<commit_message>
small fixes of results
</commit_message>
<xml_diff>
--- a/descriptive/word-template.docx
+++ b/descriptive/word-template.docx
@@ -1,6 +1,6 @@
 
 <file path=word/document.xml><?xml version="1.0" encoding="utf-8"?>
-<w:document xmlns:wpc="http://schemas.microsoft.com/office/word/2010/wordprocessingCanvas" xmlns:cx="http://schemas.microsoft.com/office/drawing/2014/chartex" xmlns:cx1="http://schemas.microsoft.com/office/drawing/2015/9/8/chartex" xmlns:cx2="http://schemas.microsoft.com/office/drawing/2015/10/21/chartex" xmlns:cx3="http://schemas.microsoft.com/office/drawing/2016/5/9/chartex" xmlns:cx4="http://schemas.microsoft.com/office/drawing/2016/5/10/chartex" xmlns:cx5="http://schemas.microsoft.com/office/drawing/2016/5/11/chartex" xmlns:cx6="http://schemas.microsoft.com/office/drawing/2016/5/12/chartex" xmlns:cx7="http://schemas.microsoft.com/office/drawing/2016/5/13/chartex" xmlns:cx8="http://schemas.microsoft.com/office/drawing/2016/5/14/chartex" xmlns:mc="http://schemas.openxmlformats.org/markup-compatibility/2006" xmlns:aink="http://schemas.microsoft.com/office/drawing/2016/ink" xmlns:am3d="http://schemas.microsoft.com/office/drawing/2017/model3d" xmlns:o="urn:schemas-microsoft-com:office:office" xmlns:r="http://schemas.openxmlformats.org/officeDocument/2006/relationships" xmlns:m="http://schemas.openxmlformats.org/officeDocument/2006/math" xmlns:v="urn:schemas-microsoft-com:vml" xmlns:wp14="http://schemas.microsoft.com/office/word/2010/wordprocessingDrawing" xmlns:wp="http://schemas.openxmlformats.org/drawingml/2006/wordprocessingDrawing" xmlns:w10="urn:schemas-microsoft-com:office:word" xmlns:w="http://schemas.openxmlformats.org/wordprocessingml/2006/main" xmlns:w14="http://schemas.microsoft.com/office/word/2010/wordml" xmlns:w15="http://schemas.microsoft.com/office/word/2012/wordml" xmlns:w16cex="http://schemas.microsoft.com/office/word/2018/wordml/cex" xmlns:w16cid="http://schemas.microsoft.com/office/word/2016/wordml/cid" xmlns:w16="http://schemas.microsoft.com/office/word/2018/wordml" xmlns:w16sdtdh="http://schemas.microsoft.com/office/word/2020/wordml/sdtdatahash" xmlns:w16se="http://schemas.microsoft.com/office/word/2015/wordml/symex" xmlns:wpg="http://schemas.microsoft.com/office/word/2010/wordprocessingGroup" xmlns:wpi="http://schemas.microsoft.com/office/word/2010/wordprocessingInk" xmlns:wne="http://schemas.microsoft.com/office/word/2006/wordml" xmlns:wps="http://schemas.microsoft.com/office/word/2010/wordprocessingShape" mc:Ignorable="w14 w15 w16se w16cid w16 w16cex w16sdtdh wp14">
+<w:document xmlns:wpc="http://schemas.microsoft.com/office/word/2010/wordprocessingCanvas" xmlns:cx="http://schemas.microsoft.com/office/drawing/2014/chartex" xmlns:cx1="http://schemas.microsoft.com/office/drawing/2015/9/8/chartex" xmlns:cx2="http://schemas.microsoft.com/office/drawing/2015/10/21/chartex" xmlns:cx3="http://schemas.microsoft.com/office/drawing/2016/5/9/chartex" xmlns:cx4="http://schemas.microsoft.com/office/drawing/2016/5/10/chartex" xmlns:cx5="http://schemas.microsoft.com/office/drawing/2016/5/11/chartex" xmlns:cx6="http://schemas.microsoft.com/office/drawing/2016/5/12/chartex" xmlns:cx7="http://schemas.microsoft.com/office/drawing/2016/5/13/chartex" xmlns:cx8="http://schemas.microsoft.com/office/drawing/2016/5/14/chartex" xmlns:mc="http://schemas.openxmlformats.org/markup-compatibility/2006" xmlns:aink="http://schemas.microsoft.com/office/drawing/2016/ink" xmlns:am3d="http://schemas.microsoft.com/office/drawing/2017/model3d" xmlns:o="urn:schemas-microsoft-com:office:office" xmlns:oel="http://schemas.microsoft.com/office/2019/extlst" xmlns:r="http://schemas.openxmlformats.org/officeDocument/2006/relationships" xmlns:m="http://schemas.openxmlformats.org/officeDocument/2006/math" xmlns:v="urn:schemas-microsoft-com:vml" xmlns:wp14="http://schemas.microsoft.com/office/word/2010/wordprocessingDrawing" xmlns:wp="http://schemas.openxmlformats.org/drawingml/2006/wordprocessingDrawing" xmlns:w10="urn:schemas-microsoft-com:office:word" xmlns:w="http://schemas.openxmlformats.org/wordprocessingml/2006/main" xmlns:w14="http://schemas.microsoft.com/office/word/2010/wordml" xmlns:w15="http://schemas.microsoft.com/office/word/2012/wordml" xmlns:w16cex="http://schemas.microsoft.com/office/word/2018/wordml/cex" xmlns:w16cid="http://schemas.microsoft.com/office/word/2016/wordml/cid" xmlns:w16="http://schemas.microsoft.com/office/word/2018/wordml" xmlns:w16sdtdh="http://schemas.microsoft.com/office/word/2020/wordml/sdtdatahash" xmlns:w16se="http://schemas.microsoft.com/office/word/2015/wordml/symex" xmlns:wpg="http://schemas.microsoft.com/office/word/2010/wordprocessingGroup" xmlns:wpi="http://schemas.microsoft.com/office/word/2010/wordprocessingInk" xmlns:wne="http://schemas.microsoft.com/office/word/2006/wordml" xmlns:wps="http://schemas.microsoft.com/office/word/2010/wordprocessingShape" mc:Ignorable="w14 w15 w16se w16cid w16 w16cex w16sdtdh wp14">
   <w:body>
     <w:p>
       <w:pPr>
@@ -39,22 +39,7 @@
         <w:pStyle w:val="Abstract"/>
       </w:pPr>
       <w:r>
-        <w:t xml:space="preserve">Both </w:t>
-      </w:r>
-      <w:r>
-        <w:t>internationally and in the U.S., the policy landscape for same-sex couples is changing rapidly, and surveys report swiftly increasing numbers of immigrant same-sex couples in the U.S. Yet few researchers have studied the relationship between LGB rights and</w:t>
-      </w:r>
-      <w:r>
-        <w:t xml:space="preserve"> immigration on a large scale. Using the American Community Survey from 2008 to 2019 and original datasets indexing LGB policy changes in 121 countries and all U.S. states over 29 years, this study characterizes and assesses the scale of LGB migration to t</w:t>
-      </w:r>
-      <w:r>
-        <w:t>he U.S. as well as the role of LGB policy. Compared to different-sex immigrant couples, immigrants in same-sex couples come from richer, more democratic countries that are less represented in the U.S. Contrary to previous work focusing on LGB immigrants fr</w:t>
-      </w:r>
-      <w:r>
-        <w:t xml:space="preserve">om repressive contexts, statistical models show that these immigrants are more likely to come from LGB-friendly countries, especially in the years since the federal government began recognizing same-sex marriages in 2013. They are also more likely to live </w:t>
-      </w:r>
-      <w:r>
-        <w:t>in progressive U.S. states. These findings highlight how sexuality as well as state policies seemingly unrelated to migration can shape migratory pathways.</w:t>
+        <w:t>Both internationally and in the U.S., the policy landscape for same-sex couples is changing rapidly, and surveys report swiftly increasing numbers of immigrant same-sex couples in the U.S. Yet few researchers have studied the relationship between LGB rights and immigration on a large scale. Using the American Community Survey from 2008 to 2019 and original datasets indexing LGB policy changes in 121 countries and all U.S. states over 29 years, this study characterizes and assesses the scale of LGB migration to the U.S. as well as the role of LGB policy. Compared to different-sex immigrant couples, immigrants in same-sex couples come from richer, more democratic countries that are less represented in the U.S. Contrary to previous work focusing on LGB immigrants from repressive contexts, statistical models show that these immigrants are more likely to come from LGB-friendly countries, especially in the years since the federal government began recognizing same-sex marriages in 2013. They are also more likely to live in progressive U.S. states. These findings highlight how sexuality as well as state policies seemingly unrelated to migration can shape migratory pathways.</w:t>
       </w:r>
     </w:p>
     <w:p>
@@ -71,13 +56,7 @@
         <w:pStyle w:val="FirstParagraph"/>
       </w:pPr>
       <w:r>
-        <w:t>In 2013, the U.S. Supreme Court overturned the Defense of Marriage Act and required the</w:t>
-      </w:r>
-      <w:r>
-        <w:t xml:space="preserve"> U.S. government to begin recognizing marriages between same-sex spouses. Among many consequences, this decision radically changed the immigration landscape: For the first time, same-sex spouses of U.S. citizens and legal permanent residents were eligible </w:t>
-      </w:r>
-      <w:r>
-        <w:t>to file a spousal petition for an immigrant visa (</w:t>
+        <w:t>In 2013, the U.S. Supreme Court overturned the Defense of Marriage Act and required the U.S. government to begin recognizing marriages between same-sex spouses. Among many consequences, this decision radically changed the immigration landscape: For the first time, same-sex spouses of U.S. citizens and legal permanent residents were eligible to file a spousal petition for an immigrant visa (</w:t>
       </w:r>
       <w:hyperlink w:anchor="ref-edwards_2013">
         <w:r>
@@ -88,13 +67,7 @@
         </w:r>
       </w:hyperlink>
       <w:r>
-        <w:t>). In the years since, the U.S. population of immigrants in same-sex couples has grown rapidly. While numbers of different-sex couples including immigrant</w:t>
-      </w:r>
-      <w:r>
-        <w:t>s increased by 13 percent from 2013 to 2019 (from 8.4 million to 9.5 million), those of corresponding same-sex couples grew from 61 thousand to 107 thousand in the same period, an increase of 76 percent. While some descriptions of this burgeoning populatio</w:t>
-      </w:r>
-      <w:r>
-        <w:t xml:space="preserve">n </w:t>
+        <w:t xml:space="preserve">). In the years since, the U.S. population of immigrants in same-sex couples has grown rapidly. While numbers of different-sex couples including immigrants increased by 13 percent from 2013 to 2019 (from 8.4 million to 9.5 million), those of corresponding same-sex couples grew from 61 thousand to 107 thousand in the same period, an increase of 76 percent. While some descriptions of this burgeoning population </w:t>
       </w:r>
       <w:r>
         <w:lastRenderedPageBreak/>
@@ -128,10 +101,7 @@
         <w:pStyle w:val="BodyText"/>
       </w:pPr>
       <w:r>
-        <w:t>The Supreme Court ruling occurred agai</w:t>
-      </w:r>
-      <w:r>
-        <w:t>nst a backdrop of rapidly changing laws concerning same-sex couples – and LGB communities, generally – both in the U.S. and abroad. As some countries expanded rights and social recognition, others imposed new forms of repression (</w:t>
+        <w:t>The Supreme Court ruling occurred against a backdrop of rapidly changing laws concerning same-sex couples – and LGB communities, generally – both in the U.S. and abroad. As some countries expanded rights and social recognition, others imposed new forms of repression (</w:t>
       </w:r>
       <w:hyperlink w:anchor="ref-hadler_2018_world">
         <w:r>
@@ -142,10 +112,7 @@
         </w:r>
       </w:hyperlink>
       <w:r>
-        <w:t>). These varied dynamics raise an important question: How do changing policy environments influence the migration patterns of individuals in same-sex couples into and across the U.S.? While gender is increasingly reco</w:t>
-      </w:r>
-      <w:r>
-        <w:t>gnized as an integral part of the migration process (</w:t>
+        <w:t>). These varied dynamics raise an important question: How do changing policy environments influence the migration patterns of individuals in same-sex couples into and across the U.S.? While gender is increasingly recognized as an integral part of the migration process (</w:t>
       </w:r>
       <w:hyperlink w:anchor="ref-hondagneu-sotelo_2012">
         <w:r>
@@ -167,10 +134,7 @@
         </w:r>
       </w:hyperlink>
       <w:r>
-        <w:t xml:space="preserve">), sexuality receives relatively scant attention. Moreover, migration scholarship is </w:t>
-      </w:r>
-      <w:r>
-        <w:t>only recently recognizing the role of the state to shape both the aspirations and capabilities to migrate through social policies, even those unrelated to migration itself (</w:t>
+        <w:t>), sexuality receives relatively scant attention. Moreover, migration scholarship is only recently recognizing the role of the state to shape both the aspirations and capabilities to migrate through social policies, even those unrelated to migration itself (</w:t>
       </w:r>
       <w:hyperlink w:anchor="ref-dehaas_2021">
         <w:r>
@@ -199,13 +163,7 @@
           <w:rPr>
             <w:rStyle w:val="Hyperlink"/>
           </w:rPr>
-          <w:t>Ahmad,</w:t>
-        </w:r>
-        <w:r>
-          <w:rPr>
-            <w:rStyle w:val="Hyperlink"/>
-          </w:rPr>
-          <w:t xml:space="preserve"> 2013</w:t>
+          <w:t>Ahmad, 2013</w:t>
         </w:r>
       </w:hyperlink>
       <w:r>
@@ -242,10 +200,7 @@
         </w:r>
       </w:hyperlink>
       <w:r>
-        <w:t>). Studying the migration of same-sex couples into and across the U.S. allow</w:t>
-      </w:r>
-      <w:r>
-        <w:t>s us to make broader inferences into how the interaction between sexuality and policy shape migration decisions, underscoring the importance of political and “lifestyle” considerations into understandings of migration (</w:t>
+        <w:t>). Studying the migration of same-sex couples into and across the U.S. allows us to make broader inferences into how the interaction between sexuality and policy shape migration decisions, underscoring the importance of political and “lifestyle” considerations into understandings of migration (</w:t>
       </w:r>
       <w:hyperlink w:anchor="ref-benson_2012">
         <w:r>
@@ -275,10 +230,7 @@
         <w:pStyle w:val="BodyText"/>
       </w:pPr>
       <w:r>
-        <w:t>To address our research question, we evaluate how LGB policies at country of origin and U.S. state of residence relate to the migratory patterns for immigrants co</w:t>
-      </w:r>
-      <w:r>
-        <w:t>habiting with a same-sex partner. We do so by integrating two types of data. First, we rely on American Community Survey (ACS) data from 2008 to 2019 (</w:t>
+        <w:t>To address our research question, we evaluate how LGB policies at country of origin and U.S. state of residence relate to the migratory patterns for immigrants cohabiting with a same-sex partner. We do so by integrating two types of data. First, we rely on American Community Survey (ACS) data from 2008 to 2019 (</w:t>
       </w:r>
       <w:hyperlink w:anchor="ref-ruggles_2021">
         <w:r>
@@ -293,13 +245,7 @@
       </w:r>
       <w:r>
         <w:lastRenderedPageBreak/>
-        <w:t>individu</w:t>
-      </w:r>
-      <w:r>
-        <w:t>als in cohabiting same-sex couples as well as their country of origin, U.S. state of residence, and potentially confounding individual characteristics. Second, we harness original datasets indexing LGB policy changes in 0 countries and all U.S. states from</w:t>
-      </w:r>
-      <w:r>
-        <w:t xml:space="preserve"> 1991 to 2019. We merge these two primary data sources with country- and state-level control variables from the UN, World Bank, U.S. government, and other sources.</w:t>
+        <w:t>individuals in cohabiting same-sex couples as well as their country of origin, U.S. state of residence, and potentially confounding individual characteristics. Second, we harness original datasets indexing LGB policy changes in 0 countries and all U.S. states from 1991 to 2019. We merge these two primary data sources with country- and state-level control variables from the UN, World Bank, U.S. government, and other sources.</w:t>
       </w:r>
     </w:p>
     <w:p>
@@ -307,16 +253,7 @@
         <w:pStyle w:val="BodyText"/>
       </w:pPr>
       <w:r>
-        <w:t>Our analytic strategy proceeds in four parts. First, we descriptively understand who these c</w:t>
-      </w:r>
-      <w:r>
-        <w:t>ohabiting LGB immigrants are. This first step is important because little is known about this growing population. Second, we focus on country-of-origin effects, modeling how representation of immigrants in same-sex partnerships changes over time in relatio</w:t>
-      </w:r>
-      <w:r>
-        <w:t>n to the LGB policy context of the country of origin. Third, we factor in the role of changing state LGB policy context in models at the U.S. state level. Lastly, we shift our attention to the individual, assessing how being an immigrant in a same-sex coup</w:t>
-      </w:r>
-      <w:r>
-        <w:t>le, net of other individual factors, bears upon choice of LGB policy context by state. We also consider how this relationship is moderated by LGB policy context in the country of origin.</w:t>
+        <w:t>Our analytic strategy proceeds in four parts. First, we descriptively understand who these cohabiting LGB immigrants are. This first step is important because little is known about this growing population. Second, we focus on country-of-origin effects, modeling how representation of immigrants in same-sex partnerships changes over time in relation to the LGB policy context of the country of origin. Third, we factor in the role of changing state LGB policy context in models at the U.S. state level. Lastly, we shift our attention to the individual, assessing how being an immigrant in a same-sex couple, net of other individual factors, bears upon choice of LGB policy context by state. We also consider how this relationship is moderated by LGB policy context in the country of origin.</w:t>
       </w:r>
     </w:p>
     <w:p>
@@ -324,10 +261,7 @@
         <w:pStyle w:val="BodyText"/>
       </w:pPr>
       <w:r>
-        <w:t xml:space="preserve">Our investigation finds that origin countries with more LGB-friendly </w:t>
-      </w:r>
-      <w:r>
-        <w:t>policies send higher proportions of immigrants in same-sex couples into the U.S., offering an important intervention into queer migration studies. In line with the aspirations-capabilities framework (</w:t>
+        <w:t>Our investigation finds that origin countries with more LGB-friendly policies send higher proportions of immigrants in same-sex couples into the U.S., offering an important intervention into queer migration studies. In line with the aspirations-capabilities framework (</w:t>
       </w:r>
       <w:hyperlink w:anchor="ref-dehaas_2021">
         <w:r>
@@ -338,20 +272,11 @@
         </w:r>
       </w:hyperlink>
       <w:r>
-        <w:t>), affirming policies enable the migration projects of LGB individuals and provide the necessary material and symbolic resources, whereas oppressive policies hinder such ambitions. This finding is unexpected</w:t>
-      </w:r>
-      <w:r>
-        <w:t xml:space="preserve"> given existing queer migration scholarship which largely focuses on asylum seekers seeking entry into the U.S. and western countries, generally, from repressive origin-country contexts. Our findings also indicate that immigrants in same-sex couples are mo</w:t>
-      </w:r>
-      <w:r>
-        <w:t xml:space="preserve">re likely to reside in U.S. states with progressive policies, especially as they come from countries </w:t>
+        <w:t xml:space="preserve">), affirming policies enable the migration projects of LGB individuals and provide the necessary material and symbolic resources, whereas oppressive policies hinder such ambitions. This finding is unexpected given existing queer migration scholarship which largely focuses on asylum seekers seeking entry into the U.S. and western countries, generally, from repressive origin-country contexts. Our findings also indicate that immigrants in same-sex couples are more likely to reside in U.S. states with progressive policies, especially as they come from countries </w:t>
       </w:r>
       <w:r>
         <w:lastRenderedPageBreak/>
-        <w:t>with more supportive policies as well. By showing how policies seemingly unrelated to migration can shape migration decisions and actions, this projects sh</w:t>
-      </w:r>
-      <w:r>
-        <w:t>ows how identity – and the state’s governance of it – can interact with broader institutional contexts to yield unexpected results.</w:t>
+        <w:t>with more supportive policies as well. By showing how policies seemingly unrelated to migration can shape migration decisions and actions, this projects shows how identity – and the state’s governance of it – can interact with broader institutional contexts to yield unexpected results.</w:t>
       </w:r>
     </w:p>
     <w:p>
@@ -369,13 +294,7 @@
         <w:pStyle w:val="FirstParagraph"/>
       </w:pPr>
       <w:r>
-        <w:t>The U.S. continues to undergo significant shifts in th</w:t>
-      </w:r>
-      <w:r>
-        <w:t>e policies governing LGB populations at both state and federal levels. Since 2003, the U.S. Supreme Court has ruled sodomy laws and the Defense of Marriage Act unconstitutional, federally recognized same-sex marriages, and curtailed employment discriminati</w:t>
-      </w:r>
-      <w:r>
-        <w:t>on. In response, though, several U.S. states implemented new policies hindering LGB communities on top of existing discriminatory practices (</w:t>
+        <w:t>The U.S. continues to undergo significant shifts in the policies governing LGB populations at both state and federal levels. Since 2003, the U.S. Supreme Court has ruled sodomy laws and the Defense of Marriage Act unconstitutional, federally recognized same-sex marriages, and curtailed employment discrimination. In response, though, several U.S. states implemented new policies hindering LGB communities on top of existing discriminatory practices (</w:t>
       </w:r>
       <w:hyperlink w:anchor="ref-kazyak_2018">
         <w:r>
@@ -386,10 +305,7 @@
         </w:r>
       </w:hyperlink>
       <w:r>
-        <w:t>). These dynamics create a varied landscape in which state</w:t>
-      </w:r>
-      <w:r>
-        <w:t xml:space="preserve"> lines significantly demarcate the types of rights and legal environments LGB people experience. Now, a burgeoning area of scholarship exists to understand the causes of these transformations (</w:t>
+        <w:t>). These dynamics create a varied landscape in which state lines significantly demarcate the types of rights and legal environments LGB people experience. Now, a burgeoning area of scholarship exists to understand the causes of these transformations (</w:t>
       </w:r>
       <w:hyperlink w:anchor="ref-lax_2009">
         <w:r>
@@ -463,20 +379,11 @@
         <w:pStyle w:val="BodyText"/>
       </w:pPr>
       <w:r>
-        <w:t>Although this changing policy landscape affects LGB populations of all types, particular sub-groups within this broad umbrella are differentially impacted. Sa</w:t>
-      </w:r>
-      <w:r>
-        <w:t xml:space="preserve">me-sex immigrant couples represent a population especially vulnerable to recent changes. This is because prior to being able to experience recognized rights like marriage or non-discrimination protections, immigrants in same-sex couples must first be able </w:t>
-      </w:r>
-      <w:r>
-        <w:t xml:space="preserve">to enter into the U.S. While single queer migrants could potentially enter the U.S. through some existing visa pathways (e.g., employment-sponsored, family-sponsored, asylum), federal U.S. law historically hindered LGB couples’ ability to enter </w:t>
+        <w:t xml:space="preserve">Although this changing policy landscape affects LGB populations of all types, particular sub-groups within this broad umbrella are differentially impacted. Same-sex immigrant couples represent a population especially vulnerable to recent changes. This is because prior to being able to experience recognized rights like marriage or non-discrimination protections, immigrants in same-sex couples must first be able to enter into the U.S. While single queer migrants could potentially enter the U.S. through some existing visa pathways (e.g., employment-sponsored, family-sponsored, asylum), federal U.S. law historically hindered LGB couples’ ability to enter </w:t>
       </w:r>
       <w:r>
         <w:lastRenderedPageBreak/>
-        <w:t>the country</w:t>
-      </w:r>
-      <w:r>
-        <w:t xml:space="preserve"> due to the government’s lack of recognition of their relationship (</w:t>
+        <w:t>the country due to the government’s lack of recognition of their relationship (</w:t>
       </w:r>
       <w:hyperlink w:anchor="ref-humanrightswatch_2006">
         <w:r>
@@ -487,10 +394,7 @@
         </w:r>
       </w:hyperlink>
       <w:r>
-        <w:t>). While, in theory, queer asylum seekers could enter with a spouse through the ‘derivative asylee status,’ such app</w:t>
-      </w:r>
-      <w:r>
-        <w:t>lications are paired with invasive requirements needing to “prove” one’s sexuality and institutional barriers in the U.S. and at country of origin preventing spousal recognition made this avenue effectively inaccessible (</w:t>
+        <w:t>). While, in theory, queer asylum seekers could enter with a spouse through the ‘derivative asylee status,’ such applications are paired with invasive requirements needing to “prove” one’s sexuality and institutional barriers in the U.S. and at country of origin preventing spousal recognition made this avenue effectively inaccessible (</w:t>
       </w:r>
       <w:hyperlink w:anchor="ref-humanrightswatch_2006">
         <w:r>
@@ -521,10 +425,7 @@
         <w:pStyle w:val="BodyText"/>
       </w:pPr>
       <w:r>
-        <w:t>The federal environment governing immigration significantly changed after 2013. The U.S. Supreme Court decision ruling the Defense of Marriage Act (</w:t>
-      </w:r>
-      <w:r>
-        <w:t>DOMA) unconstitutional opened the door for same-sex immigrant couples to enter the U.S. under the same process long-governing different-sex couples (</w:t>
+        <w:t>The federal environment governing immigration significantly changed after 2013. The U.S. Supreme Court decision ruling the Defense of Marriage Act (DOMA) unconstitutional opened the door for same-sex immigrant couples to enter the U.S. under the same process long-governing different-sex couples (</w:t>
       </w:r>
       <w:hyperlink w:anchor="ref-edwards_2013">
         <w:r>
@@ -535,13 +436,7 @@
         </w:r>
       </w:hyperlink>
       <w:r>
-        <w:t>). Now, couples could enter together or one partner alr</w:t>
-      </w:r>
-      <w:r>
-        <w:t>eady in the U.S. could sponsor their same-sex fiancé or spouse. As Figure 1 highlights, the number of same-sex immigrant couples in the U.S. grew significantly following this ruling – especially when compared to different-sex couples. Aside from allowing g</w:t>
-      </w:r>
-      <w:r>
-        <w:t>ay and lesbian families to remain unified, this national opening creates an important moment for the scholarly community to begin investigating the factors motivating this emerging population to come to the U.S.</w:t>
+        <w:t>). Now, couples could enter together or one partner already in the U.S. could sponsor their same-sex fiancé or spouse. As Figure 1 highlights, the number of same-sex immigrant couples in the U.S. grew significantly following this ruling – especially when compared to different-sex couples. Aside from allowing gay and lesbian families to remain unified, this national opening creates an important moment for the scholarly community to begin investigating the factors motivating this emerging population to come to the U.S.</w:t>
       </w:r>
     </w:p>
     <w:p>
@@ -549,10 +444,7 @@
         <w:pStyle w:val="BodyText"/>
       </w:pPr>
       <w:r>
-        <w:t>Broad legal exclusions of queer migrants, an</w:t>
-      </w:r>
-      <w:r>
-        <w:t>d especially those in existing relationships, often carry over to academic scholarship as well. Analyses of domestic LGB communities often assume citizenship and migration research presents migrants as heterosexual (</w:t>
+        <w:t>Broad legal exclusions of queer migrants, and especially those in existing relationships, often carry over to academic scholarship as well. Analyses of domestic LGB communities often assume citizenship and migration research presents migrants as heterosexual (</w:t>
       </w:r>
       <w:hyperlink w:anchor="ref-luibheid_2008">
         <w:r>
@@ -590,33 +482,18 @@
       </w:r>
       <w:r>
         <w:lastRenderedPageBreak/>
-        <w:t>some of the world’s most margin</w:t>
-      </w:r>
-      <w:r>
-        <w:t>alized. One consequence of this focus, however, is that queer migration research presently offers a shallow understanding of the broader population of who queer migrants are and the factors influencing their migratory patterns, specially for those in same-</w:t>
-      </w:r>
-      <w:r>
-        <w:t>sex relationships. This omission is especially stark considering that those migrating for family-related reasons, such as this, historically outnumber those migrating for other reasons, even work (</w:t>
+        <w:t>some of the world’s most marginalized. One consequence of this focus, however, is that queer migration research presently offers a shallow understanding of the broader population of who queer migrants are and the factors influencing their migratory patterns, specially for those in same-sex relationships. This omission is especially stark considering that those migrating for family-related reasons, such as this, historically outnumber those migrating for other reasons, even work (</w:t>
       </w:r>
       <w:hyperlink w:anchor="ref-kandel_2018_familybased">
         <w:r>
           <w:rPr>
             <w:rStyle w:val="Hyperlink"/>
           </w:rPr>
-          <w:t>Kandel, 2</w:t>
-        </w:r>
-        <w:r>
-          <w:rPr>
-            <w:rStyle w:val="Hyperlink"/>
-          </w:rPr>
-          <w:t>018</w:t>
-        </w:r>
-      </w:hyperlink>
-      <w:r>
-        <w:t xml:space="preserve">). Another restriction on understanding queer migrants is the dearth of high-quality, representative statistics within the U.S. – making interview-based studies a necessity in order to gain any understanding at all. Therefore, this study seeks to add a </w:t>
-      </w:r>
-      <w:r>
-        <w:t>necessary contribution to scholarship on queer migration by taking advantage of the recent Supreme Court decision and by tapping into underutilized data to provide representative insights on this segment of the queer migrant population.</w:t>
+          <w:t>Kandel, 2018</w:t>
+        </w:r>
+      </w:hyperlink>
+      <w:r>
+        <w:t>). Another restriction on understanding queer migrants is the dearth of high-quality, representative statistics within the U.S. – making interview-based studies a necessity in order to gain any understanding at all. Therefore, this study seeks to add a necessary contribution to scholarship on queer migration by taking advantage of the recent Supreme Court decision and by tapping into underutilized data to provide representative insights on this segment of the queer migrant population.</w:t>
       </w:r>
     </w:p>
     <w:p>
@@ -624,16 +501,7 @@
         <w:pStyle w:val="BodyText"/>
       </w:pPr>
       <w:r>
-        <w:t>Finally, it is impo</w:t>
-      </w:r>
-      <w:r>
-        <w:t xml:space="preserve">rtant to situate the scope of this study. Namely, we focus on migrants in same-sex relationships in light of the changing legal environment due to DOMA decision. Consequently, we do not thoroughly investigate how policy environments influence single queer </w:t>
-      </w:r>
-      <w:r>
-        <w:t>migrants. Because scholarship on queer migration is limited, however, we pull on existing studies of all queer migrants, including those who are single, and of non-migrant same-sex couples to ground our theorization and motivate our hypotheses below. In th</w:t>
-      </w:r>
-      <w:r>
-        <w:t>e Discussion, we outline potential implications of our findings for single migrants and discuss how their incorporation within future analyses may alter our present contribution.</w:t>
+        <w:t>Finally, it is important to situate the scope of this study. Namely, we focus on migrants in same-sex relationships in light of the changing legal environment due to DOMA decision. Consequently, we do not thoroughly investigate how policy environments influence single queer migrants. Because scholarship on queer migration is limited, however, we pull on existing studies of all queer migrants, including those who are single, and of non-migrant same-sex couples to ground our theorization and motivate our hypotheses below. In the Discussion, we outline potential implications of our findings for single migrants and discuss how their incorporation within future analyses may alter our present contribution.</w:t>
       </w:r>
     </w:p>
     <w:p>
@@ -703,10 +571,7 @@
       <w:bookmarkStart w:id="2" w:name="X698142fa703b5c3368f49525406250d89bc1a65"/>
       <w:bookmarkEnd w:id="1"/>
       <w:r>
-        <w:t>Understanding Influences on Migratio</w:t>
-      </w:r>
-      <w:r>
-        <w:t>n Patterns</w:t>
+        <w:t>Understanding Influences on Migration Patterns</w:t>
       </w:r>
     </w:p>
     <w:p>
@@ -734,13 +599,7 @@
         </w:r>
       </w:hyperlink>
       <w:r>
-        <w:t>) provided an influential synthesis of migration the</w:t>
-      </w:r>
-      <w:r>
-        <w:t>ories from sociology, economics, and anthropology, arguing that “causal processes relevant to international migration might operate on multiple levels simultaneously.” Our investigation incorporates insights from their work as well as assesses how sexualit</w:t>
-      </w:r>
-      <w:r>
-        <w:t xml:space="preserve">y and LGB policy complicate migration </w:t>
+        <w:t xml:space="preserve">) provided an influential synthesis of migration theories from sociology, economics, and anthropology, arguing that “causal processes relevant to international migration might operate on multiple levels simultaneously.” Our investigation incorporates insights from their work as well as assesses how sexuality and LGB policy complicate migration </w:t>
       </w:r>
       <w:r>
         <w:lastRenderedPageBreak/>
@@ -766,10 +625,7 @@
         </w:r>
       </w:hyperlink>
       <w:r>
-        <w:t>), predicting that migrants will follow wage and unemployment differentials across countries. To account for migration costs, these models often adjust for distance: Immigrants are more likely to migrate between proximate cou</w:t>
-      </w:r>
-      <w:r>
-        <w:t>ntries, especially those that share a border. At another level, migration streams often continue in a process of cumulative causation even after wage differentials decrease (</w:t>
+        <w:t>), predicting that migrants will follow wage and unemployment differentials across countries. To account for migration costs, these models often adjust for distance: Immigrants are more likely to migrate between proximate countries, especially those that share a border. At another level, migration streams often continue in a process of cumulative causation even after wage differentials decrease (</w:t>
       </w:r>
       <w:hyperlink w:anchor="ref-massey_1990_social">
         <w:r>
@@ -780,10 +636,7 @@
         </w:r>
       </w:hyperlink>
       <w:r>
-        <w:t>); this is due in large p</w:t>
-      </w:r>
-      <w:r>
-        <w:t>art to immigrant networks that share information and resources to lower the cost of migration and settling in the destination country (</w:t>
+        <w:t>); this is due in large part to immigrant networks that share information and resources to lower the cost of migration and settling in the destination country (</w:t>
       </w:r>
       <w:hyperlink w:anchor="ref-massey_1987">
         <w:r>
@@ -794,10 +647,7 @@
         </w:r>
       </w:hyperlink>
       <w:r>
-        <w:t>) as well as institutions that arise to ease entry and settlemen</w:t>
-      </w:r>
-      <w:r>
-        <w:t>t (</w:t>
+        <w:t>) as well as institutions that arise to ease entry and settlement (</w:t>
       </w:r>
       <w:hyperlink w:anchor="ref-hernandez-leon_2013">
         <w:r>
@@ -871,13 +721,7 @@
         </w:r>
       </w:hyperlink>
       <w:r>
-        <w:t>) might miss when accoun</w:t>
-      </w:r>
-      <w:r>
-        <w:t>ting for the migration of this LGB subpopulation. Recent research has shown that not only physical but cultural proximity can matter to the migration process; scholars have shown that shared language, colonial history, and democracy matter in the sending c</w:t>
-      </w:r>
-      <w:r>
-        <w:t>ountry (</w:t>
+        <w:t>) might miss when accounting for the migration of this LGB subpopulation. Recent research has shown that not only physical but cultural proximity can matter to the migration process; scholars have shown that shared language, colonial history, and democracy matter in the sending country (</w:t>
       </w:r>
       <w:hyperlink w:anchor="ref-karemera_2000">
         <w:r>
@@ -910,10 +754,7 @@
         </w:r>
       </w:hyperlink>
       <w:r>
-        <w:t xml:space="preserve">). Work on the </w:t>
-      </w:r>
-      <w:r>
-        <w:t>relationship between welfare policies and immigration suggests that social policies not explicitly related to the latter can impact the migration and settlement processes. Historically, welfare and immigration were tightly linked in the U.S. (</w:t>
+        <w:t>). Work on the relationship between welfare policies and immigration suggests that social policies not explicitly related to the latter can impact the migration and settlement processes. Historically, welfare and immigration were tightly linked in the U.S. (</w:t>
       </w:r>
       <w:hyperlink w:anchor="ref-fox_2012">
         <w:r>
@@ -955,13 +796,7 @@
       </w:pPr>
       <w:r>
         <w:lastRenderedPageBreak/>
-        <w:t>Previous scholarship has not explicitly applied these analyses and insights to the m</w:t>
-      </w:r>
-      <w:r>
-        <w:t>igration of same-sex couples on a large scale in the U.S. context, but previous demographic research on non-immigrant same-sex couples suggests characteristics salient to the migration process may still relate to their migration. In the labor market, men i</w:t>
-      </w:r>
-      <w:r>
-        <w:t>n same-sex couples tend to earn less than their heterosexual counterparts, but women tend to earn more (</w:t>
+        <w:t>Previous scholarship has not explicitly applied these analyses and insights to the migration of same-sex couples on a large scale in the U.S. context, but previous demographic research on non-immigrant same-sex couples suggests characteristics salient to the migration process may still relate to their migration. In the labor market, men in same-sex couples tend to earn less than their heterosexual counterparts, but women tend to earn more (</w:t>
       </w:r>
       <w:hyperlink w:anchor="ref-klawitter_2015">
         <w:r>
@@ -1016,23 +851,14 @@
         </w:r>
       </w:hyperlink>
       <w:r>
-        <w:t>). If immigrants in same-sex couples similarly have higher earnings than heterosexual immigrants, then the typical economic push and</w:t>
-      </w:r>
-      <w:r>
-        <w:t xml:space="preserve"> pull factors of immigration may affect them differently. As discussed below, one difference is that these higher earnings may open pathways for lifestyle factors to influence their migration decisions (</w:t>
+        <w:t>). If immigrants in same-sex couples similarly have higher earnings than heterosexual immigrants, then the typical economic push and pull factors of immigration may affect them differently. As discussed below, one difference is that these higher earnings may open pathways for lifestyle factors to influence their migration decisions (</w:t>
       </w:r>
       <w:hyperlink w:anchor="ref-benson_2009">
         <w:r>
           <w:rPr>
             <w:rStyle w:val="Hyperlink"/>
           </w:rPr>
-          <w:t>Benson &amp; O’Reil</w:t>
-        </w:r>
-        <w:r>
-          <w:rPr>
-            <w:rStyle w:val="Hyperlink"/>
-          </w:rPr>
-          <w:t>ly, 2009</w:t>
+          <w:t>Benson &amp; O’Reilly, 2009</w:t>
         </w:r>
       </w:hyperlink>
       <w:r>
@@ -1066,10 +892,7 @@
         <w:pStyle w:val="BodyText"/>
       </w:pPr>
       <w:r>
-        <w:t>Final</w:t>
-      </w:r>
-      <w:r>
-        <w:t>ly, although same-sex romantic relationships between men generally have higher levels of instability than between two women or different-sex relationships (</w:t>
+        <w:t>Finally, although same-sex romantic relationships between men generally have higher levels of instability than between two women or different-sex relationships (</w:t>
       </w:r>
       <w:hyperlink w:anchor="ref-joyner_2017">
         <w:r>
@@ -1080,10 +903,7 @@
         </w:r>
       </w:hyperlink>
       <w:r>
-        <w:t>), the dissolution rates for cohabiting sam</w:t>
-      </w:r>
-      <w:r>
-        <w:t>e- and different-sex couples are similar (</w:t>
+        <w:t>), the dissolution rates for cohabiting same- and different-sex couples are similar (</w:t>
       </w:r>
       <w:hyperlink w:anchor="ref-manning_2016">
         <w:r>
@@ -1094,10 +914,7 @@
         </w:r>
       </w:hyperlink>
       <w:r>
-        <w:t>). If LGB immigrants experience higher rates of union dissolution, then our estimates of the proportion of immigrants who are in same-sex couples represent</w:t>
-      </w:r>
-      <w:r>
-        <w:t xml:space="preserve">s a lower bound. Overall, sexuality may interact with processes of migration in ways not anticipated by the conventional migration theories synthesized by </w:t>
+        <w:t xml:space="preserve">). If LGB immigrants experience higher rates of union dissolution, then our estimates of the proportion of immigrants who are in same-sex couples represents a lower bound. Overall, sexuality may interact with processes of migration in ways not anticipated by the conventional migration theories synthesized by </w:t>
       </w:r>
       <w:hyperlink w:anchor="ref-massey_1999">
         <w:r>
@@ -1119,10 +936,7 @@
         </w:r>
       </w:hyperlink>
       <w:r>
-        <w:t>) or r</w:t>
-      </w:r>
-      <w:r>
-        <w:t xml:space="preserve">ecent work on political and cultural factors. We seek to intervene within migration scholarship by explicitly considering how </w:t>
+        <w:t xml:space="preserve">) or recent work on political and cultural factors. We seek to intervene within migration scholarship by explicitly considering how </w:t>
       </w:r>
       <w:r>
         <w:lastRenderedPageBreak/>
@@ -1134,10 +948,7 @@
         <w:pStyle w:val="BodyText"/>
       </w:pPr>
       <w:r>
-        <w:t>We incorporate the conventiona</w:t>
-      </w:r>
-      <w:r>
-        <w:t>l migration theories discussed above into a broader aspirations-capabilities framework (</w:t>
+        <w:t>We incorporate the conventional migration theories discussed above into a broader aspirations-capabilities framework (</w:t>
       </w:r>
       <w:hyperlink w:anchor="ref-carling_2018_aspiration">
         <w:r>
@@ -1166,13 +977,7 @@
           <w:rPr>
             <w:rStyle w:val="Hyperlink"/>
           </w:rPr>
-          <w:t>S</w:t>
-        </w:r>
-        <w:r>
-          <w:rPr>
-            <w:rStyle w:val="Hyperlink"/>
-          </w:rPr>
-          <w:t>chewel, 2020</w:t>
+          <w:t>Schewel, 2020</w:t>
         </w:r>
       </w:hyperlink>
       <w:r>
@@ -1196,13 +1001,7 @@
         <w:t>perceived</w:t>
       </w:r>
       <w:r>
-        <w:t xml:space="preserve"> geographical opportunity structures” (emphasis added). This framework blen</w:t>
-      </w:r>
-      <w:r>
-        <w:t>ds individual, agentic motivations for migration (e.g., subjective desires and imaginations of well-being) with structural factors that condition these aspirations and the capabilities to act upon them (e.g., policy). Thus, we use this framework to situati</w:t>
-      </w:r>
-      <w:r>
-        <w:t>on our intervention: to demonstrate why sexuality, and the state’s governance of it, meaningfully contributes toward understandings of migration (</w:t>
+        <w:t xml:space="preserve"> geographical opportunity structures” (emphasis added). This framework blends individual, agentic motivations for migration (e.g., subjective desires and imaginations of well-being) with structural factors that condition these aspirations and the capabilities to act upon them (e.g., policy). Thus, we use this framework to situation our intervention: to demonstrate why sexuality, and the state’s governance of it, meaningfully contributes toward understandings of migration (</w:t>
       </w:r>
       <w:hyperlink w:anchor="ref-cantu_2009">
         <w:r>
@@ -1243,10 +1042,7 @@
         <w:pStyle w:val="BodyText"/>
       </w:pPr>
       <w:r>
-        <w:t>The state plays an important role setting structural conditions that influence migratory pathways. One direct route is by establishing law governi</w:t>
-      </w:r>
-      <w:r>
-        <w:t>ng migration itself. Indeed, significant scholarship details how such laws and policies are used to target distinct populations – whether based on labor market needs (</w:t>
+        <w:t>The state plays an important role setting structural conditions that influence migratory pathways. One direct route is by establishing law governing migration itself. Indeed, significant scholarship details how such laws and policies are used to target distinct populations – whether based on labor market needs (</w:t>
       </w:r>
       <w:hyperlink w:anchor="ref-castles_2006">
         <w:r>
@@ -1297,13 +1093,7 @@
           <w:rPr>
             <w:rStyle w:val="Hyperlink"/>
           </w:rPr>
-          <w:t>Kofman,</w:t>
-        </w:r>
-        <w:r>
-          <w:rPr>
-            <w:rStyle w:val="Hyperlink"/>
-          </w:rPr>
-          <w:t xml:space="preserve"> 2004</w:t>
+          <w:t>Kofman, 2004</w:t>
         </w:r>
       </w:hyperlink>
       <w:r>
@@ -1329,10 +1119,7 @@
         </w:r>
       </w:hyperlink>
       <w:r>
-        <w:t xml:space="preserve">) offers a more expansive view of the state. He contends that the state influences migration through policy that shapes individual’s life aspirations </w:t>
-      </w:r>
-      <w:r>
-        <w:t>and well-being – whether real or imagined – and by conditioning the capacity to migrate based on Berlin’s (</w:t>
+        <w:t>) offers a more expansive view of the state. He contends that the state influences migration through policy that shapes individual’s life aspirations and well-being – whether real or imagined – and by conditioning the capacity to migrate based on Berlin’s (</w:t>
       </w:r>
       <w:hyperlink w:anchor="ref-berlin_1969_four">
         <w:r>
@@ -1343,13 +1130,7 @@
         </w:r>
       </w:hyperlink>
       <w:r>
-        <w:t>) negative and positive “liberties.” For example, explicit migration policy represents a “negative lib</w:t>
-      </w:r>
-      <w:r>
-        <w:t>erty,” whereby the state externally imposes opportunities and constraints, but liberal telecommunications policy that allows for the transnational flow of news, media, and information is a “positive liberty” that influences the capacity to migrate – in thi</w:t>
-      </w:r>
-      <w:r>
-        <w:t xml:space="preserve">s case by </w:t>
+        <w:t xml:space="preserve">) negative and positive “liberties.” For example, explicit migration policy represents a “negative liberty,” whereby the state externally imposes opportunities and constraints, but liberal telecommunications policy that allows for the transnational flow of news, media, and information is a “positive liberty” that influences the capacity to migrate – in this case by </w:t>
       </w:r>
       <w:r>
         <w:lastRenderedPageBreak/>
@@ -1364,10 +1145,7 @@
         </w:r>
       </w:hyperlink>
       <w:r>
-        <w:t xml:space="preserve">). Therefore, the aspirations-capabilities framework is not a rejection of previous theories of migration, but a more expansive </w:t>
-      </w:r>
-      <w:r>
-        <w:t>framework that acknowledges the subjective role of individuals to determine if migration advances their well-being within given conditions.</w:t>
+        <w:t>). Therefore, the aspirations-capabilities framework is not a rejection of previous theories of migration, but a more expansive framework that acknowledges the subjective role of individuals to determine if migration advances their well-being within given conditions.</w:t>
       </w:r>
     </w:p>
     <w:p>
@@ -1397,10 +1175,7 @@
         </w:r>
       </w:hyperlink>
       <w:r>
-        <w:t>). This is partly due to international organizations’ construction of sexuality as a legitimate basis for leaving. For example, in 2008 the United Nations High Commissioner for Refugees i</w:t>
-      </w:r>
-      <w:r>
-        <w:t>ssued a new guidance note for why and how countries should consider sexual orientation and gender identity when granting asylum claims (</w:t>
+        <w:t>). This is partly due to international organizations’ construction of sexuality as a legitimate basis for leaving. For example, in 2008 the United Nations High Commissioner for Refugees issued a new guidance note for why and how countries should consider sexual orientation and gender identity when granting asylum claims (</w:t>
       </w:r>
       <w:hyperlink w:anchor="ref-unhcr_2008">
         <w:r>
@@ -1411,10 +1186,7 @@
         </w:r>
       </w:hyperlink>
       <w:r>
-        <w:t>). The note continues to guide various authorities to consider discrimin</w:t>
-      </w:r>
-      <w:r>
-        <w:t>atory domestic policies when evaluating asylum claims as such policies “can create or contribute to an oppressive atmosphere of intolerance and generate a threat of prosecution” (</w:t>
+        <w:t>). The note continues to guide various authorities to consider discriminatory domestic policies when evaluating asylum claims as such policies “can create or contribute to an oppressive atmosphere of intolerance and generate a threat of prosecution” (</w:t>
       </w:r>
       <w:hyperlink w:anchor="ref-unhcr_2008">
         <w:r>
@@ -1425,10 +1197,7 @@
         </w:r>
       </w:hyperlink>
       <w:r>
-        <w:t>). International organi</w:t>
-      </w:r>
-      <w:r>
-        <w:t>zations such as the European Union and several countries now incorporate this guidance (</w:t>
+        <w:t>). International organizations such as the European Union and several countries now incorporate this guidance (</w:t>
       </w:r>
       <w:hyperlink w:anchor="ref-giametta_2020">
         <w:r>
@@ -1447,10 +1216,7 @@
         <w:pStyle w:val="BodyText"/>
       </w:pPr>
       <w:r>
-        <w:t>Therefore, the globalization of LGB rights – along with the transnational flow of information, cultural conten</w:t>
-      </w:r>
-      <w:r>
-        <w:t>t, general visibility, and changing policy environments that accompany it (</w:t>
+        <w:t>Therefore, the globalization of LGB rights – along with the transnational flow of information, cultural content, general visibility, and changing policy environments that accompany it (</w:t>
       </w:r>
       <w:hyperlink w:anchor="ref-ayoub_2016">
         <w:r>
@@ -1472,13 +1238,7 @@
         </w:r>
       </w:hyperlink>
       <w:r>
-        <w:t xml:space="preserve">) </w:t>
-      </w:r>
-      <w:r>
-        <w:t>– are likely to influence the migration of LGB communities by changing aspirations and capabilities to migrate. Current research on the types of policy environments likely to influence the migration of those in same-sex couples, however, is both limited in</w:t>
-      </w:r>
-      <w:r>
-        <w:t xml:space="preserve"> scope and mixed in outcomes. Although family-related migration has long overshadowed work-related among permanent migrants to the U.S. (</w:t>
+        <w:t>) – are likely to influence the migration of LGB communities by changing aspirations and capabilities to migrate. Current research on the types of policy environments likely to influence the migration of those in same-sex couples, however, is both limited in scope and mixed in outcomes. Although family-related migration has long overshadowed work-related among permanent migrants to the U.S. (</w:t>
       </w:r>
       <w:hyperlink w:anchor="ref-kandel_2018_familybased">
         <w:r>
@@ -1489,10 +1249,7 @@
         </w:r>
       </w:hyperlink>
       <w:r>
-        <w:t>), theorization on the former has largely ignored same-se</w:t>
-      </w:r>
-      <w:r>
-        <w:t xml:space="preserve">x couples (e.g. </w:t>
+        <w:t xml:space="preserve">), theorization on the former has largely ignored same-sex couples (e.g. </w:t>
       </w:r>
       <w:hyperlink w:anchor="ref-kofman_2004_family">
         <w:r>
@@ -1507,10 +1264,7 @@
       </w:r>
       <w:r>
         <w:lastRenderedPageBreak/>
-        <w:t>Additionally, emerging scholarship at the intersection of sexuality and migration is overwhelmingly qualitative, preventing generalizations about this population. Thus a broader po</w:t>
-      </w:r>
-      <w:r>
-        <w:t>rtrait for how policy environments influence queer migration is urgently needed.</w:t>
+        <w:t>Additionally, emerging scholarship at the intersection of sexuality and migration is overwhelmingly qualitative, preventing generalizations about this population. Thus a broader portrait for how policy environments influence queer migration is urgently needed.</w:t>
       </w:r>
       <w:r>
         <w:br/>
@@ -1531,10 +1285,7 @@
         <w:pStyle w:val="FirstParagraph"/>
       </w:pPr>
       <w:r>
-        <w:t>Much queer migration research suggests that migrants in same-sex relationships are largely escaping repressive contexts.</w:t>
-      </w:r>
-      <w:r>
-        <w:t xml:space="preserve"> This is reflective of the fact that most scholarship within this area focuses on asylum processes, especially after the U.N. guidance note in 2008 and after then-President Obama made queer refugees a “population of concern” for the U.S. in 2011 (</w:t>
+        <w:t>Much queer migration research suggests that migrants in same-sex relationships are largely escaping repressive contexts. This is reflective of the fact that most scholarship within this area focuses on asylum processes, especially after the U.N. guidance note in 2008 and after then-President Obama made queer refugees a “population of concern” for the U.S. in 2011 (</w:t>
       </w:r>
       <w:hyperlink w:anchor="ref-lewis_2014">
         <w:r>
@@ -1567,13 +1318,7 @@
         </w:r>
       </w:hyperlink>
       <w:r>
-        <w:t>). Although the U.S. is less progressive and inviting compared to many other Western states, high-pr</w:t>
-      </w:r>
-      <w:r>
-        <w:t>ofile developments such as marriage equality can contribute to an imagined openness relative to many locations around the world. For example, access to gay content in film and on the Internet contributed toward Iranian refugees to seek sexual freedom in th</w:t>
-      </w:r>
-      <w:r>
-        <w:t>e West (</w:t>
+        <w:t>). Although the U.S. is less progressive and inviting compared to many other Western states, high-profile developments such as marriage equality can contribute to an imagined openness relative to many locations around the world. For example, access to gay content in film and on the Internet contributed toward Iranian refugees to seek sexual freedom in the West (</w:t>
       </w:r>
       <w:hyperlink w:anchor="ref-karimi_2020">
         <w:r>
@@ -1584,10 +1329,7 @@
         </w:r>
       </w:hyperlink>
       <w:r>
-        <w:t>). These asylum seekers assumed, or aspired to live in, more affirming environments and knew such countries allowed sexual orientation as a basis for asylum. Additionally, another strand of research</w:t>
-      </w:r>
-      <w:r>
-        <w:t xml:space="preserve"> documents people in more oppressive contexts seeking out partners in more equitable locations who can then sponsor them through the immigration process (</w:t>
+        <w:t>). These asylum seekers assumed, or aspired to live in, more affirming environments and knew such countries allowed sexual orientation as a basis for asylum. Additionally, another strand of research documents people in more oppressive contexts seeking out partners in more equitable locations who can then sponsor them through the immigration process (</w:t>
       </w:r>
       <w:hyperlink w:anchor="ref-carrillo_2018">
         <w:r>
@@ -1605,13 +1347,7 @@
           <w:rPr>
             <w:rStyle w:val="Hyperlink"/>
           </w:rPr>
-          <w:t>Co</w:t>
-        </w:r>
-        <w:r>
-          <w:rPr>
-            <w:rStyle w:val="Hyperlink"/>
-          </w:rPr>
-          <w:t>rey-Boulet, 2019</w:t>
+          <w:t>Corey-Boulet, 2019</w:t>
         </w:r>
       </w:hyperlink>
       <w:r>
@@ -1635,10 +1371,7 @@
         <w:t>imagine</w:t>
       </w:r>
       <w:r>
-        <w:t xml:space="preserve"> will be safer and more liberal.” T</w:t>
-      </w:r>
-      <w:r>
-        <w:t>hough such studies suggest immigrants in same-sex couples are largely fleeing repressive contexts, to what extent is this representative of immigrants in same-sex couples more generally?</w:t>
+        <w:t xml:space="preserve"> will be safer and more liberal.” Though such studies suggest immigrants in same-sex couples are largely fleeing repressive contexts, to what extent is this representative of immigrants in same-sex couples more generally?</w:t>
       </w:r>
     </w:p>
     <w:p>
@@ -1647,13 +1380,7 @@
       </w:pPr>
       <w:r>
         <w:lastRenderedPageBreak/>
-        <w:t>Alternatively, immigrants in same-sex couples may come from countries</w:t>
-      </w:r>
-      <w:r>
-        <w:t xml:space="preserve"> with greater recognition and access to sexuality-related rights and services. There are two interrelated reasons for this. First, affirming policy environments are likely to enable people’s capacity to make such an important, expensive, move. Long-standin</w:t>
-      </w:r>
-      <w:r>
-        <w:t>g research on immigrant selection demonstrates that migrants are typically from stronger social positions – more formal education, higher incomes, and more prestigious occupations (</w:t>
+        <w:t>Alternatively, immigrants in same-sex couples may come from countries with greater recognition and access to sexuality-related rights and services. There are two interrelated reasons for this. First, affirming policy environments are likely to enable people’s capacity to make such an important, expensive, move. Long-standing research on immigrant selection demonstrates that migrants are typically from stronger social positions – more formal education, higher incomes, and more prestigious occupations (</w:t>
       </w:r>
       <w:hyperlink w:anchor="ref-feliciano_2020">
         <w:r>
@@ -1664,13 +1391,7 @@
         </w:r>
       </w:hyperlink>
       <w:r>
-        <w:t>). Given the high b</w:t>
-      </w:r>
-      <w:r>
-        <w:t>arriers to migrating, supportive policies such as access to full marriage equality and protections against employment discrimination may enable the capacity to migrate by providing the necessary social, human, and economic capitals. Second, same-sex couple</w:t>
-      </w:r>
-      <w:r>
-        <w:t>dom, like marriage, is a culturally contingent artifact (</w:t>
+        <w:t>). Given the high barriers to migrating, supportive policies such as access to full marriage equality and protections against employment discrimination may enable the capacity to migrate by providing the necessary social, human, and economic capitals. Second, same-sex coupledom, like marriage, is a culturally contingent artifact (</w:t>
       </w:r>
       <w:hyperlink w:anchor="ref-philpot_2016_gay">
         <w:r>
@@ -1681,10 +1402,7 @@
         </w:r>
       </w:hyperlink>
       <w:r>
-        <w:t>). Consequently, the interactive dynamics between policy and culture within an immigrant’s country of origin is likely to influence both</w:t>
-      </w:r>
-      <w:r>
-        <w:t xml:space="preserve"> their decision to “come out” and then their desire to be part of a couple (</w:t>
+        <w:t>). Consequently, the interactive dynamics between policy and culture within an immigrant’s country of origin is likely to influence both their decision to “come out” and then their desire to be part of a couple (</w:t>
       </w:r>
       <w:hyperlink w:anchor="ref-baiocco_2014_desire">
         <w:r>
@@ -1735,20 +1453,11 @@
           <w:rPr>
             <w:rStyle w:val="Hyperlink"/>
           </w:rPr>
-          <w:t>Ocobock, 202</w:t>
-        </w:r>
-        <w:r>
-          <w:rPr>
-            <w:rStyle w:val="Hyperlink"/>
-          </w:rPr>
-          <w:t>0</w:t>
-        </w:r>
-      </w:hyperlink>
-      <w:r>
-        <w:t>) – influencing those with same-sex attractions to imagine and aspire such possibilities for themselves. And, relatedly, being from a country where the state recognizes one’s sexuality and validates these relationships may make survey respondents, once in</w:t>
-      </w:r>
-      <w:r>
-        <w:t xml:space="preserve"> the U.S., more comfortable disclosing their relationship. As such, immigrants from countries without this cultural and political background may be more reticent to desire or disclose same-sex partnership.</w:t>
+          <w:t>Ocobock, 2020</w:t>
+        </w:r>
+      </w:hyperlink>
+      <w:r>
+        <w:t>) – influencing those with same-sex attractions to imagine and aspire such possibilities for themselves. And, relatedly, being from a country where the state recognizes one’s sexuality and validates these relationships may make survey respondents, once in the U.S., more comfortable disclosing their relationship. As such, immigrants from countries without this cultural and political background may be more reticent to desire or disclose same-sex partnership.</w:t>
       </w:r>
     </w:p>
     <w:p>
@@ -1756,10 +1465,7 @@
         <w:pStyle w:val="BodyText"/>
       </w:pPr>
       <w:r>
-        <w:t xml:space="preserve">Scholarship on lifestyle migration supports these </w:t>
-      </w:r>
-      <w:r>
-        <w:t>arguments. Benson and O’Reilly (</w:t>
+        <w:t>Scholarship on lifestyle migration supports these arguments. Benson and O’Reilly (</w:t>
       </w:r>
       <w:hyperlink w:anchor="ref-benson_2009">
         <w:r>
@@ -1770,10 +1476,7 @@
         </w:r>
       </w:hyperlink>
       <w:r>
-        <w:t>) refer to lifestyle migration as the “relocation of relatively affluent people within the developed world searching for a better way of life.” Lifestyle migration is concept</w:t>
-      </w:r>
-      <w:r>
-        <w:t xml:space="preserve">ualized as a highly individualized decision-making process as conceptualizations of “better way of life” </w:t>
+        <w:t xml:space="preserve">) refer to lifestyle migration as the “relocation of relatively affluent people within the developed world searching for a better way of life.” Lifestyle migration is conceptualized as a highly individualized decision-making process as conceptualizations of “better way of life” </w:t>
       </w:r>
       <w:r>
         <w:lastRenderedPageBreak/>
@@ -1788,10 +1491,7 @@
         </w:r>
       </w:hyperlink>
       <w:r>
-        <w:t>)</w:t>
-      </w:r>
-      <w:r>
-        <w:t xml:space="preserve">. Supportive LGB policies may offer a structural opening by which same-sex couples have the opportunity and bandwidth to consider these individualistic choices. </w:t>
+        <w:t xml:space="preserve">). Supportive LGB policies may offer a structural opening by which same-sex couples have the opportunity and bandwidth to consider these individualistic choices. </w:t>
       </w:r>
     </w:p>
     <w:p>
@@ -1809,13 +1509,7 @@
         <w:pStyle w:val="FirstParagraph"/>
       </w:pPr>
       <w:r>
-        <w:t>While these country-of-origin poli</w:t>
-      </w:r>
-      <w:r>
-        <w:t>cies may enable the movement of same-sex couples out of their home country, the varied policy environments across U.S. states are likely to differentially encourage the entry of these couples. Though research often focuses on either country of origin or de</w:t>
-      </w:r>
-      <w:r>
-        <w:t>stination, part of our intervention is to study these in tandem to provide a more comprehensive understanding of migration (</w:t>
+        <w:t>While these country-of-origin policies may enable the movement of same-sex couples out of their home country, the varied policy environments across U.S. states are likely to differentially encourage the entry of these couples. Though research often focuses on either country of origin or destination, part of our intervention is to study these in tandem to provide a more comprehensive understanding of migration (</w:t>
       </w:r>
       <w:hyperlink w:anchor="ref-fitzgerald_2008">
         <w:r>
@@ -1845,10 +1539,7 @@
         <w:pStyle w:val="BodyText"/>
       </w:pPr>
       <w:r>
-        <w:t xml:space="preserve">Typically, </w:t>
-      </w:r>
-      <w:r>
-        <w:t>a strong predictor of where migrants locate within the U.S. are network effects – they locate where their family, friends, and other social relations are located (</w:t>
+        <w:t>Typically, a strong predictor of where migrants locate within the U.S. are network effects – they locate where their family, friends, and other social relations are located (</w:t>
       </w:r>
       <w:hyperlink w:anchor="ref-massey_1987">
         <w:r>
@@ -1903,16 +1594,7 @@
         </w:r>
       </w:hyperlink>
       <w:r>
-        <w:t>). This likely results in a greater concentration of same-sex cou</w:t>
-      </w:r>
-      <w:r>
-        <w:t>ples in states with marriage equality and other protective policies. Additionally, if migrants are coming from a country with greater legal protections, they are unlikely to want to relocate to a state where such rights are no longer recognized – rendering</w:t>
-      </w:r>
-      <w:r>
-        <w:t xml:space="preserve"> the political environment acutely important. Of course, this is predicated on the assumption that migrants take such distinct sub-national variations into account – which they very well may not. Consequently, the “pull” to individual states may operate in</w:t>
-      </w:r>
-      <w:r>
-        <w:t>dependently from specific state laws affirming LGB people and their relationships.</w:t>
+        <w:t>). This likely results in a greater concentration of same-sex couples in states with marriage equality and other protective policies. Additionally, if migrants are coming from a country with greater legal protections, they are unlikely to want to relocate to a state where such rights are no longer recognized – rendering the political environment acutely important. Of course, this is predicated on the assumption that migrants take such distinct sub-national variations into account – which they very well may not. Consequently, the “pull” to individual states may operate independently from specific state laws affirming LGB people and their relationships.</w:t>
       </w:r>
     </w:p>
     <w:p>
@@ -1921,10 +1603,7 @@
       </w:pPr>
       <w:r>
         <w:lastRenderedPageBreak/>
-        <w:t>Though limited, existing demographic research does give some insights into how immigrants in same-sex couples might choose their state of residence once in the U.S. Cohabiti</w:t>
-      </w:r>
-      <w:r>
-        <w:t>ng same-sex couples already within the U.S. are more likely to reside in states in the Northeast and West, such as Vermont, Massachusetts, California, and Oregon (</w:t>
+        <w:t>Though limited, existing demographic research does give some insights into how immigrants in same-sex couples might choose their state of residence once in the U.S. Cohabiting same-sex couples already within the U.S. are more likely to reside in states in the Northeast and West, such as Vermont, Massachusetts, California, and Oregon (</w:t>
       </w:r>
       <w:hyperlink w:anchor="ref-gates_2013a">
         <w:r>
@@ -1935,10 +1614,7 @@
         </w:r>
       </w:hyperlink>
       <w:r>
-        <w:t>), that have often been at the forefront in</w:t>
-      </w:r>
-      <w:r>
-        <w:t xml:space="preserve"> safeguarding LGB rights. The same-sex population is growing most rapidly, however, in the Midwest and South (</w:t>
+        <w:t>), that have often been at the forefront in safeguarding LGB rights. The same-sex population is growing most rapidly, however, in the Midwest and South (</w:t>
       </w:r>
       <w:r>
         <w:rPr>
@@ -1966,13 +1642,7 @@
         <w:pStyle w:val="BodyText"/>
       </w:pPr>
       <w:r>
-        <w:t>In sum, it is evident that se</w:t>
-      </w:r>
-      <w:r>
-        <w:t>xuality and the policies governing it are salient factors driving migratory decisions – either enabling the opportunity and flexibility for same-sex couples to make decisions that are best for them or by erecting an environment so repressive that it forces</w:t>
-      </w:r>
-      <w:r>
-        <w:t xml:space="preserve"> migrants to flee to where imagination of opportunity awaits. Despite qualitative examinations into queer migrants, especially asylum seekers, there is no large-</w:t>
+        <w:t>In sum, it is evident that sexuality and the policies governing it are salient factors driving migratory decisions – either enabling the opportunity and flexibility for same-sex couples to make decisions that are best for them or by erecting an environment so repressive that it forces migrants to flee to where imagination of opportunity awaits. Despite qualitative examinations into queer migrants, especially asylum seekers, there is no large-</w:t>
       </w:r>
       <m:oMath>
         <m:r>
@@ -1983,13 +1653,7 @@
         </m:r>
       </m:oMath>
       <w:r>
-        <w:t xml:space="preserve"> investigation into how significant transformation of LGB policies – both globally and across</w:t>
-      </w:r>
-      <w:r>
-        <w:t xml:space="preserve"> U.S. states – influence migration into the U.S. Therefore, this research seeks to fill this gap in the literature by providing such an analysis and to further understand how the changing policy landscapes are differentially influencing the lives of queer </w:t>
-      </w:r>
-      <w:r>
-        <w:t>people depending on their social positions.</w:t>
+        <w:t xml:space="preserve"> investigation into how significant transformation of LGB policies – both globally and across U.S. states – influence migration into the U.S. Therefore, this research seeks to fill this gap in the literature by providing such an analysis and to further understand how the changing policy landscapes are differentially influencing the lives of queer people depending on their social positions.</w:t>
       </w:r>
     </w:p>
     <w:p>
@@ -2017,10 +1681,7 @@
         <w:pStyle w:val="FirstParagraph"/>
       </w:pPr>
       <w:r>
-        <w:t xml:space="preserve">We merge individual-level data on immigrants in the U.S. with state- and country-level variables from a variety of datasets. The individual data come from </w:t>
-      </w:r>
-      <w:r>
-        <w:t>the 2008 to 2019 ACS (</w:t>
+        <w:t>We merge individual-level data on immigrants in the U.S. with state- and country-level variables from a variety of datasets. The individual data come from the 2008 to 2019 ACS (</w:t>
       </w:r>
       <w:hyperlink w:anchor="ref-ruggles_2021">
         <w:r>
@@ -2038,16 +1699,7 @@
         </w:r>
       </w:hyperlink>
       <w:r>
-        <w:t>). Each year, the ACS surveys a 1-percent representative sample of the U.S. population about their education, occupation, income, family structure, immigration status, country</w:t>
-      </w:r>
-      <w:r>
-        <w:t xml:space="preserve"> of origin, location, and a variety of other individual and household attributes. It is important to note that the ACS is currently the only representative, public-use dataset to inquire about both partner sex and immigrant status which is, in part, why qu</w:t>
-      </w:r>
-      <w:r>
-        <w:t xml:space="preserve">eer migration scholarship has been limited. We define a same-sex couple as two individuals of the same sex in the same household who report their relationship as “spouse” or “unmarried partner.” We limit the sample to individuals who immigrated at the age </w:t>
-      </w:r>
-      <w:r>
-        <w:t>of 18 or older and in 1991 or later.</w:t>
+        <w:t>). Each year, the ACS surveys a 1-percent representative sample of the U.S. population about their education, occupation, income, family structure, immigration status, country of origin, location, and a variety of other individual and household attributes. It is important to note that the ACS is currently the only representative, public-use dataset to inquire about both partner sex and immigrant status which is, in part, why queer migration scholarship has been limited. We define a same-sex couple as two individuals of the same sex in the same household who report their relationship as “spouse” or “unmarried partner.” We limit the sample to individuals who immigrated at the age of 18 or older and in 1991 or later.</w:t>
       </w:r>
       <w:r>
         <w:rPr>
@@ -2056,13 +1708,7 @@
         <w:footnoteReference w:id="1"/>
       </w:r>
       <w:r>
-        <w:t xml:space="preserve"> Hence this analysis considers four types of couples: (1) two-immigrant couples who came to the U.S. together; (2) two-immigrant couples that formed once in the U.S.; (3) mixed status couples where an immigrant migrate</w:t>
-      </w:r>
-      <w:r>
-        <w:t>d to be with their U.S.-born partner; and (4) mixed status couples that formed in the U.S. As shown in the Supplementary Material, results do not differ substantively for one- or two-immigrant couples. We are unable to differentiate between couples that pa</w:t>
-      </w:r>
-      <w:r>
-        <w:t>rtnered or married abroad and those that did so in the U.S. We elaborate on the implications of these scope conditions in the Discussion.</w:t>
+        <w:t xml:space="preserve"> Hence this analysis considers four types of couples: (1) two-immigrant couples who came to the U.S. together; (2) two-immigrant couples that formed once in the U.S.; (3) mixed status couples where an immigrant migrated to be with their U.S.-born partner; and (4) mixed status couples that formed in the U.S. As shown in the Supplementary Material, results do not differ substantively for one- or two-immigrant couples. We are unable to differentiate between couples that partnered or married abroad and those that did so in the U.S. We elaborate on the implications of these scope conditions in the Discussion.</w:t>
       </w:r>
     </w:p>
     <w:p>
@@ -2070,13 +1716,7 @@
         <w:pStyle w:val="BodyText"/>
       </w:pPr>
       <w:r>
-        <w:t>The 12 years of survey data contain 6,349 same-sex couples that include at least one immigrant, for a total of 7,146 i</w:t>
-      </w:r>
-      <w:r>
-        <w:t xml:space="preserve">mmigrants in same-sex couples with complete data. These immigrants are compared to 641,521 corresponding different-sex couples containing 923,041 individual immigrants. Below, we outline how we use these data to construct dependent variables based on each </w:t>
-      </w:r>
-      <w:r>
-        <w:t>analysis. All analyses incorporate ACS sampling weights.</w:t>
+        <w:t>The 12 years of survey data contain 6,349 same-sex couples that include at least one immigrant, for a total of 7,146 immigrants in same-sex couples with complete data. These immigrants are compared to 641,521 corresponding different-sex couples containing 923,041 individual immigrants. Below, we outline how we use these data to construct dependent variables based on each analysis. All analyses incorporate ACS sampling weights.</w:t>
       </w:r>
     </w:p>
     <w:p>
@@ -2096,10 +1736,7 @@
         </w:r>
       </w:hyperlink>
       <w:r>
-        <w:t>). As in most nationally representative demographic work on same-sex coupl</w:t>
-      </w:r>
-      <w:r>
-        <w:t>es (</w:t>
+        <w:t>). As in most nationally representative demographic work on same-sex couples (</w:t>
       </w:r>
       <w:hyperlink w:anchor="ref-baumle_2013">
         <w:r>
@@ -2121,10 +1758,7 @@
         </w:r>
       </w:hyperlink>
       <w:r>
-        <w:t>)</w:t>
-      </w:r>
-      <w:r>
-        <w:t>, we are able to identify only LGB couples that cohabit; unpartnered LGB individuals and those who do not live with their partner are not included in the analysis (</w:t>
+        <w:t>), we are able to identify only LGB couples that cohabit; unpartnered LGB individuals and those who do not live with their partner are not included in the analysis (</w:t>
       </w:r>
       <w:hyperlink w:anchor="ref-baumle_2009">
         <w:r>
@@ -2135,10 +1769,7 @@
         </w:r>
       </w:hyperlink>
       <w:r>
-        <w:t>). In addition, LGB individua</w:t>
-      </w:r>
-      <w:r>
-        <w:t>ls who do not feel comfortable with the partner labels of the ACS are not in the sample. Another pitfall is measurement error: Misreporting may result when different-sex couples accidentally misspecify the gender of one of the partners (</w:t>
+        <w:t>). In addition, LGB individuals who do not feel comfortable with the partner labels of the ACS are not in the sample. Another pitfall is measurement error: Misreporting may result when different-sex couples accidentally misspecify the gender of one of the partners (</w:t>
       </w:r>
       <w:hyperlink w:anchor="ref-gates_2009">
         <w:r>
@@ -2171,10 +1802,7 @@
         </w:r>
       </w:hyperlink>
       <w:r>
-        <w:t>), so we rely on data only from 2008 onward, but difficulties remain. If even a small number of different-sex couples misreport one partner’s sex, the counts of same-sex couples will be inflated. Following</w:t>
-      </w:r>
-      <w:r>
-        <w:t xml:space="preserve"> </w:t>
+        <w:t xml:space="preserve">), so we rely on data only from 2008 onward, but difficulties remain. If even a small number of different-sex couples misreport one partner’s sex, the counts of same-sex couples will be inflated. Following </w:t>
       </w:r>
       <w:hyperlink w:anchor="ref-gates_2009">
         <w:r>
@@ -2196,10 +1824,7 @@
         </w:r>
       </w:hyperlink>
       <w:r>
-        <w:t xml:space="preserve">), we remove all respondents that had either their relationship or sex variable allocated by the Census Bureau, which results in dropping 537 immigrants in </w:t>
-      </w:r>
-      <w:r>
-        <w:t xml:space="preserve">same-sex couples and 26,734 in different-sex couples, or 2.9 percent of the sample. This is the strategy used by most studies of same-sex couples in the ACS (e.g. </w:t>
+        <w:t xml:space="preserve">), we remove all respondents that had either their relationship or sex variable allocated by the Census Bureau, which results in dropping 537 immigrants in same-sex couples and 26,734 in different-sex couples, or 2.9 percent of the sample. This is the strategy used by most studies of same-sex couples in the ACS (e.g. </w:t>
       </w:r>
       <w:hyperlink w:anchor="ref-boertien_2019">
         <w:r>
@@ -2254,10 +1879,7 @@
         </w:r>
       </w:hyperlink>
       <w:r>
-        <w:t>). We also include robustness che</w:t>
-      </w:r>
-      <w:r>
-        <w:t>cks to test the sensitivity of our results to high rates of misreporting.</w:t>
+        <w:t>). We also include robustness checks to test the sensitivity of our results to high rates of misreporting.</w:t>
       </w:r>
     </w:p>
     <w:p>
@@ -2275,23 +1897,11 @@
         <w:pStyle w:val="FirstParagraph"/>
       </w:pPr>
       <w:r>
-        <w:t>Our variables of interest are the LGB policy contexts in country of origin and U.S. state of residence. To create the U.S. state policy index, we compile data f</w:t>
-      </w:r>
-      <w:r>
-        <w:t xml:space="preserve">rom the Movement Advancement Project, a leading LGB organization in the U.S. that collects data on a number of relevant policies. Our state index encompasses both progressive policies (full marriage equality, </w:t>
+        <w:t xml:space="preserve">Our variables of interest are the LGB policy contexts in country of origin and U.S. state of residence. To create the U.S. state policy index, we compile data from the Movement Advancement Project, a leading LGB organization in the U.S. that collects data on a number of relevant policies. Our state index encompasses both progressive policies (full marriage equality, </w:t>
       </w:r>
       <w:r>
         <w:lastRenderedPageBreak/>
-        <w:t xml:space="preserve">state recognition of civil unions and domestic </w:t>
-      </w:r>
-      <w:r>
-        <w:t xml:space="preserve">partnerships, ban on all employment and housing discrimination based on sexual orientation, hate crime protections based on sexual orientation, legal joint adoption by same-sex couples, and a ban on conversation therapy for minors) and regressive policies </w:t>
-      </w:r>
-      <w:r>
-        <w:t>(criminalization of sodomy, state constitutional bans of marriage equality, religious freedom exemptions to discriminate against same-sex couples in adoption, and state-level bans on local non-discrimination ordinances encompassing sexual orientation). The</w:t>
-      </w:r>
-      <w:r>
-        <w:t xml:space="preserve"> state index ranges from -1 to 7, and the mean score of country of origin for immigrants in our sample is 3.2.</w:t>
+        <w:t>state recognition of civil unions and domestic partnerships, ban on all employment and housing discrimination based on sexual orientation, hate crime protections based on sexual orientation, legal joint adoption by same-sex couples, and a ban on conversation therapy for minors) and regressive policies (criminalization of sodomy, state constitutional bans of marriage equality, religious freedom exemptions to discriminate against same-sex couples in adoption, and state-level bans on local non-discrimination ordinances encompassing sexual orientation). The state index ranges from -1 to 7, and the mean score of country of origin for immigrants in our sample is 3.2.</w:t>
       </w:r>
     </w:p>
     <w:p>
@@ -2310,13 +1920,7 @@
         </w:r>
       </w:hyperlink>
       <w:r>
-        <w:t>). The i</w:t>
-      </w:r>
-      <w:r>
-        <w:t>ndex comprises 16 policies, many similar to those above, but including additional policies like the death penalty for homosexual acts, propaganda laws limiting free speech for LGB communities, and equal age of consent between same-sex and different-sex cou</w:t>
-      </w:r>
-      <w:r>
-        <w:t xml:space="preserve">ples. We remove policies targeting gender identity and transgender communities from the original index. Both state and country indices are created by summing the net total of progressive policies (scored </w:t>
+        <w:t xml:space="preserve">). The index comprises 16 policies, many similar to those above, but including additional policies like the death penalty for homosexual acts, propaganda laws limiting free speech for LGB communities, and equal age of consent between same-sex and different-sex couples. We remove policies targeting gender identity and transgender communities from the original index. Both state and country indices are created by summing the net total of progressive policies (scored </w:t>
       </w:r>
       <m:oMath>
         <m:r>
@@ -2334,23 +1938,11 @@
           <w:rPr>
             <w:rFonts w:ascii="Cambria Math" w:hAnsi="Cambria Math"/>
           </w:rPr>
-          <m:t>-</m:t>
-        </m:r>
-        <m:r>
-          <w:rPr>
-            <w:rFonts w:ascii="Cambria Math" w:hAnsi="Cambria Math"/>
-          </w:rPr>
-          <m:t>1</m:t>
+          <m:t>-1</m:t>
         </m:r>
       </m:oMath>
       <w:r>
-        <w:t xml:space="preserve">). For the 0 </w:t>
-      </w:r>
-      <w:r>
-        <w:t>countries of origin for our sample, country index ranges from -3 to 10, and the mean score of country of origin for immigrants in our sample is 1.7. Immigrants are assigned U.S. state index scores based on their state of residence as reported in the ACS, a</w:t>
-      </w:r>
-      <w:r>
-        <w:t>nd they are assigned country-of-origin index scores based on their birthplace and year of immigration.</w:t>
+        <w:t>). For the 0 countries of origin for our sample, country index ranges from -3 to 10, and the mean score of country of origin for immigrants in our sample is 1.7. Immigrants are assigned U.S. state index scores based on their state of residence as reported in the ACS, and they are assigned country-of-origin index scores based on their birthplace and year of immigration.</w:t>
       </w:r>
     </w:p>
     <w:p>
@@ -2358,17 +1950,11 @@
         <w:pStyle w:val="BodyText"/>
       </w:pPr>
       <w:r>
-        <w:t>Aside from the country and state indices, we also include a binary variable to indicate the change in national policy environment within the U.S. followi</w:t>
-      </w:r>
-      <w:r>
-        <w:t xml:space="preserve">ng the overturning of DOMA. This represents an important shift opening up traditional pathways of immigration to same-sex </w:t>
+        <w:t xml:space="preserve">Aside from the country and state indices, we also include a binary variable to indicate the change in national policy environment within the U.S. following the overturning of DOMA. This represents an important shift opening up traditional pathways of immigration to same-sex </w:t>
       </w:r>
       <w:r>
         <w:lastRenderedPageBreak/>
-        <w:t>couples. We also include an interaction term between this post-DOMA indicator and country-of-origin index because we theorize that the</w:t>
-      </w:r>
-      <w:r>
-        <w:t xml:space="preserve"> effects will be more pronounced following this period.</w:t>
+        <w:t>couples. We also include an interaction term between this post-DOMA indicator and country-of-origin index because we theorize that the effects will be more pronounced following this period.</w:t>
       </w:r>
     </w:p>
     <w:p>
@@ -2386,13 +1972,7 @@
         <w:pStyle w:val="FirstParagraph"/>
       </w:pPr>
       <w:r>
-        <w:t>We construct three dependent variables: one for each set of analyses. Our first goal is to isolate the effects of country-of-origin LGB policy on the immigration of immigrants in sam</w:t>
-      </w:r>
-      <w:r>
-        <w:t>e-sex couples. The ideal survey would follow potential immigrants over time and have information about sexual orientation, allowing us to estimate how the probability of migrating and choice of U.S. state of residence vary by sexual orientation. This ideal</w:t>
-      </w:r>
-      <w:r>
-        <w:t xml:space="preserve"> dataset does not exist, but we approximate it by conducting three sets of analyses, reshaping the data in different ways to test different aspects of our theory (see Table ).</w:t>
+        <w:t>We construct three dependent variables: one for each set of analyses. Our first goal is to isolate the effects of country-of-origin LGB policy on the immigration of immigrants in same-sex couples. The ideal survey would follow potential immigrants over time and have information about sexual orientation, allowing us to estimate how the probability of migrating and choice of U.S. state of residence vary by sexual orientation. This ideal dataset does not exist, but we approximate it by conducting three sets of analyses, reshaping the data in different ways to test different aspects of our theory (see Table ).</w:t>
       </w:r>
     </w:p>
     <w:p>
@@ -2400,16 +1980,7 @@
         <w:pStyle w:val="BodyText"/>
       </w:pPr>
       <w:r>
-        <w:t>For the first set of analyses, we pool the 12 years of ACS data and take the (sa</w:t>
-      </w:r>
-      <w:r>
-        <w:t>mpling-weighted) number of immigrants in same-sex couples from a given country and a given year of immigration and divide by the total number of immigrants from that country-year. We then multiply by 100 to yield a percentage. In effect this controls for a</w:t>
-      </w:r>
-      <w:r>
-        <w:t>spects of the migration process common to all immigrants from a given country; if sending-country LGB policy has no effect on LGB immigrants, then we would expect these proportions to be similar across countries. We cluster standard errors by country of or</w:t>
-      </w:r>
-      <w:r>
-        <w:t xml:space="preserve">igin, and our preferred model includes country fixed effects and controls. This set of analyses includes 3,425 country-years.  </w:t>
+        <w:t xml:space="preserve">For the first set of analyses, we pool the 12 years of ACS data and take the (sampling-weighted) number of immigrants in same-sex couples from a given country and a given year of immigration and divide by the total number of immigrants from that country-year. We then multiply by 100 to yield a percentage. In effect this controls for aspects of the migration process common to all immigrants from a given country; if sending-country LGB policy has no effect on LGB immigrants, then we would expect these proportions to be similar across countries. We cluster standard errors by country of origin, and our preferred model includes country fixed effects and controls. This set of analyses includes 3,425 country-years.  </w:t>
       </w:r>
     </w:p>
     <w:tbl>
@@ -2462,6 +2033,7 @@
                 <w:sz w:val="22"/>
                 <w:szCs w:val="22"/>
               </w:rPr>
+              <w:lastRenderedPageBreak/>
               <w:t>Analytic Strategy</w:t>
             </w:r>
           </w:p>
@@ -2657,7 +2229,6 @@
                 <w:sz w:val="22"/>
                 <w:szCs w:val="22"/>
               </w:rPr>
-              <w:lastRenderedPageBreak/>
               <w:t>1</w:t>
             </w:r>
           </w:p>
@@ -2742,16 +2313,7 @@
                 <w:sz w:val="22"/>
                 <w:szCs w:val="22"/>
               </w:rPr>
-              <w:t>Among ACS respondents who immigrated from France in 20</w:t>
-            </w:r>
-            <w:r>
-              <w:rPr>
-                <w:rFonts w:ascii="Helvetica" w:eastAsia="Helvetica" w:hAnsi="Helvetica" w:cs="Helvetica"/>
-                <w:color w:val="000000"/>
-                <w:sz w:val="22"/>
-                <w:szCs w:val="22"/>
-              </w:rPr>
-              <w:t>01, a weighted 1.3 percent were in same-sex couples at the time of survey.</w:t>
+              <w:t>Among ACS respondents who immigrated from France in 2001, a weighted 1.3 percent were in same-sex couples at the time of survey.</w:t>
             </w:r>
           </w:p>
         </w:tc>
@@ -2842,7 +2404,6 @@
                 <w:sz w:val="22"/>
                 <w:szCs w:val="22"/>
               </w:rPr>
-              <w:lastRenderedPageBreak/>
               <w:t>2</w:t>
             </w:r>
           </w:p>
@@ -2955,16 +2516,7 @@
                 <w:sz w:val="22"/>
                 <w:szCs w:val="22"/>
               </w:rPr>
-              <w:t>link</w:t>
-            </w:r>
-            <w:r>
-              <w:rPr>
-                <w:rFonts w:ascii="Helvetica" w:eastAsia="Helvetica" w:hAnsi="Helvetica" w:cs="Helvetica"/>
-                <w:color w:val="000000"/>
-                <w:sz w:val="22"/>
-                <w:szCs w:val="22"/>
-              </w:rPr>
-              <w:t>ed to survey year</w:t>
+              <w:t>linked to survey year</w:t>
             </w:r>
           </w:p>
         </w:tc>
@@ -3185,16 +2737,7 @@
                 <w:sz w:val="22"/>
                 <w:szCs w:val="22"/>
               </w:rPr>
-              <w:t>linked to survey yea</w:t>
-            </w:r>
-            <w:r>
-              <w:rPr>
-                <w:rFonts w:ascii="Helvetica" w:eastAsia="Helvetica" w:hAnsi="Helvetica" w:cs="Helvetica"/>
-                <w:color w:val="000000"/>
-                <w:sz w:val="22"/>
-                <w:szCs w:val="22"/>
-              </w:rPr>
-              <w:t>r</w:t>
+              <w:t>linked to survey year</w:t>
             </w:r>
           </w:p>
         </w:tc>
@@ -3205,14 +2748,7 @@
         <w:pStyle w:val="BodyText"/>
       </w:pPr>
       <w:r>
-        <w:t xml:space="preserve">Our second set of models address how differing LGB policy environments across U.S. states influence proportions of immigrants in same-sex couples. We reshape the data so that each </w:t>
-      </w:r>
-      <w:r>
-        <w:lastRenderedPageBreak/>
-        <w:t>observation is the proportion of individual immigrants in same-sex couples f</w:t>
-      </w:r>
-      <w:r>
-        <w:t xml:space="preserve">rom country </w:t>
+        <w:t xml:space="preserve">Our second set of models address how differing LGB policy environments across U.S. states influence proportions of immigrants in same-sex couples. We reshape the data so that each observation is the proportion of individual immigrants in same-sex couples from country </w:t>
       </w:r>
       <m:oMath>
         <m:r>
@@ -3245,13 +2781,7 @@
         </m:r>
       </m:oMath>
       <w:r>
-        <w:t>, then multiply by 100. This results in 37,468 country-state-years. As in the previous set of models, this reshaping acts to control for aspects of migrant settlement common to immigrants from the same country. We regre</w:t>
-      </w:r>
-      <w:r>
-        <w:t xml:space="preserve">ss the state-country-survey year proportion on state and sending-country policy scores and adjust for state and origin-country controls.    State-level measures are linked to survey year, while origin-country LGB policy and controls are linked to the mean </w:t>
-      </w:r>
-      <w:r>
-        <w:t>year of immigration for each immigrant group. We include state and country-of-origin fixed effects, and we cluster errors at the state and country levels.</w:t>
+        <w:t>, then multiply by 100. This results in 37,468 country-state-years. As in the previous set of models, this reshaping acts to control for aspects of migrant settlement common to immigrants from the same country. We regress the state-country-survey year proportion on state and sending-country policy scores and adjust for state and origin-country controls.    State-level measures are linked to survey year, while origin-country LGB policy and controls are linked to the mean year of immigration for each immigrant group. We include state and country-of-origin fixed effects, and we cluster errors at the state and country levels.</w:t>
       </w:r>
     </w:p>
     <w:p>
@@ -3259,19 +2789,7 @@
         <w:pStyle w:val="BodyText"/>
       </w:pPr>
       <w:r>
-        <w:t>Our third and final set of models turns toward the individual: Conditional on immigrating to the U.S.</w:t>
-      </w:r>
-      <w:r>
-        <w:t>, do immigrants in same-sex couples choose more LGB-friendly states to reside in? And how does sending-country LGB context moderate this relationship? This part of the analysis uses ordered logistic regression to predict the policy index of state of reside</w:t>
-      </w:r>
-      <w:r>
-        <w:t>nce. Whereas the full U.S. state policy index ranges from -1 to 7, we break up the index into three “bins”: repressive (0 or less), neutral (1 or 2), and progressive (3 or greater). We regress this ordered categorical outcome on a same-sex indicator and co</w:t>
-      </w:r>
-      <w:r>
-        <w:t>untry-of-origin policy score, interacting these variables in our preferred model. The interaction term estimates the possibly moderating effect of origin-country policy context. We also control for individual attributes that could possibly confound our res</w:t>
-      </w:r>
-      <w:r>
-        <w:t>ults, interacting these with the same-sex indicator, and we include country-clustered standard errors. The final models also include state and country controls.</w:t>
+        <w:t>Our third and final set of models turns toward the individual: Conditional on immigrating to the U.S., do immigrants in same-sex couples choose more LGB-friendly states to reside in? And how does sending-country LGB context moderate this relationship? This part of the analysis uses ordered logistic regression to predict the policy index of state of residence. Whereas the full U.S. state policy index ranges from -1 to 7, we break up the index into three “bins”: repressive (0 or less), neutral (1 or 2), and progressive (3 or greater). We regress this ordered categorical outcome on a same-sex indicator and country-of-origin policy score, interacting these variables in our preferred model. The interaction term estimates the possibly moderating effect of origin-country policy context. We also control for individual attributes that could possibly confound our results, interacting these with the same-sex indicator, and we include country-clustered standard errors. The final models also include state and country controls.</w:t>
       </w:r>
     </w:p>
     <w:p>
@@ -3289,27 +2807,14 @@
         <w:pStyle w:val="FirstParagraph"/>
       </w:pPr>
       <w:r>
-        <w:t>Our country- and state-level controls come from a variety of sources. Country</w:t>
-      </w:r>
-      <w:r>
-        <w:t xml:space="preserve">-of-origin controls for bilateral distance, contiguous border, common official language, common ethnic language, and whether the country was a former colony of the U.S., come from CEPII’s GeoDist dataset </w:t>
-      </w:r>
-      <w:r>
-        <w:lastRenderedPageBreak/>
-        <w:t>(</w:t>
+        <w:t>Our country- and state-level controls come from a variety of sources. Country-of-origin controls for bilateral distance, contiguous border, common official language, common ethnic language, and whether the country was a former colony of the U.S., come from CEPII’s GeoDist dataset (</w:t>
       </w:r>
       <w:hyperlink w:anchor="ref-mayer_2011">
         <w:r>
           <w:rPr>
             <w:rStyle w:val="Hyperlink"/>
           </w:rPr>
-          <w:t>Mayer &amp; Zignag</w:t>
-        </w:r>
-        <w:r>
-          <w:rPr>
-            <w:rStyle w:val="Hyperlink"/>
-          </w:rPr>
-          <w:t>o, 2011</w:t>
+          <w:t>Mayer &amp; Zignago, 2011</w:t>
         </w:r>
       </w:hyperlink>
       <w:r>
@@ -3350,13 +2855,7 @@
           <w:rPr>
             <w:rStyle w:val="Hyperlink"/>
           </w:rPr>
-          <w:t xml:space="preserve">Feenstra et al., </w:t>
-        </w:r>
-        <w:r>
-          <w:rPr>
-            <w:rStyle w:val="Hyperlink"/>
-          </w:rPr>
-          <w:t>2015</w:t>
+          <w:t>Feenstra et al., 2015</w:t>
         </w:r>
       </w:hyperlink>
       <w:r>
@@ -3393,10 +2892,7 @@
         </w:r>
       </w:hyperlink>
       <w:r>
-        <w:t>) for 1990, 1995, 2000, 2005, 2010, 2015, and 2017, linearly interpolating to yield an annual time series from 1990 to 2020. For state controls, we use per capita income by year from the Bureau</w:t>
-      </w:r>
-      <w:r>
-        <w:t xml:space="preserve"> of Economic Analysis (</w:t>
+        <w:t>) for 1990, 1995, 2000, 2005, 2010, 2015, and 2017, linearly interpolating to yield an annual time series from 1990 to 2020. For state controls, we use per capita income by year from the Bureau of Economic Analysis (</w:t>
       </w:r>
       <w:hyperlink w:anchor="ref-bea_2020">
         <w:r>
@@ -3426,13 +2922,7 @@
         <w:pStyle w:val="BodyText"/>
       </w:pPr>
       <w:r>
-        <w:t>For</w:t>
-      </w:r>
-      <w:r>
-        <w:t xml:space="preserve"> our individual-level analysis we include individual controls from the ACS for reported sex, age, education (with categories for less than high school, high school, some college, and college), year of immigration, inverse hyperbolic sign of positive income</w:t>
-      </w:r>
-      <w:r>
-        <w:t xml:space="preserve"> in the past year (similar to the natural log transformation; see </w:t>
+        <w:t xml:space="preserve">For our individual-level analysis we include individual controls from the ACS for reported sex, age, education (with categories for less than high school, high school, some college, and college), year of immigration, inverse hyperbolic sign of positive income in the past year (similar to the natural log transformation; see </w:t>
       </w:r>
       <w:hyperlink w:anchor="ref-burbidge_1988_alternative">
         <w:r>
@@ -3443,10 +2933,7 @@
         </w:r>
       </w:hyperlink>
       <w:r>
-        <w:t>), and a binary unemployment indicator (for income reported to be 0 or less). Descriptive statistics for variables us</w:t>
-      </w:r>
-      <w:r>
-        <w:t>ed in all analyses are included in Section A of the Supplementary Material.</w:t>
+        <w:t>), and a binary unemployment indicator (for income reported to be 0 or less). Descriptive statistics for variables used in all analyses are included in Section A of the Supplementary Material.</w:t>
       </w:r>
     </w:p>
     <w:p>
@@ -3474,20 +2961,7 @@
         <w:pStyle w:val="FirstParagraph"/>
       </w:pPr>
       <w:r>
-        <w:t>Prior to getting to our analytic results, we first want to carefully assess some descriptive characteristics. Doing so is important as even descriptive i</w:t>
-      </w:r>
-      <w:r>
-        <w:t xml:space="preserve">nsights about this emerging population are largely unknown and are themselves novel. Additionally, knowing these descriptives allows for clearer assessment of model results below. We first estimate total numbers of immigrants in </w:t>
-      </w:r>
-      <w:r>
-        <w:lastRenderedPageBreak/>
-        <w:t>same- and different-sex cou</w:t>
-      </w:r>
-      <w:r>
-        <w:t>ples, applying survey weights to obtain population-level estimates from the ACS. Recall, Figure 1 showed that whereas numbers of different-sex immigrant couples have steadily increased over the period of study, numbers of same-sex immigrant couples have in</w:t>
-      </w:r>
-      <w:r>
-        <w:t>creased much more rapidly, especially since the the 2013 Supreme Court decision overturning DOMA.</w:t>
+        <w:t>Prior to getting to our analytic results, we first want to carefully assess some descriptive characteristics. Doing so is important as even descriptive insights about this emerging population are largely unknown and are themselves novel. Additionally, knowing these descriptives allows for clearer assessment of model results below. We first estimate total numbers of immigrants in same- and different-sex couples, applying survey weights to obtain population-level estimates from the ACS. Recall, Figure 1 showed that whereas numbers of different-sex immigrant couples have steadily increased over the period of study, numbers of same-sex immigrant couples have increased much more rapidly, especially since the the 2013 Supreme Court decision overturning DOMA.</w:t>
       </w:r>
     </w:p>
     <w:p>
@@ -3546,10 +3020,7 @@
         <w:pStyle w:val="ImageCaption"/>
       </w:pPr>
       <w:r>
-        <w:t>Figure 2: Descriptive statistics for immigrants in couples 2008-2019, with survey weights and 95% confidence intervals. All currency in thousands of 1999 do</w:t>
-      </w:r>
-      <w:r>
-        <w:t>llars.</w:t>
+        <w:t>Figure 2: Descriptive statistics for immigrants in couples 2008-2019, with survey weights and 95% confidence intervals. All currency in thousands of 1999 dollars.</w:t>
       </w:r>
     </w:p>
     <w:p>
@@ -3560,7 +3031,6 @@
         <w:rPr>
           <w:noProof/>
         </w:rPr>
-        <w:lastRenderedPageBreak/>
         <w:drawing>
           <wp:inline distT="0" distB="0" distL="0" distR="0" wp14:anchorId="305C77AC" wp14:editId="6667DD1F">
             <wp:extent cx="5943600" cy="4754880"/>
@@ -3617,20 +3087,7 @@
         <w:pStyle w:val="BodyText"/>
       </w:pPr>
       <w:r>
-        <w:t>How do same- and different-sex immigrant couples differ in their individual attributes?</w:t>
-      </w:r>
-      <w:r>
-        <w:t xml:space="preserve"> Do variables typically used in models for migration differ between the groups? Figure 2 compares immigrants in same- and different-sex couples on four variables. First, macroeconomic theory predicts that difference in wages and living standards across cou</w:t>
-      </w:r>
-      <w:r>
-        <w:t>ntries is one of the most important motivations for migration. The first panel in Figure 2 shows that per-capita GDP is indeed higher in the U.S. than the average country of origin for both groups of immigrants, but the gap is significantly greater for imm</w:t>
-      </w:r>
-      <w:r>
-        <w:t xml:space="preserve">igrants in different-sex couples. This means that </w:t>
-      </w:r>
-      <w:r>
-        <w:lastRenderedPageBreak/>
-        <w:t>immigrants in same-sex couples are coming from countries with higher standards of living than those in different-sex couples.</w:t>
+        <w:t>How do same- and different-sex immigrant couples differ in their individual attributes? Do variables typically used in models for migration differ between the groups? Figure 2 compares immigrants in same- and different-sex couples on four variables. First, macroeconomic theory predicts that difference in wages and living standards across countries is one of the most important motivations for migration. The first panel in Figure 2 shows that per-capita GDP is indeed higher in the U.S. than the average country of origin for both groups of immigrants, but the gap is significantly greater for immigrants in different-sex couples. This means that immigrants in same-sex couples are coming from countries with higher standards of living than those in different-sex couples.</w:t>
       </w:r>
     </w:p>
     <w:p>
@@ -3638,19 +3095,7 @@
         <w:pStyle w:val="BodyText"/>
       </w:pPr>
       <w:r>
-        <w:t>Statistics for the unemployment rate differential (see Section B of the Suppleme</w:t>
-      </w:r>
-      <w:r>
-        <w:t>ntary Material) indicate similar trends: LGB immigrants come from countries with lower unemployment rates. These findings indicate that macroeconomic considerations may be less important to the migration of LGB immigrants. The second panel corroborates thi</w:t>
-      </w:r>
-      <w:r>
-        <w:t>s finding on the individual level: Not only do immigrants in same-sex couples come from countries with higher per capita GDP, but they individually tend to earn more than immigrants in different-sex couples. Additional analyses (see Supplementary Material)</w:t>
-      </w:r>
-      <w:r>
-        <w:t xml:space="preserve"> demonstrate that immigrants in same-sex couples also tend to work in professions with higher occupational prestige scores and have somewhat higher education qualifications, indicating that they may come from more privileged social origins than their heter</w:t>
-      </w:r>
-      <w:r>
-        <w:t>osexual counterparts.</w:t>
+        <w:t>Statistics for the unemployment rate differential (see Section B of the Supplementary Material) indicate similar trends: LGB immigrants come from countries with lower unemployment rates. These findings indicate that macroeconomic considerations may be less important to the migration of LGB immigrants. The second panel corroborates this finding on the individual level: Not only do immigrants in same-sex couples come from countries with higher per capita GDP, but they individually tend to earn more than immigrants in different-sex couples. Additional analyses (see Supplementary Material) demonstrate that immigrants in same-sex couples also tend to work in professions with higher occupational prestige scores and have somewhat higher education qualifications, indicating that they may come from more privileged social origins than their heterosexual counterparts.</w:t>
       </w:r>
     </w:p>
     <w:p>
@@ -3658,16 +3103,7 @@
         <w:pStyle w:val="BodyText"/>
       </w:pPr>
       <w:r>
-        <w:t>The bottom-left panel of Figure 2 looks at a measure of network effects: at the time of immigration, what is the proportion of total immigrants in the U.S. from the country of origin? Compared to different-sex couples, immigrants in s</w:t>
-      </w:r>
-      <w:r>
-        <w:t>ame-sex couples immigrated from countries that were less represented in the U.S. population at the time of migration. This indicates that the network effects that attract migrants from the same country of origin may be less relevant to LGB immigrants. Fina</w:t>
-      </w:r>
-      <w:r>
-        <w:t>lly, the fourth panel of Figure 2 compares V-Dem democracy level for country of origin at time of migration. We see that levels of liberal democracy tend to be higher for immigrants in same-sex couples, indicating that political context may play a more imp</w:t>
-      </w:r>
-      <w:r>
-        <w:t>ortant or different role in their migration decisions.</w:t>
+        <w:t>The bottom-left panel of Figure 2 looks at a measure of network effects: at the time of immigration, what is the proportion of total immigrants in the U.S. from the country of origin? Compared to different-sex couples, immigrants in same-sex couples immigrated from countries that were less represented in the U.S. population at the time of migration. This indicates that the network effects that attract migrants from the same country of origin may be less relevant to LGB immigrants. Finally, the fourth panel of Figure 2 compares V-Dem democracy level for country of origin at time of migration. We see that levels of liberal democracy tend to be higher for immigrants in same-sex couples, indicating that political context may play a more important or different role in their migration decisions.</w:t>
       </w:r>
     </w:p>
     <w:p>
@@ -3675,20 +3111,7 @@
         <w:pStyle w:val="BodyText"/>
       </w:pPr>
       <w:r>
-        <w:t xml:space="preserve">Although we see significant differences between same- and different-sex couples on a number of important migration variables, none shows the sudden jump in recent years reflected </w:t>
-      </w:r>
-      <w:r>
-        <w:lastRenderedPageBreak/>
-        <w:t>in Figure 1. Turning t</w:t>
-      </w:r>
-      <w:r>
-        <w:t>o LGB policy may better explain this surge. Figure 3 charts the average country-of-origin and U.S.-state LGB policy score for the immigrants in our sample over time, comparing means for immigrants in same- and different-sex couples. The left panel shows th</w:t>
-      </w:r>
-      <w:r>
-        <w:t>at country-of-origin index at time of migration is generally higher for immigrants in same-sex couples, and since 2013 it has rapidly increased. Immigrants in same-sex couples tend to come from more progressive countries, and this trend tracks closely with</w:t>
-      </w:r>
-      <w:r>
-        <w:t xml:space="preserve"> the overall population of this group. The right panel indicates less of a difference in U.S. state policies, although states where immigrants in same-sex couples live tend to score somewhat higher.</w:t>
+        <w:t>Although we see significant differences between same- and different-sex couples on a number of important migration variables, none shows the sudden jump in recent years reflected in Figure 1. Turning to LGB policy may better explain this surge. Figure 3 charts the average country-of-origin and U.S.-state LGB policy score for the immigrants in our sample over time, comparing means for immigrants in same- and different-sex couples. The left panel shows that country-of-origin index at time of migration is generally higher for immigrants in same-sex couples, and since 2013 it has rapidly increased. Immigrants in same-sex couples tend to come from more progressive countries, and this trend tracks closely with the overall population of this group. The right panel indicates less of a difference in U.S. state policies, although states where immigrants in same-sex couples live tend to score somewhat higher.</w:t>
       </w:r>
     </w:p>
     <w:p>
@@ -3747,10 +3170,7 @@
         <w:pStyle w:val="ImageCaption"/>
       </w:pPr>
       <w:r>
-        <w:t>Figure 4: Percentage of immigrants to the U.S. in same-</w:t>
-      </w:r>
-      <w:r>
-        <w:t>sex couples by country of origin, averaging over years of immigration from 1991 to 2019.</w:t>
+        <w:t>Figure 4: Percentage of immigrants to the U.S. in same-sex couples by country of origin, averaging over years of immigration from 1991 to 2019.</w:t>
       </w:r>
     </w:p>
     <w:p>
@@ -3761,7 +3181,6 @@
         <w:rPr>
           <w:noProof/>
         </w:rPr>
-        <w:lastRenderedPageBreak/>
         <w:drawing>
           <wp:inline distT="0" distB="0" distL="0" distR="0" wp14:anchorId="721DE116" wp14:editId="7F50F350">
             <wp:extent cx="5943600" cy="4754880"/>
@@ -3818,26 +3237,7 @@
         <w:pStyle w:val="BodyText"/>
       </w:pPr>
       <w:r>
-        <w:t>Figure 4 shows the percentage of immigrants to the U.S. in same-sex couples from each country of origin, averaging over the 29 possible yea</w:t>
-      </w:r>
-      <w:r>
-        <w:t xml:space="preserve">rs of immigration, and Table 1 presents the top ten of these along with average LGB policy score over these years. The top sending countries include interesting diversity. Although countries with more progressive policies top the list, Malaysia, Zimbabwe, </w:t>
-      </w:r>
-      <w:r>
-        <w:t>and Singapore make the list with their relatively repressive contexts. Having countries within the top 10 span multiple regions and cultures provides preliminary evidence that LGB policy in not substantially affecting willingness to respond truthfully on t</w:t>
-      </w:r>
-      <w:r>
-        <w:t xml:space="preserve">he ACS about being in a same-sex couple. Nor does it appear as though responses to the ACS are </w:t>
-      </w:r>
-      <w:r>
-        <w:lastRenderedPageBreak/>
-        <w:t>simply a function of country-of-origin LGB policies, as policy scores vary significantly across the top 10. Figure 5 presents the percentage of immigrants in sam</w:t>
-      </w:r>
-      <w:r>
-        <w:t>e-sex couples in U.S. states, averaging over the survey years and possible countries of origin, and Table 2 ranks the top ten. Although states with progressive policies occupy the top spots, Montana, Missouri, and Florida still make the list with less affi</w:t>
-      </w:r>
-      <w:r>
-        <w:t>rming policy environments.</w:t>
+        <w:t>Figure 4 shows the percentage of immigrants to the U.S. in same-sex couples from each country of origin, averaging over the 29 possible years of immigration, and Table 1 presents the top ten of these along with average LGB policy score over these years. The top sending countries include interesting diversity. Although countries with more progressive policies top the list, Malaysia, Zimbabwe, and Singapore make the list with their relatively repressive contexts. Having countries within the top 10 span multiple regions and cultures provides preliminary evidence that LGB policy in not substantially affecting willingness to respond truthfully on the ACS about being in a same-sex couple. Nor does it appear as though responses to the ACS are simply a function of country-of-origin LGB policies, as policy scores vary significantly across the top 10. Figure 5 presents the percentage of immigrants in same-sex couples in U.S. states, averaging over the survey years and possible countries of origin, and Table 2 ranks the top ten. Although states with progressive policies occupy the top spots, Montana, Missouri, and Florida still make the list with less affirming policy environments.</w:t>
       </w:r>
     </w:p>
     <w:p>
@@ -5866,7 +5266,6 @@
                 <w:sz w:val="22"/>
                 <w:szCs w:val="22"/>
               </w:rPr>
-              <w:lastRenderedPageBreak/>
               <w:t>5</w:t>
             </w:r>
           </w:p>
@@ -6603,29 +6002,7 @@
         <w:pStyle w:val="FirstParagraph"/>
       </w:pPr>
       <w:r>
-        <w:t>Our first set of models predicts the percent of immigrants in same-sex couples by country of origin and year of immigration (Table 3). We present o</w:t>
-      </w:r>
-      <w:r>
-        <w:t>nly coefficients of interest here, but Section D of the Supplementary Material contains full tables of regression coefficients. Model 1 regresses this proportion on only our variable of interest, LGB policy score in country of origin. We see that countries</w:t>
-      </w:r>
-      <w:r>
-        <w:t xml:space="preserve"> with more progressive LGB policies tend to send more immigrants to the U.S. who end up in same-sex couples. The average country-level proportion of immigrants in same-sex couples is only 0.45 percent, so an increase of 0.088 percent per point increase in </w:t>
-      </w:r>
-      <w:r>
-        <w:t>LGB policy score represents a substantial effect. Models 2 and 3 in Table 3 assess the robustness of this finding. Model 2 includes typical migration controls, including economic differentials, distance, immigrant networks, and democracy, and the coefficie</w:t>
-      </w:r>
-      <w:r>
-        <w:t>nt for country score remains significant. Model 3 adds country-of-origin fixed effects. Although the size of the origin-score coefficient is comparable to Model 2, it is no longer significant. Examining only within-country variation in the fixed-effects mo</w:t>
-      </w:r>
-      <w:r>
-        <w:t xml:space="preserve">del does not yield the same insights as the pooled Model 2. Hover, in the supplementary material (Table C.8), we obtain significant effects when we consider only immigrants who arrived the year prior to each ACS survey. In addition, Table C.9 </w:t>
-      </w:r>
-      <w:r>
-        <w:lastRenderedPageBreak/>
-        <w:t xml:space="preserve">demonstrates </w:t>
-      </w:r>
-      <w:r>
-        <w:t>that restricting the analysis to only married couples yields a strong, significant coefficient; the access to marriage equality may enable migration capacities.</w:t>
+        <w:t>Our first set of models predicts the percent of immigrants in same-sex couples by country of origin and year of immigration (Table 3). We present only coefficients of interest here, but Section D of the Supplementary Material contains full tables of regression coefficients. Model 1 regresses this proportion on only our variable of interest, LGB policy score in country of origin. We see that countries with more progressive LGB policies tend to send more immigrants to the U.S. who end up in same-sex couples. The average country-level proportion of immigrants in same-sex couples is only 0.45 percent, so an increase of 0.088 percent per point increase in LGB policy score represents a substantial effect. Models 2 and 3 in Table 3 assess the robustness of this finding. Model 2 includes typical migration controls, including economic differentials, distance, immigrant networks, and democracy, and the coefficient for country score remains significant. Model 3 adds country-of-origin fixed effects. Although the size of the origin-score coefficient is comparable to Model 2, it is no longer significant. Examining only within-country variation in the fixed-effects model does not yield the same insights as the pooled Model 2. Hover, in the supplementary material (Table C.8), we obtain significant effects when we consider only immigrants who arrived the year prior to each ACS survey. In addition, Table C.9 demonstrates that restricting the analysis to only married couples yields a strong, significant coefficient; the access to marriage equality may enable migration capacities.</w:t>
       </w:r>
     </w:p>
     <w:p>
@@ -6637,10 +6014,7 @@
       </w:r>
       <w:bookmarkStart w:id="17" w:name="tab:country-props"/>
       <w:r>
-        <w:t>OLS regressions of percent of immigrants in same-sex couples by year of immigration an</w:t>
-      </w:r>
-      <w:r>
-        <w:t>d country of origin.</w:t>
+        <w:t>OLS regressions of percent of immigrants in same-sex couples by year of immigration and country of origin.</w:t>
       </w:r>
       <w:bookmarkEnd w:id="17"/>
     </w:p>
@@ -8504,16 +7878,7 @@
                 <w:sz w:val="22"/>
                 <w:szCs w:val="22"/>
               </w:rPr>
-              <w:t xml:space="preserve"> *** p &lt; 0.001;  ** p &lt; 0.01;  * p &lt; 0.05;  † p &lt; 0.1. Country-clustered standard errors shown in parentheses. Country controls include population-weighted distance, contiguous border, common official language, common ethnic language, colonial relationship</w:t>
-            </w:r>
-            <w:r>
-              <w:rPr>
-                <w:rFonts w:ascii="Helvetica" w:eastAsia="Helvetica" w:hAnsi="Helvetica" w:cs="Helvetica"/>
-                <w:color w:val="000000"/>
-                <w:sz w:val="22"/>
-                <w:szCs w:val="22"/>
-              </w:rPr>
-              <w:t>, per-capita GDP differential, unemployment differential, proportion same-country stock, and democracy. Source: American Community Survey 2008-2019.</w:t>
+              <w:t xml:space="preserve"> *** p &lt; 0.001;  ** p &lt; 0.01;  * p &lt; 0.05;  † p &lt; 0.1. Country-clustered standard errors shown in parentheses. Country controls include population-weighted distance, contiguous border, common official language, common ethnic language, colonial relationship, per-capita GDP differential, unemployment differential, proportion same-country stock, and democracy. Source: American Community Survey 2008-2019.</w:t>
             </w:r>
           </w:p>
         </w:tc>
@@ -8524,20 +7889,7 @@
         <w:pStyle w:val="BodyText"/>
       </w:pPr>
       <w:r>
-        <w:t xml:space="preserve">We see a more general strong effect in recent years. In light of the 2013 Supreme Court decision striking </w:t>
-      </w:r>
-      <w:r>
-        <w:t>down DOMA, Models 4 and 5 add a dichotomous “Post-2013” variable. The Post-2013 variable is large and significant: Since 2013, the average representation of LGB individuals a given country has grown by over a quarter of a percent. Model 5 adds an interacti</w:t>
-      </w:r>
-      <w:r>
-        <w:t xml:space="preserve">on between sending-country LGB policy score and the post-2013 dichotomous variable. This </w:t>
-      </w:r>
-      <w:r>
-        <w:lastRenderedPageBreak/>
-        <w:t xml:space="preserve">variable is significant and positive, while the other variables of interest lose significance. Sending-country policy and the post-2013 era both matter, but solely in </w:t>
-      </w:r>
-      <w:r>
-        <w:t>tandem: Only LGB immigrants from progressive countries see a boost in representation after the DOMA decision. This makes sense, since it is only since 2013 that U.S. residents can sponsor same-sex partners to join them.</w:t>
+        <w:t>We see a more general strong effect in recent years. In light of the 2013 Supreme Court decision striking down DOMA, Models 4 and 5 add a dichotomous “Post-2013” variable. The Post-2013 variable is large and significant: Since 2013, the average representation of LGB individuals a given country has grown by over a quarter of a percent. Model 5 adds an interaction between sending-country LGB policy score and the post-2013 dichotomous variable. This variable is significant and positive, while the other variables of interest lose significance. Sending-country policy and the post-2013 era both matter, but solely in tandem: Only LGB immigrants from progressive countries see a boost in representation after the DOMA decision. This makes sense, since it is only since 2013 that U.S. residents can sponsor same-sex partners to join them.</w:t>
       </w:r>
     </w:p>
     <w:p>
@@ -8559,10 +7911,7 @@
       </w:r>
       <w:bookmarkStart w:id="19" w:name="tab:state-props"/>
       <w:r>
-        <w:t>Percent same-</w:t>
-      </w:r>
-      <w:r>
-        <w:t>sex in by country of origin, U.S. state, and survey year.</w:t>
+        <w:t>Percent same-sex in by country of origin, U.S. state, and survey year.</w:t>
       </w:r>
       <w:bookmarkEnd w:id="19"/>
     </w:p>
@@ -11129,7 +10478,6 @@
                 <w:sz w:val="22"/>
                 <w:szCs w:val="22"/>
               </w:rPr>
-              <w:lastRenderedPageBreak/>
               <w:t>Country score × Post-2013</w:t>
             </w:r>
           </w:p>
@@ -12380,16 +11728,7 @@
                 <w:sz w:val="22"/>
                 <w:szCs w:val="22"/>
               </w:rPr>
-              <w:t xml:space="preserve"> *** p &lt; 0.001;  ** p &lt; 0.01;  * p &lt; 0.05;  † p &lt; 0.1. Country and state two-way clustered standard errors are shown in parentheses. State controls include unemployment rate and per-capita income. Country controls include population-weighted distance, cont</w:t>
-            </w:r>
-            <w:r>
-              <w:rPr>
-                <w:rFonts w:ascii="Helvetica" w:eastAsia="Helvetica" w:hAnsi="Helvetica" w:cs="Helvetica"/>
-                <w:color w:val="000000"/>
-                <w:sz w:val="22"/>
-                <w:szCs w:val="22"/>
-              </w:rPr>
-              <w:t>iguous border, common official language, common ethnic language, colonial relationship, per-capita GDP differential, unemployment differential, proportion same-country stock, and democracy. Source: American Community Survey 2008-2019.</w:t>
+              <w:t xml:space="preserve"> *** p &lt; 0.001;  ** p &lt; 0.01;  * p &lt; 0.05;  † p &lt; 0.1. Country and state two-way clustered standard errors are shown in parentheses. State controls include unemployment rate and per-capita income. Country controls include population-weighted distance, contiguous border, common official language, common ethnic language, colonial relationship, per-capita GDP differential, unemployment differential, proportion same-country stock, and democracy. Source: American Community Survey 2008-2019.</w:t>
             </w:r>
           </w:p>
         </w:tc>
@@ -12400,19 +11739,7 @@
         <w:pStyle w:val="BodyText"/>
       </w:pPr>
       <w:r>
-        <w:t xml:space="preserve">We next turn to the </w:t>
-      </w:r>
-      <w:r>
-        <w:t>effects of U.S. state LGB policy. Table 4 presents models of the U.S. state-level proportion of immigrants in same-sex couples, from a given country of origin in a given survey year. Model 1 contains only one predictor: U.S. state policy score in the surve</w:t>
-      </w:r>
-      <w:r>
-        <w:t>y year. We see that, on average, states with more friendly LGB policies have somewhat higher proportions of immigrants in same-sex couples. Model 2 adds a predictor for country-of-origin policy score at the mean year of immigration. Although the coefficien</w:t>
-      </w:r>
-      <w:r>
-        <w:t>t for country of origin score is more precisely estimated, the two variables have effects of roughly equal size. A one-standard deviation (2-point) increase origin score is associated with a 0.17 percentage-point increase of immigrants in same-sex couples,</w:t>
-      </w:r>
-      <w:r>
-        <w:t xml:space="preserve"> whereas the corresponding state policy standard deviation increase of 2.4 points is 0.12 percentage points.</w:t>
+        <w:t>We next turn to the effects of U.S. state LGB policy. Table 4 presents models of the U.S. state-level proportion of immigrants in same-sex couples, from a given country of origin in a given survey year. Model 1 contains only one predictor: U.S. state policy score in the survey year. We see that, on average, states with more friendly LGB policies have somewhat higher proportions of immigrants in same-sex couples. Model 2 adds a predictor for country-of-origin policy score at the mean year of immigration. Although the coefficient for country of origin score is more precisely estimated, the two variables have effects of roughly equal size. A one-standard deviation (2-point) increase origin score is associated with a 0.17 percentage-point increase of immigrants in same-sex couples, whereas the corresponding state policy standard deviation increase of 2.4 points is 0.12 percentage points.</w:t>
       </w:r>
     </w:p>
     <w:p>
@@ -12420,14 +11747,7 @@
         <w:pStyle w:val="BodyText"/>
       </w:pPr>
       <w:r>
-        <w:lastRenderedPageBreak/>
-        <w:t xml:space="preserve">According to the descriptive analysis above, immigrants in same-sex couples tend to have higher incomes and hold more prestigious occupations than </w:t>
-      </w:r>
-      <w:r>
-        <w:t>immigrants in different-sex couples, and they tend to come from wealthier countries. This implies that immigrants in same-sex couples may be attracted to progressive states for their economic rather than political benefits, so Model 3 adds state and origin</w:t>
-      </w:r>
-      <w:r>
-        <w:t xml:space="preserve">-country controls and fixed effects. Surprisingly, the coefficients for state score and country score </w:t>
+        <w:t xml:space="preserve">According to the descriptive analysis above, immigrants in same-sex couples tend to have higher incomes and hold more prestigious occupations than immigrants in different-sex couples, and they tend to come from wealthier countries. This implies that immigrants in same-sex couples may be attracted to progressive states for their economic rather than political benefits, so Model 3 adds state and origin-country controls and fixed effects. Surprisingly, the coefficients for state score and country score </w:t>
       </w:r>
       <w:r>
         <w:rPr>
@@ -12436,10 +11756,7 @@
         <w:t>grow</w:t>
       </w:r>
       <w:r>
-        <w:t xml:space="preserve"> in strength. More progressive sending countries are represented by greater proportions of same-sex couples, and they tend to settle in more progressi</w:t>
-      </w:r>
-      <w:r>
-        <w:t>ve U.S. states.</w:t>
+        <w:t xml:space="preserve"> in strength. More progressive sending countries are represented by greater proportions of same-sex couples, and they tend to settle in more progressive U.S. states.</w:t>
       </w:r>
     </w:p>
     <w:p>
@@ -12447,10 +11764,7 @@
         <w:pStyle w:val="BodyText"/>
       </w:pPr>
       <w:r>
-        <w:t>Model 4 adds an interaction between state and country LGB scores. It is positive and significant, and the coefficient for state score retains its value while that for country score becomes insignificant. Progressive states attract higher pr</w:t>
-      </w:r>
-      <w:r>
-        <w:t>oportions of same-sex immigrant couples, and this effect is stronger for immigrants from more progressive countries.</w:t>
+        <w:t>Model 4 adds an interaction between state and country LGB scores. It is positive and significant, and the coefficient for state score retains its value while that for country score becomes insignificant. Progressive states attract higher proportions of same-sex immigrant couples, and this effect is stronger for immigrants from more progressive countries.</w:t>
       </w:r>
     </w:p>
     <w:p>
@@ -12458,16 +11772,7 @@
         <w:pStyle w:val="BodyText"/>
       </w:pPr>
       <w:r>
-        <w:t>Finally, Model 5 includes a dichotomous variable for the post-2013 DOMA decision era, and Models 6 and 7 interact this with state and sendi</w:t>
-      </w:r>
-      <w:r>
-        <w:t xml:space="preserve">ng-country scores, respectively. The significant post-2013 variable in Model 5 implies that proportions LGB have increased across the country in the past few years. Coefficients for state policy, including in its interaction with the post-2013 dichotomous </w:t>
-      </w:r>
-      <w:r>
-        <w:t xml:space="preserve">variable, become less important in these models, whereas origin-country score retains its effect. After 2013, the proportion of immigrants in same-sex couples increased across states for those from more progressive countries. With increasingly progressive </w:t>
-      </w:r>
-      <w:r>
-        <w:t>federal policy, state policy appears to matter less in the post-DOMA era.</w:t>
+        <w:t>Finally, Model 5 includes a dichotomous variable for the post-2013 DOMA decision era, and Models 6 and 7 interact this with state and sending-country scores, respectively. The significant post-2013 variable in Model 5 implies that proportions LGB have increased across the country in the past few years. Coefficients for state policy, including in its interaction with the post-2013 dichotomous variable, become less important in these models, whereas origin-country score retains its effect. After 2013, the proportion of immigrants in same-sex couples increased across states for those from more progressive countries. With increasingly progressive federal policy, state policy appears to matter less in the post-DOMA era.</w:t>
       </w:r>
     </w:p>
     <w:p>
@@ -12525,20 +11830,7 @@
         <w:pStyle w:val="FirstParagraph"/>
       </w:pPr>
       <w:r>
-        <w:lastRenderedPageBreak/>
-        <w:t>Our final set of models focuses on the individual. Conditional on migrating to the U.S., do immigrants in same-sex couples choose to live in more progressive states than their heterosexual counterparts? Table 5 presents ordered logit models predicting whet</w:t>
-      </w:r>
-      <w:r>
-        <w:t xml:space="preserve">her an individual partnered immigrant lives in a U.S. state with repressive, neutral, or progressive LGB policies, pooling data across survey years. Model 1 includes one variable of interest: an indicator for whether the immigrant is in a same-sex couple. </w:t>
-      </w:r>
-      <w:r>
-        <w:t>It also includes individual controls. The positive coefficient indicates that immigrants in same-sex couples indeed tend to live in states with more LGB-friendly policies. The predicted probability for an immigrant in a different-sex couple to live in a st</w:t>
-      </w:r>
-      <w:r>
-        <w:t xml:space="preserve">ate with progressive LGB policies is 0.6, whereas the corresponding probability for those in same-sex couples rises to 0.67. The repressive end of the policy spectrum shows reversed trends: The predicted probabilities for living in a progressive state are </w:t>
-      </w:r>
-      <w:r>
-        <w:t>0.21 and 0.16 for different- and same-sex couples, respectively.</w:t>
+        <w:t>Our final set of models focuses on the individual. Conditional on migrating to the U.S., do immigrants in same-sex couples choose to live in more progressive states than their heterosexual counterparts? Table 5 presents ordered logit models predicting whether an individual partnered immigrant lives in a U.S. state with repressive, neutral, or progressive LGB policies, pooling data across survey years. Model 1 includes one variable of interest: an indicator for whether the immigrant is in a same-sex couple. It also includes individual controls. The positive coefficient indicates that immigrants in same-sex couples indeed tend to live in states with more LGB-friendly policies. The predicted probability for an immigrant in a different-sex couple to live in a state with progressive LGB policies is 0.6, whereas the corresponding probability for those in same-sex couples rises to 0.67. The repressive end of the policy spectrum shows reversed trends: The predicted probabilities for living in a progressive state are 0.21 and 0.16 for different- and same-sex couples, respectively.</w:t>
       </w:r>
     </w:p>
     <w:p>
@@ -12546,13 +11838,7 @@
         <w:pStyle w:val="BodyText"/>
       </w:pPr>
       <w:r>
-        <w:t>How does country-of-origin context mediate these results? Model 2 adds sending-country LGB policy score at the time of immigration to the regression, interacting it with the same-sex indicato</w:t>
-      </w:r>
-      <w:r>
-        <w:t xml:space="preserve">r. The coefficient for the same-sex indicator remains positive and significant. Although the origin-score coefficient and its interaction do not reach significance, their opposite signs suggest that different-sex couples from progressive countries tend to </w:t>
-      </w:r>
-      <w:r>
-        <w:t>live in less progressive states, while same-sex couples from progressive countries live in more progressive states.</w:t>
+        <w:t>How does country-of-origin context mediate these results? Model 2 adds sending-country LGB policy score at the time of immigration to the regression, interacting it with the same-sex indicator. The coefficient for the same-sex indicator remains positive and significant. Although the origin-score coefficient and its interaction do not reach significance, their opposite signs suggest that different-sex couples from progressive countries tend to live in less progressive states, while same-sex couples from progressive countries live in more progressive states.</w:t>
       </w:r>
     </w:p>
     <w:p>
@@ -12560,20 +11846,7 @@
         <w:pStyle w:val="BodyText"/>
       </w:pPr>
       <w:r>
-        <w:t xml:space="preserve">Model 3 adds country controls. The same-sex indicator remains significant, and now the interaction is also significant. Once we account for </w:t>
-      </w:r>
-      <w:r>
-        <w:t>institutional features of the country of origin, same-sex couples hailing from more progressive countries are even more likely to live in progressive states, while origin-country score has no relationship with different-sex couples’ state policy environmen</w:t>
-      </w:r>
-      <w:r>
-        <w:t xml:space="preserve">t. This result is in line with Table 4. Our final individual model adds </w:t>
-      </w:r>
-      <w:r>
-        <w:lastRenderedPageBreak/>
-        <w:t>economic controls at the state level (Model 4). The origin-country score and its interaction are again insignificant and now substantively small, implying that same-sex couples from pr</w:t>
-      </w:r>
-      <w:r>
-        <w:t>ogressive countries may seek economic prosperity rather than more progressive LGB laws.</w:t>
+        <w:t>Model 3 adds country controls. The same-sex indicator remains significant, and now the interaction is also significant. Once we account for institutional features of the country of origin, same-sex couples hailing from more progressive countries are even more likely to live in progressive states, while origin-country score has no relationship with different-sex couples’ state policy environment. This result is in line with Table 4. Our final individual model adds economic controls at the state level (Model 4). The origin-country score and its interaction are again insignificant and now substantively small, implying that same-sex couples from progressive countries may seek economic prosperity rather than more progressive LGB laws.</w:t>
       </w:r>
     </w:p>
     <w:p>
@@ -14309,25 +13582,7 @@
                 <w:sz w:val="22"/>
                 <w:szCs w:val="22"/>
               </w:rPr>
-              <w:t xml:space="preserve"> *** p &lt; 0.001;  ** p &lt; 0.01;  * p &lt; 0.05;  † p &lt; 0.1. Country-clustered standard errors are shown in parentheses. Individual controls include sex, age, education, number of children, IHS-transformed income, indicator for no income, and year of immigration</w:t>
-            </w:r>
-            <w:r>
-              <w:rPr>
-                <w:rFonts w:ascii="Helvetica" w:eastAsia="Helvetica" w:hAnsi="Helvetica" w:cs="Helvetica"/>
-                <w:color w:val="000000"/>
-                <w:sz w:val="22"/>
-                <w:szCs w:val="22"/>
-              </w:rPr>
-              <w:t>, which are all interacted with the indicator for same-sex couple. State controls include unemployment rate and per-capita income. Country controls include population-weighted distance, contiguous border, common official language, common ethnic language, c</w:t>
-            </w:r>
-            <w:r>
-              <w:rPr>
-                <w:rFonts w:ascii="Helvetica" w:eastAsia="Helvetica" w:hAnsi="Helvetica" w:cs="Helvetica"/>
-                <w:color w:val="000000"/>
-                <w:sz w:val="22"/>
-                <w:szCs w:val="22"/>
-              </w:rPr>
-              <w:t>olonial relationship, per-capita GDP differential, unemployment differential, proportion same-country stock, and democracy. Regressions include person survey weights provided by the ACS. Source: American Community Survey 2008-2019.</w:t>
+              <w:t xml:space="preserve"> *** p &lt; 0.001;  ** p &lt; 0.01;  * p &lt; 0.05;  † p &lt; 0.1. Country-clustered standard errors are shown in parentheses. Individual controls include sex, age, education, number of children, IHS-transformed income, indicator for no income, and year of immigration, which are all interacted with the indicator for same-sex couple. State controls include unemployment rate and per-capita income. Country controls include population-weighted distance, contiguous border, common official language, common ethnic language, colonial relationship, per-capita GDP differential, unemployment differential, proportion same-country stock, and democracy. Regressions include person survey weights provided by the ACS. Source: American Community Survey 2008-2019.</w:t>
             </w:r>
           </w:p>
         </w:tc>
@@ -14338,20 +13593,7 @@
         <w:pStyle w:val="BodyText"/>
       </w:pPr>
       <w:r>
-        <w:t>We put these results in</w:t>
-      </w:r>
-      <w:r>
-        <w:t>to perspective using simulated probabilities over the entire sample, varying each individual’s same-sex indicator and origin-country LGB score. At the high end of the origin-score policy range, typical immigrants in same-sex couples are percentage points m</w:t>
-      </w:r>
-      <w:r>
-        <w:t xml:space="preserve">ore </w:t>
-      </w:r>
-      <w:r>
-        <w:lastRenderedPageBreak/>
-        <w:t>likely to live in progressive states and percentage points less likely to live in repressive states than similar immigrants in different-sex couples. These results demonstrate that sexuality, and the governance of it, are closely related to migration p</w:t>
-      </w:r>
-      <w:r>
-        <w:t>atterns for those in same-sex relationships.</w:t>
+        <w:t>We put these results into perspective using simulated probabilities over the entire sample, varying each individual’s same-sex indicator and origin-country LGB score. At the high end of the origin-score policy range, typical immigrants in same-sex couples are percentage points more likely to live in progressive states and percentage points less likely to live in repressive states than similar immigrants in different-sex couples. These results demonstrate that sexuality, and the governance of it, are closely related to migration patterns for those in same-sex relationships.</w:t>
       </w:r>
     </w:p>
     <w:p>
@@ -14421,10 +13663,7 @@
         <w:pStyle w:val="ImageCaption"/>
       </w:pPr>
       <w:r>
-        <w:t xml:space="preserve">Figure 6: Coefficients for sending-country and U.S. state LGB policy context for fixed effects models in Tables 3 and 4, adjusted for hypothetical misreporting rates of married and unmarried </w:t>
-      </w:r>
-      <w:r>
-        <w:t>same-sex couples in pre-2019 data. Ribbon shows 95 percent confidence intervals and dashed bars show estimated misreporting from the 2010 and 2016 U.S. Census Bureau tests on the ACS.</w:t>
+        <w:t>Figure 6: Coefficients for sending-country and U.S. state LGB policy context for fixed effects models in Tables 3 and 4, adjusted for hypothetical misreporting rates of married and unmarried same-sex couples in pre-2019 data. Ribbon shows 95 percent confidence intervals and dashed bars show estimated misreporting from the 2010 and 2016 U.S. Census Bureau tests on the ACS.</w:t>
       </w:r>
     </w:p>
     <w:p>
@@ -14432,17 +13671,7 @@
         <w:pStyle w:val="BodyText"/>
       </w:pPr>
       <w:r>
-        <w:t>Our results hold up to a variety of robustness checks presented in Secti</w:t>
-      </w:r>
-      <w:r>
-        <w:t xml:space="preserve">on C of the Supplementary Material; we outline the major results here. First, as mentioned above, sex misreporting may bias the results by including a non-trivial number of different-sex couples in </w:t>
-      </w:r>
-      <w:r>
-        <w:lastRenderedPageBreak/>
-        <w:t>the counts of same-sex couples. Published papers using the</w:t>
-      </w:r>
-      <w:r>
-        <w:t xml:space="preserve"> ACS to study same-sex couples overwhelmingly deal with potential misreporting using the method suggested by </w:t>
+        <w:t xml:space="preserve">Our results hold up to a variety of robustness checks presented in Section C of the Supplementary Material; we outline the major results here. First, as mentioned above, sex misreporting may bias the results by including a non-trivial number of different-sex couples in the counts of same-sex couples. Published papers using the ACS to study same-sex couples overwhelmingly deal with potential misreporting using the method suggested by </w:t>
       </w:r>
       <w:hyperlink w:anchor="ref-gates_2009">
         <w:r>
@@ -14464,13 +13693,7 @@
         </w:r>
       </w:hyperlink>
       <w:r>
-        <w:t>) that we employ: dropping respondents whose sex</w:t>
-      </w:r>
-      <w:r>
-        <w:t xml:space="preserve"> or relation to household head were allocated by the Census Bureau. We conduct a more stringent test of the sensitivity of our results to misreporting, using the empirical mismatch rates by survey response mode from two studies conducted by the Census Bure</w:t>
-      </w:r>
-      <w:r>
-        <w:t>au in 2010 and 2016 (</w:t>
+        <w:t>) that we employ: dropping respondents whose sex or relation to household head were allocated by the Census Bureau. We conduct a more stringent test of the sensitivity of our results to misreporting, using the empirical mismatch rates by survey response mode from two studies conducted by the Census Bureau in 2010 and 2016 (</w:t>
       </w:r>
       <w:hyperlink w:anchor="ref-kreider_2017">
         <w:r>
@@ -14506,16 +13729,7 @@
         <w:pStyle w:val="BodyText"/>
       </w:pPr>
       <w:r>
-        <w:t>Here we show the hypotheti</w:t>
-      </w:r>
-      <w:r>
-        <w:t>cal effects on our coefficients in the presence of even very high misreporting rates. Figure 6 takes Model 5 from the country proportions models (Table 3) and Model 4 from the state proportions models (Table 4) and reduces the proportions of same-sex coupl</w:t>
-      </w:r>
-      <w:r>
-        <w:t>es in the data for pre-2019 data. It varies the percentage of misreported same-sex married couples from 0 to 90 percent and of unmarried couples from 0 to 14 percent; the horizontal axis shows a weighted average of misreporting between these two groups. Hi</w:t>
-      </w:r>
-      <w:r>
-        <w:t xml:space="preserve">ghlighted in dashed bars are the empirical mismatch rates found in the two studies by </w:t>
+        <w:t xml:space="preserve">Here we show the hypothetical effects on our coefficients in the presence of even very high misreporting rates. Figure 6 takes Model 5 from the country proportions models (Table 3) and Model 4 from the state proportions models (Table 4) and reduces the proportions of same-sex couples in the data for pre-2019 data. It varies the percentage of misreported same-sex married couples from 0 to 90 percent and of unmarried couples from 0 to 14 percent; the horizontal axis shows a weighted average of misreporting between these two groups. Highlighted in dashed bars are the empirical mismatch rates found in the two studies by </w:t>
       </w:r>
       <w:hyperlink w:anchor="ref-kreider_2015">
         <w:r>
@@ -14559,10 +13773,7 @@
         </w:r>
       </w:hyperlink>
       <w:r>
-        <w:t>). We see that even extremely high misreporting rates in the pre-2019 ACS do not render these coefficients insignificant. In the Supplementary Material, we present the coefficients of interest for all of the models in Ta</w:t>
-      </w:r>
-      <w:r>
-        <w:t xml:space="preserve">bles 3 and 4 with proportions reduced to levels implied by the studies by </w:t>
+        <w:t xml:space="preserve">). We see that even extremely high misreporting rates in the pre-2019 ACS do not render these coefficients insignificant. In the Supplementary Material, we present the coefficients of interest for all of the models in Tables 3 and 4 with proportions reduced to levels implied by the studies by </w:t>
       </w:r>
       <w:hyperlink w:anchor="ref-kreider_2015">
         <w:r>
@@ -14614,17 +13825,7 @@
         <w:pStyle w:val="BodyText"/>
       </w:pPr>
       <w:r>
-        <w:lastRenderedPageBreak/>
-        <w:t xml:space="preserve">Second, although our analysis for the most part has been at the country or state levels, there is the question of whether the aggregate trends in Tables 3 and 4 are driven by smaller, progressive countries that send relatively few immigrants. Hence in the </w:t>
-      </w:r>
-      <w:r>
-        <w:t>Supplementary Material we re-specify these models using Weighted Least Squares (Tables C.5 and C.6), weighting by the relative size of the immigrant stock in the year of immigration. Results are substantively the same; for country proportions models, the c</w:t>
-      </w:r>
-      <w:r>
-        <w:t>oefficient for country LGB policy score is more precisely estimated, while effects are somewhat weaker for the state proportions models. This implies that, for the typical immigrant, associations with LGB policy at country of origin are stronger than those</w:t>
-      </w:r>
-      <w:r>
-        <w:t xml:space="preserve"> with U.S. state LGB policy.</w:t>
+        <w:t>Second, although our analysis for the most part has been at the country or state levels, there is the question of whether the aggregate trends in Tables 3 and 4 are driven by smaller, progressive countries that send relatively few immigrants. Hence in the Supplementary Material we re-specify these models using Weighted Least Squares (Tables C.5 and C.6), weighting by the relative size of the immigrant stock in the year of immigration. Results are substantively the same; for country proportions models, the coefficient for country LGB policy score is more precisely estimated, while effects are somewhat weaker for the state proportions models. This implies that, for the typical immigrant, associations with LGB policy at country of origin are stronger than those with U.S. state LGB policy.</w:t>
       </w:r>
     </w:p>
     <w:p>
@@ -14632,10 +13833,7 @@
         <w:pStyle w:val="BodyText"/>
       </w:pPr>
       <w:r>
-        <w:t>Third, we assess whether the results in Table 3 are driven by trends for married couples (Table C.7) or those with one U.S.-born partner (Table C.9). Results are stronger for married couples and those with no U.S.-born partner.</w:t>
-      </w:r>
-      <w:r>
-        <w:t xml:space="preserve"> This implies that married immigrant couples may be immigrating from countries with more progressive LGB policies, while U.S. citizens tend to partner with immigrants from somewhat less progressive countries.</w:t>
+        <w:t>Third, we assess whether the results in Table 3 are driven by trends for married couples (Table C.7) or those with one U.S.-born partner (Table C.9). Results are stronger for married couples and those with no U.S.-born partner. This implies that married immigrant couples may be immigrating from countries with more progressive LGB policies, while U.S. citizens tend to partner with immigrants from somewhat less progressive countries.</w:t>
       </w:r>
       <w:r>
         <w:br/>
@@ -14646,13 +13844,7 @@
         <w:pStyle w:val="BodyText"/>
       </w:pPr>
       <w:r>
-        <w:t>Fourth, if rates of mortality and return migra</w:t>
-      </w:r>
-      <w:r>
-        <w:t>tion differ between immigrants in same- and different-sex couples, our results for same-sex representation in year of immigration could be biased. Since there are few studies on immigrants in same-sex couples, we cannot know whether or to what extent these</w:t>
-      </w:r>
-      <w:r>
-        <w:t xml:space="preserve"> rates might differ. However, research on the health of people in same-sex couples more generally shows similar (</w:t>
+        <w:t>Fourth, if rates of mortality and return migration differ between immigrants in same- and different-sex couples, our results for same-sex representation in year of immigration could be biased. Since there are few studies on immigrants in same-sex couples, we cannot know whether or to what extent these rates might differ. However, research on the health of people in same-sex couples more generally shows similar (</w:t>
       </w:r>
       <w:hyperlink w:anchor="ref-cochran_2015_mortality">
         <w:r>
@@ -14670,24 +13862,11 @@
           <w:rPr>
             <w:rStyle w:val="Hyperlink"/>
           </w:rPr>
-          <w:t>Fenel</w:t>
-        </w:r>
-        <w:r>
-          <w:rPr>
-            <w:rStyle w:val="Hyperlink"/>
-          </w:rPr>
-          <w:t>on et al., 2020</w:t>
-        </w:r>
-      </w:hyperlink>
-      <w:r>
-        <w:t>) mortality compared to those in different-sex couples. To the extent that these trends extend to immigrants, the ACS may undercount immigrants in same-sex couples, resulting in conservative coefficient estimates. But whether and in which di</w:t>
-      </w:r>
-      <w:r>
-        <w:t xml:space="preserve">rection rates of return migration </w:t>
-      </w:r>
-      <w:r>
-        <w:lastRenderedPageBreak/>
-        <w:t>differ between immigrants in same- and different-sex couples is unknown. Like other scholars limiting the bias from retrospective surveys (</w:t>
+          <w:t>Fenelon et al., 2020</w:t>
+        </w:r>
+      </w:hyperlink>
+      <w:r>
+        <w:t>) mortality compared to those in different-sex couples. To the extent that these trends extend to immigrants, the ACS may undercount immigrants in same-sex couples, resulting in conservative coefficient estimates. But whether and in which direction rates of return migration differ between immigrants in same- and different-sex couples is unknown. Like other scholars limiting the bias from retrospective surveys (</w:t>
       </w:r>
       <w:hyperlink w:anchor="ref-riosmena_2016_potential">
         <w:r>
@@ -14698,10 +13877,7 @@
         </w:r>
       </w:hyperlink>
       <w:r>
-        <w:t>), we replicate Tab</w:t>
-      </w:r>
-      <w:r>
-        <w:t xml:space="preserve">le 3 with only immigrants who migrated in the year prior to each ACS survey, for years 2007 to 2018 (Table C.8). The coefficient for sending-country policy remains strong and </w:t>
+        <w:t xml:space="preserve">), we replicate Table 3 with only immigrants who migrated in the year prior to each ACS survey, for years 2007 to 2018 (Table C.8). The coefficient for sending-country policy remains strong and </w:t>
       </w:r>
       <w:r>
         <w:rPr>
@@ -14718,13 +13894,7 @@
         <w:pStyle w:val="BodyText"/>
       </w:pPr>
       <w:r>
-        <w:t>Finally, alt</w:t>
-      </w:r>
-      <w:r>
-        <w:t>hough we do not aim to causally assess the effect of the 2013 DOMA decision, we perform placebo tests for Models 4 and 5 in Table 3 and Models 5, 6, and 7 in Table 4, replacing the post-2013 dummy variable with other possible years (Tables C.1 and C.2). Th</w:t>
-      </w:r>
-      <w:r>
-        <w:t>e coefficients for post-2013 show a clear peak compared to most other years, with a smaller standard error, supporting the idea that 2013 was a watershed moment for LGB migration to the U.S.</w:t>
+        <w:t>Finally, although we do not aim to causally assess the effect of the 2013 DOMA decision, we perform placebo tests for Models 4 and 5 in Table 3 and Models 5, 6, and 7 in Table 4, replacing the post-2013 dummy variable with other possible years (Tables C.1 and C.2). The coefficients for post-2013 show a clear peak compared to most other years, with a smaller standard error, supporting the idea that 2013 was a watershed moment for LGB migration to the U.S.</w:t>
       </w:r>
     </w:p>
     <w:p>
@@ -14743,19 +13913,7 @@
         <w:pStyle w:val="FirstParagraph"/>
       </w:pPr>
       <w:r>
-        <w:t>In 2013, there were 61 thousand same-se</w:t>
-      </w:r>
-      <w:r>
-        <w:t>x couples that included immigrants in the U.S. By 2019, this number had nearly doubled to 107 thousand. Despite this expansive growth far outpacing overall migration rates, there is little demographic research investigating the characteristics of these cou</w:t>
-      </w:r>
-      <w:r>
-        <w:t>ples or the factors influencing their migratory patterns. The research on queer migrants that does exist is largely qualitative and focused on asylum claims. Consequently, we know little about the broader population like who these migrants are, why they ar</w:t>
-      </w:r>
-      <w:r>
-        <w:t>e leaving their home countries, or where they are choosing to locate once in the U.S. Answering these questions is important, not just because this represents an increasing number of border crossers, but because this process has the potential to reshape ou</w:t>
-      </w:r>
-      <w:r>
-        <w:t>r conceptualization of who immigrants are, their motivations for moving, and how policy unrelated to migration can shape the aspirations and capabilities of potential migrants.</w:t>
+        <w:t>In 2013, there were 61 thousand same-sex couples that included immigrants in the U.S. By 2019, this number had nearly doubled to 107 thousand. Despite this expansive growth far outpacing overall migration rates, there is little demographic research investigating the characteristics of these couples or the factors influencing their migratory patterns. The research on queer migrants that does exist is largely qualitative and focused on asylum claims. Consequently, we know little about the broader population like who these migrants are, why they are leaving their home countries, or where they are choosing to locate once in the U.S. Answering these questions is important, not just because this represents an increasing number of border crossers, but because this process has the potential to reshape our conceptualization of who immigrants are, their motivations for moving, and how policy unrelated to migration can shape the aspirations and capabilities of potential migrants.</w:t>
       </w:r>
     </w:p>
     <w:p>
@@ -14763,44 +13921,25 @@
         <w:pStyle w:val="BodyText"/>
       </w:pPr>
       <w:r>
-        <w:lastRenderedPageBreak/>
-        <w:t>The rising number of immigrants in same-sex couples coincides with a dramatic c</w:t>
-      </w:r>
-      <w:r>
-        <w:t>hange in policy environments governing LGB communities, both within the U.S. and abroad. Thanks to the 2013 Supreme Court decision striking down DOMA, same-sex couples now have a broader legal pathway into the U.S. (</w:t>
+        <w:t>The rising number of immigrants in same-sex couples coincides with a dramatic change in policy environments governing LGB communities, both within the U.S. and abroad. Thanks to the 2013 Supreme Court decision striking down DOMA, same-sex couples now have a broader legal pathway into the U.S. (</w:t>
       </w:r>
       <w:hyperlink w:anchor="ref-edwards_2013">
         <w:r>
           <w:rPr>
             <w:rStyle w:val="Hyperlink"/>
           </w:rPr>
-          <w:t>E</w:t>
-        </w:r>
-        <w:r>
-          <w:rPr>
-            <w:rStyle w:val="Hyperlink"/>
-          </w:rPr>
-          <w:t>dwards, 2013</w:t>
-        </w:r>
-      </w:hyperlink>
-      <w:r>
-        <w:t>). This project leverages changing policy landscapes at both country of origin and U.S. state of residence to understand the migratory patterns of these couples. Engaging in such a question adds to emerging demographic research evaluating how r</w:t>
-      </w:r>
-      <w:r>
-        <w:t>ecent policy changes are influencing the health, well-being, and lifestyles of LGB people, while also recognizing that these policies differentially impact LGB people based on different social positions (</w:t>
+          <w:t>Edwards, 2013</w:t>
+        </w:r>
+      </w:hyperlink>
+      <w:r>
+        <w:t>). This project leverages changing policy landscapes at both country of origin and U.S. state of residence to understand the migratory patterns of these couples. Engaging in such a question adds to emerging demographic research evaluating how recent policy changes are influencing the health, well-being, and lifestyles of LGB people, while also recognizing that these policies differentially impact LGB people based on different social positions (</w:t>
       </w:r>
       <w:hyperlink w:anchor="ref-boertien_2019">
         <w:r>
           <w:rPr>
             <w:rStyle w:val="Hyperlink"/>
           </w:rPr>
-          <w:t>Boertien &amp; V</w:t>
-        </w:r>
-        <w:r>
-          <w:rPr>
-            <w:rStyle w:val="Hyperlink"/>
-          </w:rPr>
-          <w:t>ignoli, 2019</w:t>
+          <w:t>Boertien &amp; Vignoli, 2019</w:t>
         </w:r>
       </w:hyperlink>
       <w:r>
@@ -14837,10 +13976,7 @@
         </w:r>
       </w:hyperlink>
       <w:r>
-        <w:t>). Also, this project contributes to an important gap within migration studi</w:t>
-      </w:r>
-      <w:r>
-        <w:t>es, highlighting the role of the state and the salience of sexuality in conditioning migratory patterns (</w:t>
+        <w:t>). Also, this project contributes to an important gap within migration studies, highlighting the role of the state and the salience of sexuality in conditioning migratory patterns (</w:t>
       </w:r>
       <w:hyperlink w:anchor="ref-carrillo_2018">
         <w:r>
@@ -14870,13 +14006,7 @@
         <w:pStyle w:val="BodyText"/>
       </w:pPr>
       <w:r>
-        <w:t>To address our research que</w:t>
-      </w:r>
-      <w:r>
-        <w:t>stion, we take advantage of an underutilized data source: self-reports of same-sex immigrant couples in the American Community Survey from 2008 to 2019. Despite this being one of the few national surveys to identify same-sex immigrant couples, these data a</w:t>
-      </w:r>
-      <w:r>
-        <w:t>re virtually untapped for this purpose. In light of possible reporting issues (</w:t>
+        <w:t>To address our research question, we take advantage of an underutilized data source: self-reports of same-sex immigrant couples in the American Community Survey from 2008 to 2019. Despite this being one of the few national surveys to identify same-sex immigrant couples, these data are virtually untapped for this purpose. In light of possible reporting issues (</w:t>
       </w:r>
       <w:hyperlink w:anchor="ref-gates_2013">
         <w:r>
@@ -14898,10 +14028,7 @@
         </w:r>
       </w:hyperlink>
       <w:r>
-        <w:t>), we probe the sensitivity of our findings only to find rema</w:t>
-      </w:r>
-      <w:r>
-        <w:t>rkable robustness, even to potentially high levels of misreporting. As such, these data allow for us to make one of the first large-</w:t>
+        <w:t>), we probe the sensitivity of our findings only to find remarkable robustness, even to potentially high levels of misreporting. As such, these data allow for us to make one of the first large-</w:t>
       </w:r>
       <m:oMath>
         <m:r>
@@ -14912,10 +14039,7 @@
         </m:r>
       </m:oMath>
       <w:r>
-        <w:t xml:space="preserve"> </w:t>
-      </w:r>
-      <w:r>
-        <w:t>investigations of same-sex immigrant couples within the U.S. and to make an important addition to this area of scholarship.</w:t>
+        <w:t xml:space="preserve"> investigations of same-sex immigrant couples within the U.S. and to make an important addition to this area of scholarship.</w:t>
       </w:r>
     </w:p>
     <w:p>
@@ -14923,10 +14047,7 @@
         <w:pStyle w:val="BodyText"/>
       </w:pPr>
       <w:r>
-        <w:t>Our findings offer number of important correctives to the literature. First, existing scholarship on immigrants in same-sex couples,</w:t>
-      </w:r>
-      <w:r>
-        <w:t xml:space="preserve"> and queer migration more broadly, largely focuses on the asylum and refugee processes (</w:t>
+        <w:t>Our findings offer number of important correctives to the literature. First, existing scholarship on immigrants in same-sex couples, and queer migration more broadly, largely focuses on the asylum and refugee processes (</w:t>
       </w:r>
       <w:hyperlink w:anchor="ref-luibheid_2008">
         <w:r>
@@ -14948,14 +14069,7 @@
         </w:r>
       </w:hyperlink>
       <w:r>
-        <w:t xml:space="preserve">). This is because </w:t>
-      </w:r>
-      <w:r>
-        <w:lastRenderedPageBreak/>
-        <w:t>this was one of the only mechanisms for get</w:t>
-      </w:r>
-      <w:r>
-        <w:t>ting into the U.S. (</w:t>
+        <w:t>). This is because this was one of the only mechanisms for getting into the U.S. (</w:t>
       </w:r>
       <w:hyperlink w:anchor="ref-humanrightswatch_2006">
         <w:r>
@@ -14977,10 +14091,7 @@
         </w:r>
       </w:hyperlink>
       <w:r>
-        <w:t>; e.</w:t>
-      </w:r>
-      <w:r>
-        <w:t xml:space="preserve">g. </w:t>
+        <w:t xml:space="preserve">; e.g. </w:t>
       </w:r>
       <w:hyperlink w:anchor="ref-manalansaniv_2003">
         <w:r>
@@ -14991,16 +14102,7 @@
         </w:r>
       </w:hyperlink>
       <w:r>
-        <w:t>). While such studies are not seeking generalizability, this emphasis within queer migration scholarship can leave an impression that fleeing repressive contexts is typical and may distort o</w:t>
-      </w:r>
-      <w:r>
-        <w:t>ur understanding of who these immigrants are, the types of environments they are leaving, and their motivations to seek entry into the U.S. Indeed, when comparing the demographics of same-sex immigrant couples to different-sex immigrant couples, we find sa</w:t>
-      </w:r>
-      <w:r>
-        <w:t>me-sex couples generally have higher incomes and occupational prestige and are somewhat more educated. Understanding this profile alone is an important insight as it reveals that these communities are of privileged social standing, constituting a substanti</w:t>
-      </w:r>
-      <w:r>
-        <w:t>al amendment to the queer migration literature.</w:t>
+        <w:t>). While such studies are not seeking generalizability, this emphasis within queer migration scholarship can leave an impression that fleeing repressive contexts is typical and may distort our understanding of who these immigrants are, the types of environments they are leaving, and their motivations to seek entry into the U.S. Indeed, when comparing the demographics of same-sex immigrant couples to different-sex immigrant couples, we find same-sex couples generally have higher incomes and occupational prestige and are somewhat more educated. Understanding this profile alone is an important insight as it reveals that these communities are of privileged social standing, constituting a substantial amendment to the queer migration literature.</w:t>
       </w:r>
     </w:p>
     <w:p>
@@ -15008,65 +14110,40 @@
         <w:pStyle w:val="BodyText"/>
       </w:pPr>
       <w:r>
-        <w:t>Building on our understanding of who these migrants are, how do LGB policies in their countries of origin influence their desires to come to the U.S.? Despite existing scholarship portraying LGB couples fleei</w:t>
-      </w:r>
-      <w:r>
-        <w:t>ng repression, same-sex couples in our analysis are leaving countries with more progressive policy environments. As results in Table 3 and trendlines in Figure 3 reveal, couples are coming from environments that are increasingly more open. This is true eve</w:t>
-      </w:r>
-      <w:r>
-        <w:t xml:space="preserve">n after accounting for factors from conventional migration, especially after 2013. Though more research is needed, these results, in conjunction with the fact that these same-sex couples achieve higher incomes and greater occupational prestige, describe a </w:t>
-      </w:r>
-      <w:r>
-        <w:t>situation in which perhaps it is precisely due to the supportive policy environment, access to material benefits that come from marriage and employment protections, and cultural and state validation of these family formations that enable immigrants to achi</w:t>
-      </w:r>
-      <w:r>
-        <w:t>eve the resources necessary to migrate and seek out partnership. Such an explanation fits within an aspirations-capabilities framework (</w:t>
+        <w:t>Building on our understanding of who these migrants are, how do LGB policies in their countries of origin influence their desires to come to the U.S.? Despite existing scholarship portraying LGB couples fleeing repression, same-sex couples in our analysis are leaving countries with more progressive policy environments. As results in Table 3 and trendlines in Figure 3 reveal, couples are coming from environments that are increasingly more open. This is true even after accounting for factors from conventional migration, especially after 2013. Though more research is needed, these results, in conjunction with the fact that these same-sex couples achieve higher incomes and greater occupational prestige, describe a situation in which perhaps it is precisely due to the supportive policy environment, access to material benefits that come from marriage and employment protections, and cultural and state validation of these family formations that enable immigrants to achieve the resources necessary to migrate and seek out partnership. Such an explanation fits within an aspirations-capabilities framework (</w:t>
       </w:r>
       <w:hyperlink w:anchor="ref-dehaas_2021">
         <w:r>
           <w:rPr>
             <w:rStyle w:val="Hyperlink"/>
           </w:rPr>
-          <w:t xml:space="preserve">de Haas, </w:t>
-        </w:r>
-        <w:r>
-          <w:rPr>
-            <w:rStyle w:val="Hyperlink"/>
-          </w:rPr>
-          <w:lastRenderedPageBreak/>
+          <w:t>de Haas, 2021</w:t>
+        </w:r>
+      </w:hyperlink>
+      <w:r>
+        <w:t xml:space="preserve">): Migration is enabled when desires and resources align within an auspicious international opportunity structure. However, whereas </w:t>
+      </w:r>
+      <w:hyperlink w:anchor="ref-dehaas_2021">
+        <w:r>
+          <w:rPr>
+            <w:rStyle w:val="Hyperlink"/>
+          </w:rPr>
+          <w:t>de Haas</w:t>
+        </w:r>
+      </w:hyperlink>
+      <w:r>
+        <w:t xml:space="preserve"> (</w:t>
+      </w:r>
+      <w:hyperlink w:anchor="ref-dehaas_2021">
+        <w:r>
+          <w:rPr>
+            <w:rStyle w:val="Hyperlink"/>
+          </w:rPr>
           <w:t>2021</w:t>
         </w:r>
       </w:hyperlink>
       <w:r>
-        <w:t>): Migration is enabled when desires and resources align within an au</w:t>
-      </w:r>
-      <w:r>
-        <w:t xml:space="preserve">spicious international opportunity structure. However, whereas </w:t>
-      </w:r>
-      <w:hyperlink w:anchor="ref-dehaas_2021">
-        <w:r>
-          <w:rPr>
-            <w:rStyle w:val="Hyperlink"/>
-          </w:rPr>
-          <w:t>de Haas</w:t>
-        </w:r>
-      </w:hyperlink>
-      <w:r>
-        <w:t xml:space="preserve"> (</w:t>
-      </w:r>
-      <w:hyperlink w:anchor="ref-dehaas_2021">
-        <w:r>
-          <w:rPr>
-            <w:rStyle w:val="Hyperlink"/>
-          </w:rPr>
-          <w:t>2021</w:t>
-        </w:r>
-      </w:hyperlink>
-      <w:r>
-        <w:t>) directs most of his attention to sending states, we show that policy in potential destination countrie</w:t>
-      </w:r>
-      <w:r>
-        <w:t xml:space="preserve">s can also influence aspirations and capabilities. </w:t>
+        <w:t xml:space="preserve">) directs most of his attention to sending states, we show that policy in potential destination countries can also influence aspirations and capabilities. </w:t>
       </w:r>
     </w:p>
     <w:p>
@@ -15074,19 +14151,7 @@
         <w:pStyle w:val="BodyText"/>
       </w:pPr>
       <w:r>
-        <w:t>Once same-sex couples migrate to the U.S., we find that they tend to cluster in states with more progressive policy environments, net of confounders. This finding is important as it helps to address a par</w:t>
-      </w:r>
-      <w:r>
-        <w:t>ticular puzzle in LGB international migration. As a whole, the U.S. has less affirming and supportive policies for LGB communities than many countries, both in Europe and Latin America. So why would LGB immigrants from supportive environments choose to com</w:t>
-      </w:r>
-      <w:r>
-        <w:t>e to a country that guarantees fewer rights? One possible answer is that the unique federated system creates variation among U.S. states where more progressive and affirming policy environments can exist, even if the U.S. as a whole may be more repressive.</w:t>
-      </w:r>
-      <w:r>
-        <w:t xml:space="preserve"> The higher incomes, occupational prestige, and education levels of immigrants in same-sex couples – as well as greater familiarity with progressive policies in their countries of origin – may endow them with the necessary capital to understand and navigat</w:t>
-      </w:r>
-      <w:r>
-        <w:t>e the federated U.S. system. This pattern matches research finding U.S.-born LGB individuals to also be more likely to live in states with affirming policies (</w:t>
+        <w:t>Once same-sex couples migrate to the U.S., we find that they tend to cluster in states with more progressive policy environments, net of confounders. This finding is important as it helps to address a particular puzzle in LGB international migration. As a whole, the U.S. has less affirming and supportive policies for LGB communities than many countries, both in Europe and Latin America. So why would LGB immigrants from supportive environments choose to come to a country that guarantees fewer rights? One possible answer is that the unique federated system creates variation among U.S. states where more progressive and affirming policy environments can exist, even if the U.S. as a whole may be more repressive. The higher incomes, occupational prestige, and education levels of immigrants in same-sex couples – as well as greater familiarity with progressive policies in their countries of origin – may endow them with the necessary capital to understand and navigate the federated U.S. system. This pattern matches research finding U.S.-born LGB individuals to also be more likely to live in states with affirming policies (</w:t>
       </w:r>
       <w:hyperlink w:anchor="ref-beaudin_2017">
         <w:r>
@@ -15097,10 +14162,7 @@
         </w:r>
       </w:hyperlink>
       <w:r>
-        <w:t>) and research on privileged same-sex immigra</w:t>
-      </w:r>
-      <w:r>
-        <w:t>nt couples in other national contexts able to navigate complex policy environments (</w:t>
+        <w:t>) and research on privileged same-sex immigrant couples in other national contexts able to navigate complex policy environments (</w:t>
       </w:r>
       <w:hyperlink w:anchor="ref-suen_2021_sexual">
         <w:r>
@@ -15111,10 +14173,7 @@
         </w:r>
       </w:hyperlink>
       <w:r>
-        <w:t>). An alternative answer as to why LGB immigrants would still migrate to the U.S. is that during his presidency, Barack</w:t>
-      </w:r>
-      <w:r>
-        <w:t xml:space="preserve"> Obama promoted LGBTQ equality in foreign policy, burnishing an LGB-friendly image of U.S. in the imagination of global communities despite realities.</w:t>
+        <w:t>). An alternative answer as to why LGB immigrants would still migrate to the U.S. is that during his presidency, Barack Obama promoted LGBTQ equality in foreign policy, burnishing an LGB-friendly image of U.S. in the imagination of global communities despite realities.</w:t>
       </w:r>
     </w:p>
     <w:p>
@@ -15122,20 +14181,7 @@
         <w:pStyle w:val="BodyText"/>
       </w:pPr>
       <w:r>
-        <w:t>These insights provide a number of implications for future research. First, in demonstrating the importan</w:t>
-      </w:r>
-      <w:r>
-        <w:t xml:space="preserve">ce of the state beyond migration-specific policy, the theoretical </w:t>
-      </w:r>
-      <w:r>
-        <w:lastRenderedPageBreak/>
-        <w:t>model presented here can be applicable toward other domains. The state in may condition aspirations and capabilities related to other dimensions of well-being, such as those affected by clim</w:t>
-      </w:r>
-      <w:r>
-        <w:t>ate policy. Second, finding that immigrants in same-sex couples are both coming from more open policy environments and are locating in progressive U.S. states opens an important follow-up question: Are there reciprocal effects? Once rights are granted, LGB</w:t>
-      </w:r>
-      <w:r>
-        <w:t xml:space="preserve"> communities are instrumental toward consolidating new benefits by bringing them to life – utilizing them, demonstrating supposed negative effects do not occur, and normalizing them to non-LGB communities through interaction (</w:t>
+        <w:t>These insights provide a number of implications for future research. First, in demonstrating the importance of the state beyond migration-specific policy, the theoretical model presented here can be applicable toward other domains. The state in may condition aspirations and capabilities related to other dimensions of well-being, such as those affected by climate policy. Second, finding that immigrants in same-sex couples are both coming from more open policy environments and are locating in progressive U.S. states opens an important follow-up question: Are there reciprocal effects? Once rights are granted, LGB communities are instrumental toward consolidating new benefits by bringing them to life – utilizing them, demonstrating supposed negative effects do not occur, and normalizing them to non-LGB communities through interaction (</w:t>
       </w:r>
       <w:hyperlink w:anchor="ref-ocobock_2020_leveraging">
         <w:r>
@@ -15187,13 +14233,7 @@
         <w:pStyle w:val="BodyText"/>
       </w:pPr>
       <w:r>
-        <w:t>Third, do different policy environments have differential effects based on couple compositio</w:t>
-      </w:r>
-      <w:r>
-        <w:t>n? While our primary motivation is to understand differences between same- and different-sex couples, same-sex couples are a heterogeneous category. Current data limit our ability to understand partnering processes and modes of entry into the U.S. Future r</w:t>
-      </w:r>
-      <w:r>
-        <w:t>esearch should seek to understand whether those who come to the U.S. as couples are different from those who form relationships once in the U.S., or the degree to which mixed-status couples result from U.S. citizens meeting a partner abroad.</w:t>
+        <w:t>Third, do different policy environments have differential effects based on couple composition? While our primary motivation is to understand differences between same- and different-sex couples, same-sex couples are a heterogeneous category. Current data limit our ability to understand partnering processes and modes of entry into the U.S. Future research should seek to understand whether those who come to the U.S. as couples are different from those who form relationships once in the U.S., or the degree to which mixed-status couples result from U.S. citizens meeting a partner abroad.</w:t>
       </w:r>
     </w:p>
     <w:p>
@@ -15201,23 +14241,7 @@
         <w:pStyle w:val="BodyText"/>
       </w:pPr>
       <w:r>
-        <w:t>Fourth, and re</w:t>
-      </w:r>
-      <w:r>
-        <w:t>latedly, this is an analysis of cohabiting couples, in part due to the DOMA decision’s relevance for them. However, our results may not generalize to U.S. immigrants who remain single or do not cohabit, whether LGB or straight. More data, especially data o</w:t>
-      </w:r>
-      <w:r>
-        <w:t xml:space="preserve">n single LGB migrants, is urgently needed. As mentioned, supportive policy environments may both be the result of and further reinforce self-disclosure and same-sex coupledom. Consequently, data </w:t>
-      </w:r>
-      <w:r>
-        <w:lastRenderedPageBreak/>
-        <w:t>on single LGB migrants may include a more diverse set of orig</w:t>
-      </w:r>
-      <w:r>
-        <w:t>in policy environments. If single LGB individuals are more likely to come from repressive contexts, the LGB sample identified by the ACS may systematically exclude LGB migrants from less favorable policy environments. Although the cultural and geographic v</w:t>
-      </w:r>
-      <w:r>
-        <w:t>ariation in responses shown in Table 1 suggests that responses are not a function of culture itself, future work on single immigrants is needed to understand the generalizability of our findings.</w:t>
+        <w:t>Fourth, and relatedly, this is an analysis of cohabiting couples, in part due to the DOMA decision’s relevance for them. However, our results may not generalize to U.S. immigrants who remain single or do not cohabit, whether LGB or straight. More data, especially data on single LGB migrants, is urgently needed. As mentioned, supportive policy environments may both be the result of and further reinforce self-disclosure and same-sex coupledom. Consequently, data on single LGB migrants may include a more diverse set of origin policy environments. If single LGB individuals are more likely to come from repressive contexts, the LGB sample identified by the ACS may systematically exclude LGB migrants from less favorable policy environments. Although the cultural and geographic variation in responses shown in Table 1 suggests that responses are not a function of culture itself, future work on single immigrants is needed to understand the generalizability of our findings.</w:t>
       </w:r>
     </w:p>
     <w:p>
@@ -15225,10 +14249,7 @@
         <w:pStyle w:val="BodyText"/>
       </w:pPr>
       <w:r>
-        <w:t>Finally, although we find compelling patterns, our statistic</w:t>
-      </w:r>
-      <w:r>
-        <w:t>al investigation cannot determine why these couples are deciding to migrate to the U.S. and their motivations for choosing their state of residence. We encourage future scholarship to further investigate these processes and mechanisms.</w:t>
+        <w:t>Finally, although we find compelling patterns, our statistical investigation cannot determine why these couples are deciding to migrate to the U.S. and their motivations for choosing their state of residence. We encourage future scholarship to further investigate these processes and mechanisms.</w:t>
       </w:r>
     </w:p>
     <w:p>
@@ -15236,16 +14257,7 @@
         <w:pStyle w:val="BodyText"/>
       </w:pPr>
       <w:r>
-        <w:t xml:space="preserve">Recent research has </w:t>
-      </w:r>
-      <w:r>
-        <w:t>argued that sexuality is a salient factor determining immigration decisions. We show that differences between immigrants in same- and different-sex couples cannot be explained solely using classic theories of migration; policy context and sexuality interac</w:t>
-      </w:r>
-      <w:r>
-        <w:t>t in complicated ways to shape migratory flows. Although our focus is on same-sex couples, this study offers a broader correction to standard models of migration. Theories of lifestyle migration generally describe affluent people moving in search of a bett</w:t>
-      </w:r>
-      <w:r>
-        <w:t>er way of life (</w:t>
+        <w:t>Recent research has argued that sexuality is a salient factor determining immigration decisions. We show that differences between immigrants in same- and different-sex couples cannot be explained solely using classic theories of migration; policy context and sexuality interact in complicated ways to shape migratory flows. Although our focus is on same-sex couples, this study offers a broader correction to standard models of migration. Theories of lifestyle migration generally describe affluent people moving in search of a better way of life (</w:t>
       </w:r>
       <w:hyperlink w:anchor="ref-benson_2009">
         <w:r>
@@ -15256,10 +14268,7 @@
         </w:r>
       </w:hyperlink>
       <w:r>
-        <w:t xml:space="preserve">). But what the present study contributes is that sexuality shapes how that “better way of life” is conceptualized and motivated, contributing toward understanding these dynamics </w:t>
-      </w:r>
-      <w:r>
-        <w:t>(</w:t>
+        <w:t>). But what the present study contributes is that sexuality shapes how that “better way of life” is conceptualized and motivated, contributing toward understanding these dynamics (</w:t>
       </w:r>
       <w:hyperlink w:anchor="ref-dixon_2020">
         <w:r>
@@ -15270,13 +14279,7 @@
         </w:r>
       </w:hyperlink>
       <w:r>
-        <w:t>)</w:t>
-      </w:r>
-      <w:r>
-        <w:t>. Our findings raise additional questions as to how sexuality motivates migration patterns and are (in)directly influencing seemingly economic or network dynamics, even for heterosexual couples. Finally, to borrow the line from Theda Skocpol, we are “bring</w:t>
-      </w:r>
-      <w:r>
-        <w:t>ing the state back in” (</w:t>
+        <w:t>). Our findings raise additional questions as to how sexuality motivates migration patterns and are (in)directly influencing seemingly economic or network dynamics, even for heterosexual couples. Finally, to borrow the line from Theda Skocpol, we are “bringing the state back in” (</w:t>
       </w:r>
       <w:hyperlink w:anchor="ref-skocpol_1985">
         <w:r>
@@ -15287,20 +14290,7 @@
         </w:r>
       </w:hyperlink>
       <w:r>
-        <w:t xml:space="preserve">). Conventionally, state policies are less integrated into models of migration, especially those policies that do not explicitly govern </w:t>
-      </w:r>
-      <w:r>
-        <w:lastRenderedPageBreak/>
-        <w:t>migration. But what this study demons</w:t>
-      </w:r>
-      <w:r>
-        <w:t>trates is that, once the DOMA ruling created a legal opening to migration for same-sex couples, it was policy specific to LGB issues, rather than to migration more broadly, that enabled their entry into the U.S. This opens up questions as to how state poli</w:t>
-      </w:r>
-      <w:r>
-        <w:t>cies relative to a particular group, but not explicitly in the domain of immigration, create structural opportunities for certain individuals to leave their home country. This points to the importance of further studying the role of identity, and the state</w:t>
-      </w:r>
-      <w:r>
-        <w:t>’s governance of it, in migratory processes.</w:t>
+        <w:t>). Conventionally, state policies are less integrated into models of migration, especially those policies that do not explicitly govern migration. But what this study demonstrates is that, once the DOMA ruling created a legal opening to migration for same-sex couples, it was policy specific to LGB issues, rather than to migration more broadly, that enabled their entry into the U.S. This opens up questions as to how state policies relative to a particular group, but not explicitly in the domain of immigration, create structural opportunities for certain individuals to leave their home country. This points to the importance of further studying the role of identity, and the state’s governance of it, in migratory processes.</w:t>
       </w:r>
     </w:p>
     <w:p>
@@ -15353,10 +14343,7 @@
       <w:bookmarkStart w:id="27" w:name="ref-ahmad_2013"/>
       <w:bookmarkEnd w:id="25"/>
       <w:r>
-        <w:t>Ahmad, P. A. N. (2013). Sexuality and Migration: Thinking beyon</w:t>
-      </w:r>
-      <w:r>
-        <w:t xml:space="preserve">d the Economic. In </w:t>
+        <w:t xml:space="preserve">Ahmad, P. A. N. (2013). Sexuality and Migration: Thinking beyond the Economic. In </w:t>
       </w:r>
       <w:r>
         <w:rPr>
@@ -15394,10 +14381,7 @@
       <w:bookmarkStart w:id="29" w:name="ref-ayoub_2019_migration"/>
       <w:bookmarkEnd w:id="28"/>
       <w:r>
-        <w:t>Ayoub, P., &amp; Bauman, L. (2019). Migration and</w:t>
-      </w:r>
-      <w:r>
-        <w:t xml:space="preserve"> queer mobilisations: How migration facilitates cross-border LGBTQ activism. </w:t>
+        <w:t xml:space="preserve">Ayoub, P., &amp; Bauman, L. (2019). Migration and queer mobilisations: How migration facilitates cross-border LGBTQ activism. </w:t>
       </w:r>
       <w:r>
         <w:rPr>
@@ -15433,10 +14417,7 @@
       <w:bookmarkStart w:id="30" w:name="ref-ayoub_2017"/>
       <w:bookmarkEnd w:id="29"/>
       <w:r>
-        <w:t>Ayoub, P., &amp; Garr</w:t>
-      </w:r>
-      <w:r>
-        <w:t xml:space="preserve">etson, J. (2017). Getting the message out: Media context and global changes in attitudes toward homosexuality. </w:t>
+        <w:t xml:space="preserve">Ayoub, P., &amp; Garretson, J. (2017). Getting the message out: Media context and global changes in attitudes toward homosexuality. </w:t>
       </w:r>
       <w:r>
         <w:rPr>
@@ -15470,13 +14451,7 @@
         <w:rPr>
           <w:i/>
         </w:rPr>
-        <w:t xml:space="preserve">Journal of Economic </w:t>
-      </w:r>
-      <w:r>
-        <w:rPr>
-          <w:i/>
-        </w:rPr>
-        <w:t>Perspectives</w:t>
+        <w:t>Journal of Economic Perspectives</w:t>
       </w:r>
       <w:r>
         <w:t xml:space="preserve">, </w:t>
@@ -15506,11 +14481,7 @@
       <w:bookmarkStart w:id="32" w:name="ref-baiocco_2014_desire"/>
       <w:bookmarkEnd w:id="31"/>
       <w:r>
-        <w:lastRenderedPageBreak/>
-        <w:t>Baiocco, R., Argalia, M., &amp; Laghi, F. (2014). The Desire to Marry and Attitudes Toward Same-Sex Family Legalization in a Sample of It</w:t>
-      </w:r>
-      <w:r>
-        <w:t xml:space="preserve">alian Lesbians and Gay Men. </w:t>
+        <w:t xml:space="preserve">Baiocco, R., Argalia, M., &amp; Laghi, F. (2014). The Desire to Marry and Attitudes Toward Same-Sex Family Legalization in a Sample of Italian Lesbians and Gay Men. </w:t>
       </w:r>
       <w:r>
         <w:rPr>
@@ -15555,10 +14526,7 @@
         <w:t>International Handbook on the Demography of Sexuality</w:t>
       </w:r>
       <w:r>
-        <w:t xml:space="preserve"> (V</w:t>
-      </w:r>
-      <w:r>
-        <w:t xml:space="preserve">ol. 5). Springer Netherlands. </w:t>
+        <w:t xml:space="preserve"> (Vol. 5). Springer Netherlands. </w:t>
       </w:r>
       <w:hyperlink r:id="rId16">
         <w:r>
@@ -15585,10 +14553,7 @@
         <w:t>Same-Sex Partners: The Social Demography of Sexual Orientation</w:t>
       </w:r>
       <w:r>
-        <w:t>. SUNY Pr</w:t>
-      </w:r>
-      <w:r>
-        <w:t>ess.</w:t>
+        <w:t>. SUNY Press.</w:t>
       </w:r>
     </w:p>
     <w:p>
@@ -15614,13 +14579,7 @@
           <w:rPr>
             <w:rStyle w:val="Hyperlink"/>
           </w:rPr>
-          <w:t>https://doi.org/10.1007</w:t>
-        </w:r>
-        <w:r>
-          <w:rPr>
-            <w:rStyle w:val="Hyperlink"/>
-          </w:rPr>
-          <w:t>/978-3-030-10910-3_11</w:t>
+          <w:t>https://doi.org/10.1007/978-3-030-10910-3_11</w:t>
         </w:r>
       </w:hyperlink>
     </w:p>
@@ -15695,10 +14654,7 @@
         <w:t>Regional Integration and Migration Governance in the Global South</w:t>
       </w:r>
       <w:r>
-        <w:t xml:space="preserve"> (pp. 51–84). </w:t>
-      </w:r>
-      <w:r>
-        <w:t xml:space="preserve">Springer International Publishing. </w:t>
+        <w:t xml:space="preserve"> (pp. 51–84). Springer International Publishing. </w:t>
       </w:r>
       <w:hyperlink r:id="rId19">
         <w:r>
@@ -15716,10 +14672,7 @@
       <w:bookmarkStart w:id="39" w:name="ref-benson_2016"/>
       <w:bookmarkEnd w:id="38"/>
       <w:r>
-        <w:t>Benson, M., &amp; O’Reilly, K. (2016). From lifestyle migration to lifestyle in migration: Categories, concepts and wa</w:t>
-      </w:r>
-      <w:r>
-        <w:t xml:space="preserve">ys of thinking. </w:t>
+        <w:t xml:space="preserve">Benson, M., &amp; O’Reilly, K. (2016). From lifestyle migration to lifestyle in migration: Categories, concepts and ways of thinking. </w:t>
       </w:r>
       <w:r>
         <w:rPr>
@@ -15755,11 +14708,7 @@
       <w:bookmarkStart w:id="40" w:name="ref-benson_2009"/>
       <w:bookmarkEnd w:id="39"/>
       <w:r>
-        <w:lastRenderedPageBreak/>
-        <w:t>Benson, M., &amp; O’Reilly, K. (2009). Migration and the Search for a Better Way of Life: A Critical Exploratio</w:t>
-      </w:r>
-      <w:r>
-        <w:t xml:space="preserve">n of Lifestyle Migration. </w:t>
+        <w:t xml:space="preserve">Benson, M., &amp; O’Reilly, K. (2009). Migration and the Search for a Better Way of Life: A Critical Exploration of Lifestyle Migration. </w:t>
       </w:r>
       <w:r>
         <w:rPr>
@@ -15801,13 +14750,7 @@
         <w:rPr>
           <w:i/>
         </w:rPr>
-        <w:t>Lifestyle Migration: Expectations, As</w:t>
-      </w:r>
-      <w:r>
-        <w:rPr>
-          <w:i/>
-        </w:rPr>
-        <w:t>pirations and Experiences</w:t>
+        <w:t>Lifestyle Migration: Expectations, Aspirations and Experiences</w:t>
       </w:r>
       <w:r>
         <w:t xml:space="preserve"> (Har/Ele edition). Ashgate.</w:t>
@@ -15858,10 +14801,7 @@
       <w:bookmarkStart w:id="44" w:name="ref-boertien_2019"/>
       <w:bookmarkEnd w:id="43"/>
       <w:r>
-        <w:t>Boertien, D., &amp; Vignoli, D. (2019). Legalizing same-se</w:t>
-      </w:r>
-      <w:r>
-        <w:t xml:space="preserve">x marriage matters for the subjective well-being of individuals in same-sex unions. </w:t>
+        <w:t xml:space="preserve">Boertien, D., &amp; Vignoli, D. (2019). Legalizing same-sex marriage matters for the subjective well-being of individuals in same-sex unions. </w:t>
       </w:r>
       <w:r>
         <w:rPr>
@@ -15895,13 +14835,7 @@
         <w:rPr>
           <w:i/>
         </w:rPr>
-        <w:t>Journal of t</w:t>
-      </w:r>
-      <w:r>
-        <w:rPr>
-          <w:i/>
-        </w:rPr>
-        <w:t>he American Statistical Association</w:t>
+        <w:t>Journal of the American Statistical Association</w:t>
       </w:r>
       <w:r>
         <w:t xml:space="preserve">, </w:t>
@@ -15975,13 +14909,7 @@
           <w:rPr>
             <w:rStyle w:val="Hyperlink"/>
           </w:rPr>
-          <w:t>htt</w:t>
-        </w:r>
-        <w:r>
-          <w:rPr>
-            <w:rStyle w:val="Hyperlink"/>
-          </w:rPr>
-          <w:t>ps://doi.org/10.1080/1369183X.2017.1384134</w:t>
+          <w:t>https://doi.org/10.1080/1369183X.2017.1384134</w:t>
         </w:r>
       </w:hyperlink>
     </w:p>
@@ -16026,13 +14954,7 @@
         <w:rPr>
           <w:i/>
         </w:rPr>
-        <w:t>Pathways of Desire: The Sexual Migration</w:t>
-      </w:r>
-      <w:r>
-        <w:rPr>
-          <w:i/>
-        </w:rPr>
-        <w:t xml:space="preserve"> of Mexican Gay Men</w:t>
+        <w:t>Pathways of Desire: The Sexual Migration of Mexican Gay Men</w:t>
       </w:r>
       <w:r>
         <w:t>. University of Chicago Press.</w:t>
@@ -16070,13 +14992,7 @@
           <w:rPr>
             <w:rStyle w:val="Hyperlink"/>
           </w:rPr>
-          <w:t>https://doi.org/10.1111/j.1747</w:t>
-        </w:r>
-        <w:r>
-          <w:rPr>
-            <w:rStyle w:val="Hyperlink"/>
-          </w:rPr>
-          <w:t>-7379.2006.00042.x</w:t>
+          <w:t>https://doi.org/10.1111/j.1747-7379.2006.00042.x</w:t>
         </w:r>
       </w:hyperlink>
     </w:p>
@@ -16087,7 +15003,6 @@
       <w:bookmarkStart w:id="51" w:name="ref-christafore_2019"/>
       <w:bookmarkEnd w:id="50"/>
       <w:r>
-        <w:lastRenderedPageBreak/>
         <w:t xml:space="preserve">Christafore, D., &amp; Leguizamon, S. (2019). Taste-Based Discrimination, Tolerance and the Wage Gap: When Does Economic Freedom Help Gay Men? </w:t>
       </w:r>
       <w:r>
@@ -16124,10 +15039,7 @@
       <w:bookmarkStart w:id="52" w:name="ref-cochran_2015_mortality"/>
       <w:bookmarkEnd w:id="51"/>
       <w:r>
-        <w:t xml:space="preserve">Cochran, S. D., &amp; Mays, V. M. (2015). Mortality Risks Among Persons Reporting Same-Sex Sexual Partners: Evidence From the 2008 General Social SurveyNational Death Index </w:t>
-      </w:r>
-      <w:r>
-        <w:t xml:space="preserve">Data Set. </w:t>
+        <w:t xml:space="preserve">Cochran, S. D., &amp; Mays, V. M. (2015). Mortality Risks Among Persons Reporting Same-Sex Sexual Partners: Evidence From the 2008 General Social SurveyNational Death Index Data Set. </w:t>
       </w:r>
       <w:r>
         <w:rPr>
@@ -16163,10 +15075,7 @@
       <w:bookmarkStart w:id="53" w:name="ref-coppedge_2021"/>
       <w:bookmarkEnd w:id="52"/>
       <w:r>
-        <w:t>Coppedge, M., Gerring, J., Knutsen, C. H., Lindberg, S. I., Teorell, J., Alizada, N., Altman,</w:t>
-      </w:r>
-      <w:r>
-        <w:t xml:space="preserve"> D., Bernhard, M., Cornell, A., Fish, M. S., &amp; others. (2021). </w:t>
+        <w:t xml:space="preserve">Coppedge, M., Gerring, J., Knutsen, C. H., Lindberg, S. I., Teorell, J., Alizada, N., Altman, D., Bernhard, M., Cornell, A., Fish, M. S., &amp; others. (2021). </w:t>
       </w:r>
       <w:r>
         <w:rPr>
@@ -16204,10 +15113,7 @@
       <w:bookmarkStart w:id="55" w:name="ref-dehaas_2021"/>
       <w:bookmarkEnd w:id="54"/>
       <w:r>
-        <w:t>de Haas, H. (2021). A theory of</w:t>
-      </w:r>
-      <w:r>
-        <w:t xml:space="preserve"> migration: The aspirations-capabilities framework. </w:t>
+        <w:t xml:space="preserve">de Haas, H. (2021). A theory of migration: The aspirations-capabilities framework. </w:t>
       </w:r>
       <w:r>
         <w:rPr>
@@ -16243,10 +15149,7 @@
       <w:bookmarkStart w:id="56" w:name="ref-dixon_2020"/>
       <w:bookmarkEnd w:id="55"/>
       <w:r>
-        <w:t>Dixon, L. (2020). Gender, sexuality and lifestyle migration</w:t>
-      </w:r>
-      <w:r>
-        <w:t xml:space="preserve">: Exploring the impact of cosmopolitan place-marketing discourses on the post-migratory experiences of British women in Spain. </w:t>
+        <w:t xml:space="preserve">Dixon, L. (2020). Gender, sexuality and lifestyle migration: Exploring the impact of cosmopolitan place-marketing discourses on the post-migratory experiences of British women in Spain. </w:t>
       </w:r>
       <w:r>
         <w:rPr>
@@ -16271,13 +15174,7 @@
           <w:rPr>
             <w:rStyle w:val="Hyperlink"/>
           </w:rPr>
-          <w:t>https://doi.org/10.1177/0011392119</w:t>
-        </w:r>
-        <w:r>
-          <w:rPr>
-            <w:rStyle w:val="Hyperlink"/>
-          </w:rPr>
-          <w:t>850231</w:t>
+          <w:t>https://doi.org/10.1177/0011392119850231</w:t>
         </w:r>
       </w:hyperlink>
     </w:p>
@@ -16316,10 +15213,7 @@
       <w:bookmarkStart w:id="58" w:name="ref-feenstra_2015"/>
       <w:bookmarkEnd w:id="57"/>
       <w:r>
-        <w:t>Feenstra, R. C., Inklaar, R., &amp; Timmer, M. P. (2015). The Next Generation of the Pe</w:t>
-      </w:r>
-      <w:r>
-        <w:t xml:space="preserve">nn World Table. </w:t>
+        <w:t xml:space="preserve">Feenstra, R. C., Inklaar, R., &amp; Timmer, M. P. (2015). The Next Generation of the Penn World Table. </w:t>
       </w:r>
       <w:r>
         <w:rPr>
@@ -16355,11 +15249,7 @@
       <w:bookmarkStart w:id="59" w:name="ref-feliciano_2020"/>
       <w:bookmarkEnd w:id="58"/>
       <w:r>
-        <w:lastRenderedPageBreak/>
-        <w:t>Feliciano, C. (2020). Immigrant Selectivity Effects on Health, Labor Market, and Educational Outcomes</w:t>
-      </w:r>
-      <w:r>
-        <w:t xml:space="preserve">. </w:t>
+        <w:t xml:space="preserve">Feliciano, C. (2020). Immigrant Selectivity Effects on Health, Labor Market, and Educational Outcomes. </w:t>
       </w:r>
       <w:r>
         <w:rPr>
@@ -16395,10 +15285,7 @@
       <w:bookmarkStart w:id="60" w:name="ref-fenelon_2020_samesex"/>
       <w:bookmarkEnd w:id="59"/>
       <w:r>
-        <w:t xml:space="preserve">Fenelon, A., Dragon, C., Reczek, C., &amp; Liu, H. (2020). Same-sex unions and adult mortality </w:t>
-      </w:r>
-      <w:r>
-        <w:t xml:space="preserve">risk. In </w:t>
+        <w:t xml:space="preserve">Fenelon, A., Dragon, C., Reczek, C., &amp; Liu, H. (2020). Same-sex unions and adult mortality risk. In </w:t>
       </w:r>
       <w:r>
         <w:rPr>
@@ -16594,13 +15481,7 @@
         <w:rPr>
           <w:i/>
         </w:rPr>
-        <w:t>Three Worlds of Relief: Race, Immigration, and the American Welfare State from the Progressive Era to the</w:t>
-      </w:r>
-      <w:r>
-        <w:rPr>
-          <w:i/>
-        </w:rPr>
-        <w:t xml:space="preserve"> New Deal</w:t>
+        <w:t>Three Worlds of Relief: Race, Immigration, and the American Welfare State from the Progressive Era to the New Deal</w:t>
       </w:r>
       <w:r>
         <w:t>. Princeton University Press.</w:t>
@@ -16651,7 +15532,6 @@
       <w:bookmarkStart w:id="69" w:name="ref-gates_2013a"/>
       <w:bookmarkEnd w:id="68"/>
       <w:r>
-        <w:lastRenderedPageBreak/>
         <w:t xml:space="preserve">Gates, G. J. (2013b). Geography of the LGBT population. In </w:t>
       </w:r>
       <w:r>
@@ -16671,10 +15551,7 @@
       <w:bookmarkStart w:id="70" w:name="ref-gates_2009"/>
       <w:bookmarkEnd w:id="69"/>
       <w:r>
-        <w:t>Gates, G. J., &amp; Steinberger, M. D. (2009). Same-sex unmarried partner couples in the American Community Survey: The ro</w:t>
-      </w:r>
-      <w:r>
-        <w:t xml:space="preserve">le of misreporting, miscoding and misallocation. </w:t>
+        <w:t xml:space="preserve">Gates, G. J., &amp; Steinberger, M. D. (2009). Same-sex unmarried partner couples in the American Community Survey: The role of misreporting, miscoding and misallocation. </w:t>
       </w:r>
       <w:r>
         <w:rPr>
@@ -16699,13 +15576,7 @@
         <w:rPr>
           <w:i/>
         </w:rPr>
-        <w:t>Jo</w:t>
-      </w:r>
-      <w:r>
-        <w:rPr>
-          <w:i/>
-        </w:rPr>
-        <w:t>urnal of Ethnic and Migration Studies</w:t>
+        <w:t>Journal of Ethnic and Migration Studies</w:t>
       </w:r>
       <w:r>
         <w:t xml:space="preserve">, </w:t>
@@ -16752,13 +15623,7 @@
         <w:rPr>
           <w:i/>
         </w:rPr>
-        <w:t xml:space="preserve">Journal </w:t>
-      </w:r>
-      <w:r>
-        <w:rPr>
-          <w:i/>
-        </w:rPr>
-        <w:t>of Regional Analysis &amp; Policy</w:t>
+        <w:t>Journal of Regional Analysis &amp; Policy</w:t>
       </w:r>
       <w:r>
         <w:t xml:space="preserve">, </w:t>
@@ -16805,13 +15670,7 @@
           <w:rPr>
             <w:rStyle w:val="Hyperlink"/>
           </w:rPr>
-          <w:t>https://doi.org/</w:t>
-        </w:r>
-        <w:r>
-          <w:rPr>
-            <w:rStyle w:val="Hyperlink"/>
-          </w:rPr>
-          <w:t>10.1080/14649360902853262</w:t>
+          <w:t>https://doi.org/10.1080/14649360902853262</w:t>
         </w:r>
       </w:hyperlink>
     </w:p>
@@ -16850,10 +15709,7 @@
       <w:bookmarkStart w:id="76" w:name="ref-hahamovitch_2014"/>
       <w:bookmarkEnd w:id="75"/>
       <w:r>
-        <w:t>Hahamovitch, C. (2014). Risk the truck: Gu</w:t>
-      </w:r>
-      <w:r>
-        <w:t xml:space="preserve">estworker-sending states and the myth of managed migration. In D. Griffith (Ed.), </w:t>
+        <w:t xml:space="preserve">Hahamovitch, C. (2014). Risk the truck: Guestworker-sending states and the myth of managed migration. In D. Griffith (Ed.), </w:t>
       </w:r>
       <w:r>
         <w:rPr>
@@ -16872,20 +15728,13 @@
       <w:bookmarkStart w:id="77" w:name="ref-hatton_2005a"/>
       <w:bookmarkEnd w:id="76"/>
       <w:r>
-        <w:lastRenderedPageBreak/>
         <w:t xml:space="preserve">Hatton, T. J., &amp; Williamson, J. G. (2005). </w:t>
       </w:r>
       <w:r>
         <w:rPr>
           <w:i/>
         </w:rPr>
-        <w:t>Global Migration and the World Eco</w:t>
-      </w:r>
-      <w:r>
-        <w:rPr>
-          <w:i/>
-        </w:rPr>
-        <w:t>nomy: Two Centuries of Policy and Performance</w:t>
+        <w:t>Global Migration and the World Economy: Two Centuries of Policy and Performance</w:t>
       </w:r>
       <w:r>
         <w:t xml:space="preserve">. The MIT Press. </w:t>
@@ -16906,10 +15755,7 @@
       <w:bookmarkStart w:id="78" w:name="ref-hernandez-leon_2013"/>
       <w:bookmarkEnd w:id="77"/>
       <w:r>
-        <w:t>Hernández-León, R. (2013). Conceptualizing the migration industry. In T. Gammelto</w:t>
-      </w:r>
-      <w:r>
-        <w:t xml:space="preserve">ft-Hansen &amp; N. Nyberg Sorensen (Eds.), </w:t>
+        <w:t xml:space="preserve">Hernández-León, R. (2013). Conceptualizing the migration industry. In T. Gammeltoft-Hansen &amp; N. Nyberg Sorensen (Eds.), </w:t>
       </w:r>
       <w:r>
         <w:rPr>
@@ -16934,46 +15780,34 @@
         <w:rPr>
           <w:i/>
         </w:rPr>
-        <w:t xml:space="preserve">Routledge </w:t>
+        <w:t>Routledge International Handbook of Migration Studies</w:t>
+      </w:r>
+      <w:r>
+        <w:t xml:space="preserve">. Routledge. </w:t>
+      </w:r>
+      <w:hyperlink r:id="rId38">
+        <w:r>
+          <w:rPr>
+            <w:rStyle w:val="Hyperlink"/>
+          </w:rPr>
+          <w:t>https://doi.org/10.4324/9780203863299.ch15</w:t>
+        </w:r>
+      </w:hyperlink>
+    </w:p>
+    <w:p>
+      <w:pPr>
+        <w:pStyle w:val="Bibliography"/>
+      </w:pPr>
+      <w:bookmarkStart w:id="80" w:name="ref-humanrightswatch_2006"/>
+      <w:bookmarkEnd w:id="79"/>
+      <w:r>
+        <w:t xml:space="preserve">Human Rights Watch. (2006). </w:t>
       </w:r>
       <w:r>
         <w:rPr>
           <w:i/>
         </w:rPr>
-        <w:t>International Handbook of Migration Studies</w:t>
-      </w:r>
-      <w:r>
-        <w:t xml:space="preserve">. Routledge. </w:t>
-      </w:r>
-      <w:hyperlink r:id="rId38">
-        <w:r>
-          <w:rPr>
-            <w:rStyle w:val="Hyperlink"/>
-          </w:rPr>
-          <w:t>https://doi.org/10.4324/9780203863299.ch15</w:t>
-        </w:r>
-      </w:hyperlink>
-    </w:p>
-    <w:p>
-      <w:pPr>
-        <w:pStyle w:val="Bibliography"/>
-      </w:pPr>
-      <w:bookmarkStart w:id="80" w:name="ref-humanrightswatch_2006"/>
-      <w:bookmarkEnd w:id="79"/>
-      <w:r>
-        <w:t xml:space="preserve">Human Rights Watch. (2006). </w:t>
-      </w:r>
-      <w:r>
-        <w:rPr>
-          <w:i/>
-        </w:rPr>
-        <w:t>Family, Unvalued: Discrimination, Denial, and the Fate of Binationa</w:t>
-      </w:r>
-      <w:r>
-        <w:rPr>
-          <w:i/>
-        </w:rPr>
-        <w:t>l Same-Sex Couples under U.S. Law</w:t>
+        <w:t>Family, Unvalued: Discrimination, Denial, and the Fate of Binational Same-Sex Couples under U.S. Law</w:t>
       </w:r>
       <w:r>
         <w:t>.</w:t>
@@ -17011,13 +15845,7 @@
           <w:rPr>
             <w:rStyle w:val="Hyperlink"/>
           </w:rPr>
-          <w:t>https://doi.org/1</w:t>
-        </w:r>
-        <w:r>
-          <w:rPr>
-            <w:rStyle w:val="Hyperlink"/>
-          </w:rPr>
-          <w:t>0.1146/annurev-soc-073014-112223</w:t>
+          <w:t>https://doi.org/10.1146/annurev-soc-073014-112223</w:t>
         </w:r>
       </w:hyperlink>
     </w:p>
@@ -17098,13 +15926,7 @@
         <w:rPr>
           <w:i/>
         </w:rPr>
-        <w:t>U.S. Family-Based Imm</w:t>
-      </w:r>
-      <w:r>
-        <w:rPr>
-          <w:i/>
-        </w:rPr>
-        <w:t>igration Policy</w:t>
+        <w:t>U.S. Family-Based Immigration Policy</w:t>
       </w:r>
       <w:r>
         <w:t xml:space="preserve"> (CRS Report No. R43145; p. 37). Congressional Research Service.</w:t>
@@ -17117,7 +15939,6 @@
       <w:bookmarkStart w:id="85" w:name="ref-karemera_2000"/>
       <w:bookmarkEnd w:id="84"/>
       <w:r>
-        <w:lastRenderedPageBreak/>
         <w:t xml:space="preserve">Karemera, D., Oguledo, V. I., &amp; Davis, B. (2000). A gravity model analysis of international migration to North America. </w:t>
       </w:r>
       <w:r>
@@ -17182,10 +16003,7 @@
       <w:bookmarkStart w:id="87" w:name="ref-kazyak_2018"/>
       <w:bookmarkEnd w:id="86"/>
       <w:r>
-        <w:t>Kazyak, E., Burk</w:t>
-      </w:r>
-      <w:r>
-        <w:t xml:space="preserve">e, K., &amp; Strange, M. (2018). Logics of Freedom: Debating Religious Freedom Laws and Gay and Lesbian Rights. </w:t>
+        <w:t xml:space="preserve">Kazyak, E., Burke, K., &amp; Strange, M. (2018). Logics of Freedom: Debating Religious Freedom Laws and Gay and Lesbian Rights. </w:t>
       </w:r>
       <w:r>
         <w:rPr>
@@ -17219,13 +16037,7 @@
         <w:rPr>
           <w:i/>
         </w:rPr>
-        <w:t>Industrial Relations: A Journal of Economy an</w:t>
-      </w:r>
-      <w:r>
-        <w:rPr>
-          <w:i/>
-        </w:rPr>
-        <w:t>d Society</w:t>
+        <w:t>Industrial Relations: A Journal of Economy and Society</w:t>
       </w:r>
       <w:r>
         <w:t xml:space="preserve">, </w:t>
@@ -17291,10 +16103,7 @@
       <w:bookmarkStart w:id="90" w:name="ref-kreider_2017"/>
       <w:bookmarkEnd w:id="89"/>
       <w:r>
-        <w:t xml:space="preserve">Kreider, R. M., Bates, N., &amp; Mayol-García, Y. (2017). Improving measurement of same-sex couple households in Census Bureau surveys: Results from recent </w:t>
-      </w:r>
-      <w:r>
-        <w:t xml:space="preserve">tests. </w:t>
+        <w:t xml:space="preserve">Kreider, R. M., Bates, N., &amp; Mayol-García, Y. (2017). Improving measurement of same-sex couple households in Census Bureau surveys: Results from recent tests. </w:t>
       </w:r>
       <w:r>
         <w:rPr>
@@ -17332,10 +16141,7 @@
       <w:bookmarkStart w:id="92" w:name="ref-lax_2009"/>
       <w:bookmarkEnd w:id="91"/>
       <w:r>
-        <w:t>Lax, J. R., &amp; Phillips, J. H. (2009). Ga</w:t>
-      </w:r>
-      <w:r>
-        <w:t xml:space="preserve">y rights in the states: Public opinion and policy responsiveness. </w:t>
+        <w:t xml:space="preserve">Lax, J. R., &amp; Phillips, J. H. (2009). Gay rights in the states: Public opinion and policy responsiveness. </w:t>
       </w:r>
       <w:r>
         <w:rPr>
@@ -17363,11 +16169,7 @@
       <w:bookmarkStart w:id="93" w:name="ref-levy_2017"/>
       <w:bookmarkEnd w:id="92"/>
       <w:r>
-        <w:lastRenderedPageBreak/>
-        <w:t xml:space="preserve">Levy, B. L., &amp; Levy, D. L. (2017). When Love Meets Hate: The Relationship Between State Policies on Gay and Lesbian Rights and </w:t>
-      </w:r>
-      <w:r>
-        <w:t xml:space="preserve">Hate Crime Incidence. </w:t>
+        <w:t xml:space="preserve">Levy, B. L., &amp; Levy, D. L. (2017). When Love Meets Hate: The Relationship Between State Policies on Gay and Lesbian Rights and Hate Crime Incidence. </w:t>
       </w:r>
       <w:r>
         <w:rPr>
@@ -17473,13 +16275,7 @@
         <w:rPr>
           <w:i/>
         </w:rPr>
-        <w:t>International</w:t>
-      </w:r>
-      <w:r>
-        <w:rPr>
-          <w:i/>
-        </w:rPr>
-        <w:t xml:space="preserve"> Migration Review</w:t>
+        <w:t>International Migration Review</w:t>
       </w:r>
       <w:r>
         <w:t xml:space="preserve">, </w:t>
@@ -17600,10 +16396,7 @@
       <w:bookmarkStart w:id="100" w:name="ref-manning_2016"/>
       <w:bookmarkEnd w:id="99"/>
       <w:r>
-        <w:t>Manning, W. D., Brown, S. L., &amp; Stykes, J. B. (2016). Same-Sex and Different-Sex Cohabiting Coup</w:t>
-      </w:r>
-      <w:r>
-        <w:t xml:space="preserve">le Relationship Stability. </w:t>
+        <w:t xml:space="preserve">Manning, W. D., Brown, S. L., &amp; Stykes, J. B. (2016). Same-Sex and Different-Sex Cohabiting Couple Relationship Stability. </w:t>
       </w:r>
       <w:r>
         <w:rPr>
@@ -17639,10 +16432,7 @@
       <w:bookmarkStart w:id="101" w:name="ref-martell_2020"/>
       <w:bookmarkEnd w:id="100"/>
       <w:r>
-        <w:t>Martell, M. E., &amp; Nash, P. (2020). For Love and Money? Earnings and Marriage Among Same-Sex Couple</w:t>
-      </w:r>
-      <w:r>
-        <w:t xml:space="preserve">s. </w:t>
+        <w:t xml:space="preserve">Martell, M. E., &amp; Nash, P. (2020). For Love and Money? Earnings and Marriage Among Same-Sex Couples. </w:t>
       </w:r>
       <w:r>
         <w:rPr>
@@ -17678,7 +16468,6 @@
       <w:bookmarkStart w:id="102" w:name="ref-massey_1990_social"/>
       <w:bookmarkEnd w:id="101"/>
       <w:r>
-        <w:lastRenderedPageBreak/>
         <w:t xml:space="preserve">Massey, D. S. (1990). Social Structure, Household Strategies, and the Cumulative Causation of Migration. </w:t>
       </w:r>
       <w:r>
@@ -17721,13 +16510,7 @@
         <w:rPr>
           <w:i/>
         </w:rPr>
-        <w:t>Return to Aztlan: The Social Process of International Migration from Western Me</w:t>
-      </w:r>
-      <w:r>
-        <w:rPr>
-          <w:i/>
-        </w:rPr>
-        <w:t>xico</w:t>
+        <w:t>Return to Aztlan: The Social Process of International Migration from Western Mexico</w:t>
       </w:r>
       <w:r>
         <w:t>. University of California Press.</w:t>
@@ -17749,10 +16532,7 @@
         <w:t>Worlds in Motion: Understanding International Migration at the End of the Millennium</w:t>
       </w:r>
       <w:r>
-        <w:t xml:space="preserve">. </w:t>
-      </w:r>
-      <w:r>
-        <w:t>Oxford University Press.</w:t>
+        <w:t>. Oxford University Press.</w:t>
       </w:r>
     </w:p>
     <w:p>
@@ -17790,10 +16570,7 @@
       <w:bookmarkStart w:id="106" w:name="ref-mayer_2011"/>
       <w:bookmarkEnd w:id="105"/>
       <w:r>
-        <w:t>Mayer, T., &amp; Zignago, S. (2011). Notes on CEPII’s Distances Measures: Th</w:t>
-      </w:r>
-      <w:r>
-        <w:t xml:space="preserve">e GeoDist Database. </w:t>
+        <w:t xml:space="preserve">Mayer, T., &amp; Zignago, S. (2011). Notes on CEPII’s Distances Measures: The GeoDist Database. </w:t>
       </w:r>
       <w:r>
         <w:rPr>
@@ -17826,13 +16603,7 @@
         <w:rPr>
           <w:i/>
         </w:rPr>
-        <w:t xml:space="preserve">International handbook on the demography </w:t>
-      </w:r>
-      <w:r>
-        <w:rPr>
-          <w:i/>
-        </w:rPr>
-        <w:t>of sexuality</w:t>
+        <w:t>International handbook on the demography of sexuality</w:t>
       </w:r>
       <w:r>
         <w:t xml:space="preserve"> (pp. 11–20). Springer.</w:t>
@@ -17892,10 +16663,7 @@
       <w:bookmarkStart w:id="110" w:name="ref-ocobock_2020_leveraging"/>
       <w:bookmarkEnd w:id="109"/>
       <w:r>
-        <w:t>Ocobock, A. (202</w:t>
-      </w:r>
-      <w:r>
-        <w:t xml:space="preserve">0). Leveraging Legitimacy: Institutional Work and Change in the Case of Same-Sex Marriage. </w:t>
+        <w:t xml:space="preserve">Ocobock, A. (2020). Leveraging Legitimacy: Institutional Work and Change in the Case of Same-Sex Marriage. </w:t>
       </w:r>
       <w:r>
         <w:rPr>
@@ -17923,10 +16691,7 @@
       <w:bookmarkStart w:id="111" w:name="ref-palloni_2001"/>
       <w:bookmarkEnd w:id="110"/>
       <w:r>
-        <w:t>Palloni, A., Massey, D. S., Ceballos, M., Espinosa, K., &amp; Spittel, M. (2001). Social Capital and International Migrat</w:t>
-      </w:r>
-      <w:r>
-        <w:t xml:space="preserve">ion: A Test Using Information on Family Networks. </w:t>
+        <w:t xml:space="preserve">Palloni, A., Massey, D. S., Ceballos, M., Espinosa, K., &amp; Spittel, M. (2001). Social Capital and International Migration: A Test Using Information on Family Networks. </w:t>
       </w:r>
       <w:r>
         <w:rPr>
@@ -17962,14 +16727,7 @@
       <w:bookmarkStart w:id="112" w:name="ref-philpot_2016_gay"/>
       <w:bookmarkEnd w:id="111"/>
       <w:r>
-        <w:t>Philpot, S. P., Ellard, J., Duncan, D., Dowsett, G. W., Bavinton, B. R., Do</w:t>
-      </w:r>
-      <w:r>
-        <w:t xml:space="preserve">wn, I., Keen, P., Hammoud, M. A., &amp; Prestage, G. (2016). Gay and bisexual men’s interest in marriage: </w:t>
-      </w:r>
-      <w:r>
-        <w:lastRenderedPageBreak/>
-        <w:t xml:space="preserve">An Australian perspective. </w:t>
+        <w:t xml:space="preserve">Philpot, S. P., Ellard, J., Duncan, D., Dowsett, G. W., Bavinton, B. R., Down, I., Keen, P., Hammoud, M. A., &amp; Prestage, G. (2016). Gay and bisexual men’s interest in marriage: An Australian perspective. </w:t>
       </w:r>
       <w:r>
         <w:rPr>
@@ -17994,13 +16752,7 @@
           <w:rPr>
             <w:rStyle w:val="Hyperlink"/>
           </w:rPr>
-          <w:t>https://doi.or</w:t>
-        </w:r>
-        <w:r>
-          <w:rPr>
-            <w:rStyle w:val="Hyperlink"/>
-          </w:rPr>
-          <w:t>g/10.1080/13691058.2016.1184314</w:t>
+          <w:t>https://doi.org/10.1080/13691058.2016.1184314</w:t>
         </w:r>
       </w:hyperlink>
     </w:p>
@@ -18036,13 +16788,7 @@
           <w:rPr>
             <w:rStyle w:val="Hyperlink"/>
           </w:rPr>
-          <w:t>https://doi.org/10.1146/annurev.soc.</w:t>
-        </w:r>
-        <w:r>
-          <w:rPr>
-            <w:rStyle w:val="Hyperlink"/>
-          </w:rPr>
-          <w:t>24.1.1</w:t>
+          <w:t>https://doi.org/10.1146/annurev.soc.24.1.1</w:t>
         </w:r>
       </w:hyperlink>
     </w:p>
@@ -18078,13 +16824,7 @@
           <w:rPr>
             <w:rStyle w:val="Hyperlink"/>
           </w:rPr>
-          <w:t>https://doi.org/10.1111/sjoe.12</w:t>
-        </w:r>
-        <w:r>
-          <w:rPr>
-            <w:rStyle w:val="Hyperlink"/>
-          </w:rPr>
-          <w:t>092</w:t>
+          <w:t>https://doi.org/10.1111/sjoe.12092</w:t>
         </w:r>
       </w:hyperlink>
     </w:p>
@@ -18120,13 +16860,7 @@
           <w:rPr>
             <w:rStyle w:val="Hyperlink"/>
           </w:rPr>
-          <w:t>https:</w:t>
-        </w:r>
-        <w:r>
-          <w:rPr>
-            <w:rStyle w:val="Hyperlink"/>
-          </w:rPr>
-          <w:t>//doi.org/10.1177/0002716216650629</w:t>
+          <w:t>https://doi.org/10.1177/0002716216650629</w:t>
         </w:r>
       </w:hyperlink>
     </w:p>
@@ -18156,10 +16890,7 @@
       <w:bookmarkStart w:id="117" w:name="ref-schewel_2020"/>
       <w:bookmarkEnd w:id="116"/>
       <w:r>
-        <w:t>Schewel, K. (2020). Understanding Immobility: Moving Beyo</w:t>
-      </w:r>
-      <w:r>
-        <w:t xml:space="preserve">nd the Mobility Bias in Migration Studies. </w:t>
+        <w:t xml:space="preserve">Schewel, K. (2020). Understanding Immobility: Moving Beyond the Mobility Bias in Migration Studies. </w:t>
       </w:r>
       <w:r>
         <w:rPr>
@@ -18220,13 +16951,7 @@
           <w:rPr>
             <w:rStyle w:val="Hyperlink"/>
           </w:rPr>
-          <w:t>https://doi.org/10.4054/DemR</w:t>
-        </w:r>
-        <w:r>
-          <w:rPr>
-            <w:rStyle w:val="Hyperlink"/>
-          </w:rPr>
-          <w:t>es.2009.21.28</w:t>
+          <w:t>https://doi.org/10.4054/DemRes.2009.21.28</w:t>
         </w:r>
       </w:hyperlink>
     </w:p>
@@ -18284,11 +17009,7 @@
       <w:bookmarkStart w:id="121" w:name="ref-stella_2020"/>
       <w:bookmarkEnd w:id="120"/>
       <w:r>
-        <w:lastRenderedPageBreak/>
-        <w:t>Stel</w:t>
-      </w:r>
-      <w:r>
-        <w:t xml:space="preserve">la, F., &amp; Gawlewicz, A. (2020). Social networks, language and identity negotiations among queer migrants in Scotland. </w:t>
+        <w:t xml:space="preserve">Stella, F., &amp; Gawlewicz, A. (2020). Social networks, language and identity negotiations among queer migrants in Scotland. </w:t>
       </w:r>
       <w:r>
         <w:rPr>
@@ -18307,10 +17028,7 @@
       <w:bookmarkStart w:id="122" w:name="ref-suen_2021_sexual"/>
       <w:bookmarkEnd w:id="121"/>
       <w:r>
-        <w:t>Suen, Y. T. (2021). Sexual minority expatriates as agent of change? How foreign same-sex co</w:t>
-      </w:r>
-      <w:r>
-        <w:t xml:space="preserve">uples won the recognition of same-sex relationship for immigration purposes in Hong Kong. </w:t>
+        <w:t xml:space="preserve">Suen, Y. T. (2021). Sexual minority expatriates as agent of change? How foreign same-sex couples won the recognition of same-sex relationship for immigration purposes in Hong Kong. </w:t>
       </w:r>
       <w:r>
         <w:rPr>
@@ -18335,13 +17053,7 @@
           <w:rPr>
             <w:rStyle w:val="Hyperlink"/>
           </w:rPr>
-          <w:t>https://doi.org/10.1080/1369183X.2019.169</w:t>
-        </w:r>
-        <w:r>
-          <w:rPr>
-            <w:rStyle w:val="Hyperlink"/>
-          </w:rPr>
-          <w:t>0980</w:t>
+          <w:t>https://doi.org/10.1080/1369183X.2019.1690980</w:t>
         </w:r>
       </w:hyperlink>
     </w:p>
@@ -18377,38 +17089,26 @@
         <w:rPr>
           <w:i/>
         </w:rPr>
-        <w:t xml:space="preserve">Frequently </w:t>
+        <w:t>Frequently Asked Questions About Same-Sex Couple Households</w:t>
+      </w:r>
+      <w:r>
+        <w:t>. U.S. Census Bureau Fertility and Family Statistics Branch.</w:t>
+      </w:r>
+    </w:p>
+    <w:p>
+      <w:pPr>
+        <w:pStyle w:val="Bibliography"/>
+      </w:pPr>
+      <w:bookmarkStart w:id="125" w:name="ref-unhcr_2008"/>
+      <w:bookmarkEnd w:id="124"/>
+      <w:r>
+        <w:t xml:space="preserve">UNHCR. (2008). </w:t>
       </w:r>
       <w:r>
         <w:rPr>
           <w:i/>
         </w:rPr>
-        <w:t>Asked Questions About Same-Sex Couple Households</w:t>
-      </w:r>
-      <w:r>
-        <w:t>. U.S. Census Bureau Fertility and Family Statistics Branch.</w:t>
-      </w:r>
-    </w:p>
-    <w:p>
-      <w:pPr>
-        <w:pStyle w:val="Bibliography"/>
-      </w:pPr>
-      <w:bookmarkStart w:id="125" w:name="ref-unhcr_2008"/>
-      <w:bookmarkEnd w:id="124"/>
-      <w:r>
-        <w:t xml:space="preserve">UNHCR. (2008). </w:t>
-      </w:r>
-      <w:r>
-        <w:rPr>
-          <w:i/>
-        </w:rPr>
-        <w:t>Claims to Refugee Status based on Sexual Orientation and/or Gender Identity within the context of Article 1A(2) of the 1951 Conventi</w:t>
-      </w:r>
-      <w:r>
-        <w:rPr>
-          <w:i/>
-        </w:rPr>
-        <w:t>on and/or its 1967 Protocol relating to the Status of Refugees</w:t>
+        <w:t>Claims to Refugee Status based on Sexual Orientation and/or Gender Identity within the context of Article 1A(2) of the 1951 Convention and/or its 1967 Protocol relating to the Status of Refugees</w:t>
       </w:r>
       <w:r>
         <w:t>. United Nations High Commissioner for Refugees.</w:t>
@@ -18430,10 +17130,7 @@
         <w:t>Trends in International Migrant Stock: The 2017 Revision (United Nations database, POP/DB/MIG/Stock/Rev.2017)</w:t>
       </w:r>
       <w:r>
-        <w:t xml:space="preserve">. Suggested </w:t>
-      </w:r>
-      <w:r>
-        <w:t>citation: United Nations, Department of Economic and Social Affairs, Population Division.</w:t>
+        <w:t>. Suggested citation: United Nations, Department of Economic and Social Affairs, Population Division.</w:t>
       </w:r>
     </w:p>
     <w:p>
@@ -18515,10 +17212,7 @@
       <w:bookmarkStart w:id="129" w:name="ref-walker_2021"/>
       <w:bookmarkEnd w:id="128"/>
       <w:r>
-        <w:t>Walke</w:t>
-      </w:r>
-      <w:r>
-        <w:t xml:space="preserve">r, L., &amp; Taylor, D. (2021). </w:t>
+        <w:t xml:space="preserve">Walker, L., &amp; Taylor, D. (2021). </w:t>
       </w:r>
       <w:r>
         <w:rPr>
@@ -18537,7 +17231,6 @@
       <w:bookmarkStart w:id="130" w:name="ref-worldbank_2020"/>
       <w:bookmarkEnd w:id="129"/>
       <w:r>
-        <w:lastRenderedPageBreak/>
         <w:t xml:space="preserve">World Bank. (2020). </w:t>
       </w:r>
       <w:r>
@@ -18547,16 +17240,15 @@
         <w:t>Unemployment, total (% of total labor force) (modeled ILO estimate)</w:t>
       </w:r>
       <w:r>
-        <w:t>. International Labour Organization, ILOST</w:t>
-      </w:r>
-      <w:r>
-        <w:t>AT database.</w:t>
+        <w:t>. International Labour Organization, ILOSTAT database.</w:t>
       </w:r>
       <w:bookmarkEnd w:id="24"/>
       <w:bookmarkEnd w:id="26"/>
       <w:bookmarkEnd w:id="130"/>
     </w:p>
     <w:sectPr>
+      <w:footerReference w:type="even" r:id="rId63"/>
+      <w:footerReference w:type="default" r:id="rId64"/>
       <w:pgSz w:w="12240" w:h="15840"/>
       <w:pgMar w:top="1440" w:right="1440" w:bottom="1440" w:left="1440" w:header="720" w:footer="720" w:gutter="0"/>
       <w:cols w:space="720"/>
@@ -18566,7 +17258,7 @@
 </file>
 
 <file path=word/endnotes.xml><?xml version="1.0" encoding="utf-8"?>
-<w:endnotes xmlns:wpc="http://schemas.microsoft.com/office/word/2010/wordprocessingCanvas" xmlns:cx="http://schemas.microsoft.com/office/drawing/2014/chartex" xmlns:cx1="http://schemas.microsoft.com/office/drawing/2015/9/8/chartex" xmlns:cx2="http://schemas.microsoft.com/office/drawing/2015/10/21/chartex" xmlns:cx3="http://schemas.microsoft.com/office/drawing/2016/5/9/chartex" xmlns:cx4="http://schemas.microsoft.com/office/drawing/2016/5/10/chartex" xmlns:cx5="http://schemas.microsoft.com/office/drawing/2016/5/11/chartex" xmlns:cx6="http://schemas.microsoft.com/office/drawing/2016/5/12/chartex" xmlns:cx7="http://schemas.microsoft.com/office/drawing/2016/5/13/chartex" xmlns:cx8="http://schemas.microsoft.com/office/drawing/2016/5/14/chartex" xmlns:mc="http://schemas.openxmlformats.org/markup-compatibility/2006" xmlns:aink="http://schemas.microsoft.com/office/drawing/2016/ink" xmlns:am3d="http://schemas.microsoft.com/office/drawing/2017/model3d" xmlns:o="urn:schemas-microsoft-com:office:office" xmlns:r="http://schemas.openxmlformats.org/officeDocument/2006/relationships" xmlns:m="http://schemas.openxmlformats.org/officeDocument/2006/math" xmlns:v="urn:schemas-microsoft-com:vml" xmlns:wp14="http://schemas.microsoft.com/office/word/2010/wordprocessingDrawing" xmlns:wp="http://schemas.openxmlformats.org/drawingml/2006/wordprocessingDrawing" xmlns:w10="urn:schemas-microsoft-com:office:word" xmlns:w="http://schemas.openxmlformats.org/wordprocessingml/2006/main" xmlns:w14="http://schemas.microsoft.com/office/word/2010/wordml" xmlns:w15="http://schemas.microsoft.com/office/word/2012/wordml" xmlns:w16cex="http://schemas.microsoft.com/office/word/2018/wordml/cex" xmlns:w16cid="http://schemas.microsoft.com/office/word/2016/wordml/cid" xmlns:w16="http://schemas.microsoft.com/office/word/2018/wordml" xmlns:w16sdtdh="http://schemas.microsoft.com/office/word/2020/wordml/sdtdatahash" xmlns:w16se="http://schemas.microsoft.com/office/word/2015/wordml/symex" xmlns:wpg="http://schemas.microsoft.com/office/word/2010/wordprocessingGroup" xmlns:wpi="http://schemas.microsoft.com/office/word/2010/wordprocessingInk" xmlns:wne="http://schemas.microsoft.com/office/word/2006/wordml" xmlns:wps="http://schemas.microsoft.com/office/word/2010/wordprocessingShape" mc:Ignorable="w14 w15 w16se w16cid w16 w16cex w16sdtdh wp14">
+<w:endnotes xmlns:wpc="http://schemas.microsoft.com/office/word/2010/wordprocessingCanvas" xmlns:cx="http://schemas.microsoft.com/office/drawing/2014/chartex" xmlns:cx1="http://schemas.microsoft.com/office/drawing/2015/9/8/chartex" xmlns:cx2="http://schemas.microsoft.com/office/drawing/2015/10/21/chartex" xmlns:cx3="http://schemas.microsoft.com/office/drawing/2016/5/9/chartex" xmlns:cx4="http://schemas.microsoft.com/office/drawing/2016/5/10/chartex" xmlns:cx5="http://schemas.microsoft.com/office/drawing/2016/5/11/chartex" xmlns:cx6="http://schemas.microsoft.com/office/drawing/2016/5/12/chartex" xmlns:cx7="http://schemas.microsoft.com/office/drawing/2016/5/13/chartex" xmlns:cx8="http://schemas.microsoft.com/office/drawing/2016/5/14/chartex" xmlns:mc="http://schemas.openxmlformats.org/markup-compatibility/2006" xmlns:aink="http://schemas.microsoft.com/office/drawing/2016/ink" xmlns:am3d="http://schemas.microsoft.com/office/drawing/2017/model3d" xmlns:o="urn:schemas-microsoft-com:office:office" xmlns:oel="http://schemas.microsoft.com/office/2019/extlst" xmlns:r="http://schemas.openxmlformats.org/officeDocument/2006/relationships" xmlns:m="http://schemas.openxmlformats.org/officeDocument/2006/math" xmlns:v="urn:schemas-microsoft-com:vml" xmlns:wp14="http://schemas.microsoft.com/office/word/2010/wordprocessingDrawing" xmlns:wp="http://schemas.openxmlformats.org/drawingml/2006/wordprocessingDrawing" xmlns:w10="urn:schemas-microsoft-com:office:word" xmlns:w="http://schemas.openxmlformats.org/wordprocessingml/2006/main" xmlns:w14="http://schemas.microsoft.com/office/word/2010/wordml" xmlns:w15="http://schemas.microsoft.com/office/word/2012/wordml" xmlns:w16cex="http://schemas.microsoft.com/office/word/2018/wordml/cex" xmlns:w16cid="http://schemas.microsoft.com/office/word/2016/wordml/cid" xmlns:w16="http://schemas.microsoft.com/office/word/2018/wordml" xmlns:w16sdtdh="http://schemas.microsoft.com/office/word/2020/wordml/sdtdatahash" xmlns:w16se="http://schemas.microsoft.com/office/word/2015/wordml/symex" xmlns:wpg="http://schemas.microsoft.com/office/word/2010/wordprocessingGroup" xmlns:wpi="http://schemas.microsoft.com/office/word/2010/wordprocessingInk" xmlns:wne="http://schemas.microsoft.com/office/word/2006/wordml" xmlns:wps="http://schemas.microsoft.com/office/word/2010/wordprocessingShape" mc:Ignorable="w14 w15 w16se w16cid w16 w16cex w16sdtdh wp14">
   <w:endnote w:type="separator" w:id="-1">
     <w:p>
       <w:pPr>
@@ -18590,8 +17282,136 @@
 </w:endnotes>
 </file>
 
+<file path=word/footer1.xml><?xml version="1.0" encoding="utf-8"?>
+<w:ftr xmlns:wpc="http://schemas.microsoft.com/office/word/2010/wordprocessingCanvas" xmlns:cx="http://schemas.microsoft.com/office/drawing/2014/chartex" xmlns:cx1="http://schemas.microsoft.com/office/drawing/2015/9/8/chartex" xmlns:cx2="http://schemas.microsoft.com/office/drawing/2015/10/21/chartex" xmlns:cx3="http://schemas.microsoft.com/office/drawing/2016/5/9/chartex" xmlns:cx4="http://schemas.microsoft.com/office/drawing/2016/5/10/chartex" xmlns:cx5="http://schemas.microsoft.com/office/drawing/2016/5/11/chartex" xmlns:cx6="http://schemas.microsoft.com/office/drawing/2016/5/12/chartex" xmlns:cx7="http://schemas.microsoft.com/office/drawing/2016/5/13/chartex" xmlns:cx8="http://schemas.microsoft.com/office/drawing/2016/5/14/chartex" xmlns:mc="http://schemas.openxmlformats.org/markup-compatibility/2006" xmlns:aink="http://schemas.microsoft.com/office/drawing/2016/ink" xmlns:am3d="http://schemas.microsoft.com/office/drawing/2017/model3d" xmlns:o="urn:schemas-microsoft-com:office:office" xmlns:oel="http://schemas.microsoft.com/office/2019/extlst" xmlns:r="http://schemas.openxmlformats.org/officeDocument/2006/relationships" xmlns:m="http://schemas.openxmlformats.org/officeDocument/2006/math" xmlns:v="urn:schemas-microsoft-com:vml" xmlns:wp14="http://schemas.microsoft.com/office/word/2010/wordprocessingDrawing" xmlns:wp="http://schemas.openxmlformats.org/drawingml/2006/wordprocessingDrawing" xmlns:w10="urn:schemas-microsoft-com:office:word" xmlns:w="http://schemas.openxmlformats.org/wordprocessingml/2006/main" xmlns:w14="http://schemas.microsoft.com/office/word/2010/wordml" xmlns:w15="http://schemas.microsoft.com/office/word/2012/wordml" xmlns:w16cex="http://schemas.microsoft.com/office/word/2018/wordml/cex" xmlns:w16cid="http://schemas.microsoft.com/office/word/2016/wordml/cid" xmlns:w16="http://schemas.microsoft.com/office/word/2018/wordml" xmlns:w16sdtdh="http://schemas.microsoft.com/office/word/2020/wordml/sdtdatahash" xmlns:w16se="http://schemas.microsoft.com/office/word/2015/wordml/symex" xmlns:wpg="http://schemas.microsoft.com/office/word/2010/wordprocessingGroup" xmlns:wpi="http://schemas.microsoft.com/office/word/2010/wordprocessingInk" xmlns:wne="http://schemas.microsoft.com/office/word/2006/wordml" xmlns:wps="http://schemas.microsoft.com/office/word/2010/wordprocessingShape" mc:Ignorable="w14 w15 w16se w16cid w16 w16cex w16sdtdh wp14">
+  <w:sdt>
+    <w:sdtPr>
+      <w:rPr>
+        <w:rStyle w:val="PageNumber"/>
+      </w:rPr>
+      <w:id w:val="-1049306508"/>
+      <w:docPartObj>
+        <w:docPartGallery w:val="Page Numbers (Bottom of Page)"/>
+        <w:docPartUnique/>
+      </w:docPartObj>
+    </w:sdtPr>
+    <w:sdtContent>
+      <w:p>
+        <w:pPr>
+          <w:pStyle w:val="Footer"/>
+          <w:framePr w:wrap="none" w:vAnchor="text" w:hAnchor="margin" w:xAlign="center" w:y="1"/>
+          <w:rPr>
+            <w:rStyle w:val="PageNumber"/>
+          </w:rPr>
+        </w:pPr>
+        <w:r>
+          <w:rPr>
+            <w:rStyle w:val="PageNumber"/>
+          </w:rPr>
+          <w:fldChar w:fldCharType="begin"/>
+        </w:r>
+        <w:r>
+          <w:rPr>
+            <w:rStyle w:val="PageNumber"/>
+          </w:rPr>
+          <w:instrText xml:space="preserve"> PAGE </w:instrText>
+        </w:r>
+        <w:r>
+          <w:rPr>
+            <w:rStyle w:val="PageNumber"/>
+          </w:rPr>
+          <w:fldChar w:fldCharType="separate"/>
+        </w:r>
+        <w:r>
+          <w:rPr>
+            <w:rStyle w:val="PageNumber"/>
+            <w:noProof/>
+          </w:rPr>
+          <w:t>1</w:t>
+        </w:r>
+        <w:r>
+          <w:rPr>
+            <w:rStyle w:val="PageNumber"/>
+          </w:rPr>
+          <w:fldChar w:fldCharType="end"/>
+        </w:r>
+      </w:p>
+    </w:sdtContent>
+  </w:sdt>
+  <w:p>
+    <w:pPr>
+      <w:pStyle w:val="Footer"/>
+    </w:pPr>
+  </w:p>
+</w:ftr>
+</file>
+
+<file path=word/footer2.xml><?xml version="1.0" encoding="utf-8"?>
+<w:ftr xmlns:wpc="http://schemas.microsoft.com/office/word/2010/wordprocessingCanvas" xmlns:cx="http://schemas.microsoft.com/office/drawing/2014/chartex" xmlns:cx1="http://schemas.microsoft.com/office/drawing/2015/9/8/chartex" xmlns:cx2="http://schemas.microsoft.com/office/drawing/2015/10/21/chartex" xmlns:cx3="http://schemas.microsoft.com/office/drawing/2016/5/9/chartex" xmlns:cx4="http://schemas.microsoft.com/office/drawing/2016/5/10/chartex" xmlns:cx5="http://schemas.microsoft.com/office/drawing/2016/5/11/chartex" xmlns:cx6="http://schemas.microsoft.com/office/drawing/2016/5/12/chartex" xmlns:cx7="http://schemas.microsoft.com/office/drawing/2016/5/13/chartex" xmlns:cx8="http://schemas.microsoft.com/office/drawing/2016/5/14/chartex" xmlns:mc="http://schemas.openxmlformats.org/markup-compatibility/2006" xmlns:aink="http://schemas.microsoft.com/office/drawing/2016/ink" xmlns:am3d="http://schemas.microsoft.com/office/drawing/2017/model3d" xmlns:o="urn:schemas-microsoft-com:office:office" xmlns:oel="http://schemas.microsoft.com/office/2019/extlst" xmlns:r="http://schemas.openxmlformats.org/officeDocument/2006/relationships" xmlns:m="http://schemas.openxmlformats.org/officeDocument/2006/math" xmlns:v="urn:schemas-microsoft-com:vml" xmlns:wp14="http://schemas.microsoft.com/office/word/2010/wordprocessingDrawing" xmlns:wp="http://schemas.openxmlformats.org/drawingml/2006/wordprocessingDrawing" xmlns:w10="urn:schemas-microsoft-com:office:word" xmlns:w="http://schemas.openxmlformats.org/wordprocessingml/2006/main" xmlns:w14="http://schemas.microsoft.com/office/word/2010/wordml" xmlns:w15="http://schemas.microsoft.com/office/word/2012/wordml" xmlns:w16cex="http://schemas.microsoft.com/office/word/2018/wordml/cex" xmlns:w16cid="http://schemas.microsoft.com/office/word/2016/wordml/cid" xmlns:w16="http://schemas.microsoft.com/office/word/2018/wordml" xmlns:w16sdtdh="http://schemas.microsoft.com/office/word/2020/wordml/sdtdatahash" xmlns:w16se="http://schemas.microsoft.com/office/word/2015/wordml/symex" xmlns:wpg="http://schemas.microsoft.com/office/word/2010/wordprocessingGroup" xmlns:wpi="http://schemas.microsoft.com/office/word/2010/wordprocessingInk" xmlns:wne="http://schemas.microsoft.com/office/word/2006/wordml" xmlns:wps="http://schemas.microsoft.com/office/word/2010/wordprocessingShape" mc:Ignorable="w14 w15 w16se w16cid w16 w16cex w16sdtdh wp14">
+  <w:sdt>
+    <w:sdtPr>
+      <w:rPr>
+        <w:rStyle w:val="PageNumber"/>
+      </w:rPr>
+      <w:id w:val="-1534804782"/>
+      <w:docPartObj>
+        <w:docPartGallery w:val="Page Numbers (Bottom of Page)"/>
+        <w:docPartUnique/>
+      </w:docPartObj>
+    </w:sdtPr>
+    <w:sdtContent>
+      <w:p>
+        <w:pPr>
+          <w:pStyle w:val="Footer"/>
+          <w:framePr w:wrap="none" w:vAnchor="text" w:hAnchor="margin" w:xAlign="center" w:y="1"/>
+          <w:rPr>
+            <w:rStyle w:val="PageNumber"/>
+          </w:rPr>
+        </w:pPr>
+        <w:r>
+          <w:rPr>
+            <w:rStyle w:val="PageNumber"/>
+          </w:rPr>
+          <w:fldChar w:fldCharType="begin"/>
+        </w:r>
+        <w:r>
+          <w:rPr>
+            <w:rStyle w:val="PageNumber"/>
+          </w:rPr>
+          <w:instrText xml:space="preserve"> PAGE </w:instrText>
+        </w:r>
+        <w:r>
+          <w:rPr>
+            <w:rStyle w:val="PageNumber"/>
+          </w:rPr>
+          <w:fldChar w:fldCharType="separate"/>
+        </w:r>
+        <w:r>
+          <w:rPr>
+            <w:rStyle w:val="PageNumber"/>
+            <w:noProof/>
+          </w:rPr>
+          <w:t>1</w:t>
+        </w:r>
+        <w:r>
+          <w:rPr>
+            <w:rStyle w:val="PageNumber"/>
+          </w:rPr>
+          <w:fldChar w:fldCharType="end"/>
+        </w:r>
+      </w:p>
+    </w:sdtContent>
+  </w:sdt>
+  <w:p>
+    <w:pPr>
+      <w:pStyle w:val="Footer"/>
+    </w:pPr>
+  </w:p>
+</w:ftr>
+</file>
+
 <file path=word/footnotes.xml><?xml version="1.0" encoding="utf-8"?>
-<w:footnotes xmlns:wpc="http://schemas.microsoft.com/office/word/2010/wordprocessingCanvas" xmlns:cx="http://schemas.microsoft.com/office/drawing/2014/chartex" xmlns:cx1="http://schemas.microsoft.com/office/drawing/2015/9/8/chartex" xmlns:cx2="http://schemas.microsoft.com/office/drawing/2015/10/21/chartex" xmlns:cx3="http://schemas.microsoft.com/office/drawing/2016/5/9/chartex" xmlns:cx4="http://schemas.microsoft.com/office/drawing/2016/5/10/chartex" xmlns:cx5="http://schemas.microsoft.com/office/drawing/2016/5/11/chartex" xmlns:cx6="http://schemas.microsoft.com/office/drawing/2016/5/12/chartex" xmlns:cx7="http://schemas.microsoft.com/office/drawing/2016/5/13/chartex" xmlns:cx8="http://schemas.microsoft.com/office/drawing/2016/5/14/chartex" xmlns:mc="http://schemas.openxmlformats.org/markup-compatibility/2006" xmlns:aink="http://schemas.microsoft.com/office/drawing/2016/ink" xmlns:am3d="http://schemas.microsoft.com/office/drawing/2017/model3d" xmlns:o="urn:schemas-microsoft-com:office:office" xmlns:r="http://schemas.openxmlformats.org/officeDocument/2006/relationships" xmlns:m="http://schemas.openxmlformats.org/officeDocument/2006/math" xmlns:v="urn:schemas-microsoft-com:vml" xmlns:wp14="http://schemas.microsoft.com/office/word/2010/wordprocessingDrawing" xmlns:wp="http://schemas.openxmlformats.org/drawingml/2006/wordprocessingDrawing" xmlns:w10="urn:schemas-microsoft-com:office:word" xmlns:w="http://schemas.openxmlformats.org/wordprocessingml/2006/main" xmlns:w14="http://schemas.microsoft.com/office/word/2010/wordml" xmlns:w15="http://schemas.microsoft.com/office/word/2012/wordml" xmlns:w16cex="http://schemas.microsoft.com/office/word/2018/wordml/cex" xmlns:w16cid="http://schemas.microsoft.com/office/word/2016/wordml/cid" xmlns:w16="http://schemas.microsoft.com/office/word/2018/wordml" xmlns:w16sdtdh="http://schemas.microsoft.com/office/word/2020/wordml/sdtdatahash" xmlns:w16se="http://schemas.microsoft.com/office/word/2015/wordml/symex" xmlns:wpg="http://schemas.microsoft.com/office/word/2010/wordprocessingGroup" xmlns:wpi="http://schemas.microsoft.com/office/word/2010/wordprocessingInk" xmlns:wne="http://schemas.microsoft.com/office/word/2006/wordml" xmlns:wps="http://schemas.microsoft.com/office/word/2010/wordprocessingShape" mc:Ignorable="w14 w15 w16se w16cid w16 w16cex w16sdtdh wp14">
+<w:footnotes xmlns:wpc="http://schemas.microsoft.com/office/word/2010/wordprocessingCanvas" xmlns:cx="http://schemas.microsoft.com/office/drawing/2014/chartex" xmlns:cx1="http://schemas.microsoft.com/office/drawing/2015/9/8/chartex" xmlns:cx2="http://schemas.microsoft.com/office/drawing/2015/10/21/chartex" xmlns:cx3="http://schemas.microsoft.com/office/drawing/2016/5/9/chartex" xmlns:cx4="http://schemas.microsoft.com/office/drawing/2016/5/10/chartex" xmlns:cx5="http://schemas.microsoft.com/office/drawing/2016/5/11/chartex" xmlns:cx6="http://schemas.microsoft.com/office/drawing/2016/5/12/chartex" xmlns:cx7="http://schemas.microsoft.com/office/drawing/2016/5/13/chartex" xmlns:cx8="http://schemas.microsoft.com/office/drawing/2016/5/14/chartex" xmlns:mc="http://schemas.openxmlformats.org/markup-compatibility/2006" xmlns:aink="http://schemas.microsoft.com/office/drawing/2016/ink" xmlns:am3d="http://schemas.microsoft.com/office/drawing/2017/model3d" xmlns:o="urn:schemas-microsoft-com:office:office" xmlns:oel="http://schemas.microsoft.com/office/2019/extlst" xmlns:r="http://schemas.openxmlformats.org/officeDocument/2006/relationships" xmlns:m="http://schemas.openxmlformats.org/officeDocument/2006/math" xmlns:v="urn:schemas-microsoft-com:vml" xmlns:wp14="http://schemas.microsoft.com/office/word/2010/wordprocessingDrawing" xmlns:wp="http://schemas.openxmlformats.org/drawingml/2006/wordprocessingDrawing" xmlns:w10="urn:schemas-microsoft-com:office:word" xmlns:w="http://schemas.openxmlformats.org/wordprocessingml/2006/main" xmlns:w14="http://schemas.microsoft.com/office/word/2010/wordml" xmlns:w15="http://schemas.microsoft.com/office/word/2012/wordml" xmlns:w16cex="http://schemas.microsoft.com/office/word/2018/wordml/cex" xmlns:w16cid="http://schemas.microsoft.com/office/word/2016/wordml/cid" xmlns:w16="http://schemas.microsoft.com/office/word/2018/wordml" xmlns:w16sdtdh="http://schemas.microsoft.com/office/word/2020/wordml/sdtdatahash" xmlns:w16se="http://schemas.microsoft.com/office/word/2015/wordml/symex" xmlns:wpg="http://schemas.microsoft.com/office/word/2010/wordprocessingGroup" xmlns:wpi="http://schemas.microsoft.com/office/word/2010/wordprocessingInk" xmlns:wne="http://schemas.microsoft.com/office/word/2006/wordml" xmlns:wps="http://schemas.microsoft.com/office/word/2010/wordprocessingShape" mc:Ignorable="w14 w15 w16se w16cid w16 w16cex w16sdtdh wp14">
   <w:footnote w:type="separator" w:id="-1">
     <w:p>
       <w:r>
@@ -18634,10 +17454,7 @@
         <w:footnoteRef/>
       </w:r>
       <w:r>
-        <w:t xml:space="preserve"> Beginning in 2019, the ACS added explicit “opposite-sex” and “same-sex” </w:t>
-      </w:r>
-      <w:r>
-        <w:t>categories for spouses and unmarried partners, so data for this year should be in large part purged of sex misreporting (</w:t>
+        <w:t xml:space="preserve"> Beginning in 2019, the ACS added explicit “opposite-sex” and “same-sex” categories for spouses and unmarried partners, so data for this year should be in large part purged of sex misreporting (</w:t>
       </w:r>
       <w:hyperlink w:anchor="ref-walker_2021">
         <w:r>
@@ -18656,7 +17473,7 @@
 </file>
 
 <file path=word/numbering.xml><?xml version="1.0" encoding="utf-8"?>
-<w:numbering xmlns:wpc="http://schemas.microsoft.com/office/word/2010/wordprocessingCanvas" xmlns:cx="http://schemas.microsoft.com/office/drawing/2014/chartex" xmlns:cx1="http://schemas.microsoft.com/office/drawing/2015/9/8/chartex" xmlns:cx2="http://schemas.microsoft.com/office/drawing/2015/10/21/chartex" xmlns:cx3="http://schemas.microsoft.com/office/drawing/2016/5/9/chartex" xmlns:cx4="http://schemas.microsoft.com/office/drawing/2016/5/10/chartex" xmlns:cx5="http://schemas.microsoft.com/office/drawing/2016/5/11/chartex" xmlns:cx6="http://schemas.microsoft.com/office/drawing/2016/5/12/chartex" xmlns:cx7="http://schemas.microsoft.com/office/drawing/2016/5/13/chartex" xmlns:cx8="http://schemas.microsoft.com/office/drawing/2016/5/14/chartex" xmlns:mc="http://schemas.openxmlformats.org/markup-compatibility/2006" xmlns:aink="http://schemas.microsoft.com/office/drawing/2016/ink" xmlns:am3d="http://schemas.microsoft.com/office/drawing/2017/model3d" xmlns:o="urn:schemas-microsoft-com:office:office" xmlns:r="http://schemas.openxmlformats.org/officeDocument/2006/relationships" xmlns:m="http://schemas.openxmlformats.org/officeDocument/2006/math" xmlns:v="urn:schemas-microsoft-com:vml" xmlns:wp14="http://schemas.microsoft.com/office/word/2010/wordprocessingDrawing" xmlns:wp="http://schemas.openxmlformats.org/drawingml/2006/wordprocessingDrawing" xmlns:w10="urn:schemas-microsoft-com:office:word" xmlns:w="http://schemas.openxmlformats.org/wordprocessingml/2006/main" xmlns:w14="http://schemas.microsoft.com/office/word/2010/wordml" xmlns:w15="http://schemas.microsoft.com/office/word/2012/wordml" xmlns:w16cex="http://schemas.microsoft.com/office/word/2018/wordml/cex" xmlns:w16cid="http://schemas.microsoft.com/office/word/2016/wordml/cid" xmlns:w16="http://schemas.microsoft.com/office/word/2018/wordml" xmlns:w16sdtdh="http://schemas.microsoft.com/office/word/2020/wordml/sdtdatahash" xmlns:w16se="http://schemas.microsoft.com/office/word/2015/wordml/symex" xmlns:wpg="http://schemas.microsoft.com/office/word/2010/wordprocessingGroup" xmlns:wpi="http://schemas.microsoft.com/office/word/2010/wordprocessingInk" xmlns:wne="http://schemas.microsoft.com/office/word/2006/wordml" xmlns:wps="http://schemas.microsoft.com/office/word/2010/wordprocessingShape" mc:Ignorable="w14 w15 w16se w16cid w16 w16cex w16sdtdh wp14">
+<w:numbering xmlns:wpc="http://schemas.microsoft.com/office/word/2010/wordprocessingCanvas" xmlns:cx="http://schemas.microsoft.com/office/drawing/2014/chartex" xmlns:cx1="http://schemas.microsoft.com/office/drawing/2015/9/8/chartex" xmlns:cx2="http://schemas.microsoft.com/office/drawing/2015/10/21/chartex" xmlns:cx3="http://schemas.microsoft.com/office/drawing/2016/5/9/chartex" xmlns:cx4="http://schemas.microsoft.com/office/drawing/2016/5/10/chartex" xmlns:cx5="http://schemas.microsoft.com/office/drawing/2016/5/11/chartex" xmlns:cx6="http://schemas.microsoft.com/office/drawing/2016/5/12/chartex" xmlns:cx7="http://schemas.microsoft.com/office/drawing/2016/5/13/chartex" xmlns:cx8="http://schemas.microsoft.com/office/drawing/2016/5/14/chartex" xmlns:mc="http://schemas.openxmlformats.org/markup-compatibility/2006" xmlns:aink="http://schemas.microsoft.com/office/drawing/2016/ink" xmlns:am3d="http://schemas.microsoft.com/office/drawing/2017/model3d" xmlns:o="urn:schemas-microsoft-com:office:office" xmlns:oel="http://schemas.microsoft.com/office/2019/extlst" xmlns:r="http://schemas.openxmlformats.org/officeDocument/2006/relationships" xmlns:m="http://schemas.openxmlformats.org/officeDocument/2006/math" xmlns:v="urn:schemas-microsoft-com:vml" xmlns:wp14="http://schemas.microsoft.com/office/word/2010/wordprocessingDrawing" xmlns:wp="http://schemas.openxmlformats.org/drawingml/2006/wordprocessingDrawing" xmlns:w10="urn:schemas-microsoft-com:office:word" xmlns:w="http://schemas.openxmlformats.org/wordprocessingml/2006/main" xmlns:w14="http://schemas.microsoft.com/office/word/2010/wordml" xmlns:w15="http://schemas.microsoft.com/office/word/2012/wordml" xmlns:w16cex="http://schemas.microsoft.com/office/word/2018/wordml/cex" xmlns:w16cid="http://schemas.microsoft.com/office/word/2016/wordml/cid" xmlns:w16="http://schemas.microsoft.com/office/word/2018/wordml" xmlns:w16sdtdh="http://schemas.microsoft.com/office/word/2020/wordml/sdtdatahash" xmlns:w16se="http://schemas.microsoft.com/office/word/2015/wordml/symex" xmlns:wpg="http://schemas.microsoft.com/office/word/2010/wordprocessingGroup" xmlns:wpi="http://schemas.microsoft.com/office/word/2010/wordprocessingInk" xmlns:wne="http://schemas.microsoft.com/office/word/2006/wordml" xmlns:wps="http://schemas.microsoft.com/office/word/2010/wordprocessingShape" mc:Ignorable="w14 w15 w16se w16cid w16 w16cex w16sdtdh wp14">
   <w:abstractNum w:abstractNumId="0" w15:restartNumberingAfterBreak="0">
     <w:nsid w:val="FFFFFF7C"/>
     <w:multiLevelType w:val="singleLevel"/>
@@ -18946,40 +17763,40 @@
       </w:pPr>
     </w:lvl>
   </w:abstractNum>
-  <w:num w:numId="1">
+  <w:num w:numId="1" w16cid:durableId="841505960">
     <w:abstractNumId w:val="10"/>
   </w:num>
-  <w:num w:numId="2">
+  <w:num w:numId="2" w16cid:durableId="1485972185">
     <w:abstractNumId w:val="0"/>
   </w:num>
-  <w:num w:numId="3">
+  <w:num w:numId="3" w16cid:durableId="552665710">
     <w:abstractNumId w:val="1"/>
   </w:num>
-  <w:num w:numId="4">
+  <w:num w:numId="4" w16cid:durableId="395738878">
     <w:abstractNumId w:val="2"/>
   </w:num>
-  <w:num w:numId="5">
+  <w:num w:numId="5" w16cid:durableId="163204710">
     <w:abstractNumId w:val="3"/>
   </w:num>
-  <w:num w:numId="6">
+  <w:num w:numId="6" w16cid:durableId="1417897693">
     <w:abstractNumId w:val="8"/>
   </w:num>
-  <w:num w:numId="7">
+  <w:num w:numId="7" w16cid:durableId="650718524">
     <w:abstractNumId w:val="4"/>
   </w:num>
-  <w:num w:numId="8">
+  <w:num w:numId="8" w16cid:durableId="139395401">
     <w:abstractNumId w:val="5"/>
   </w:num>
-  <w:num w:numId="9">
+  <w:num w:numId="9" w16cid:durableId="2103138686">
     <w:abstractNumId w:val="6"/>
   </w:num>
-  <w:num w:numId="10">
+  <w:num w:numId="10" w16cid:durableId="1819028114">
     <w:abstractNumId w:val="7"/>
   </w:num>
-  <w:num w:numId="11">
+  <w:num w:numId="11" w16cid:durableId="1476334516">
     <w:abstractNumId w:val="9"/>
   </w:num>
-  <w:num w:numId="12">
+  <w:num w:numId="12" w16cid:durableId="259027731">
     <w:abstractNumId w:val="10"/>
   </w:num>
 </w:numbering>
@@ -20129,6 +18946,59 @@
       <w:rFonts w:asciiTheme="majorBidi" w:hAnsiTheme="majorBidi"/>
     </w:rPr>
   </w:style>
+  <w:style w:type="paragraph" w:styleId="Footer">
+    <w:name w:val="footer"/>
+    <w:basedOn w:val="Normal"/>
+    <w:link w:val="FooterChar"/>
+    <w:unhideWhenUsed/>
+    <w:rsid w:val="005E021F"/>
+    <w:pPr>
+      <w:tabs>
+        <w:tab w:val="center" w:pos="4680"/>
+        <w:tab w:val="right" w:pos="9360"/>
+      </w:tabs>
+      <w:spacing w:after="0"/>
+    </w:pPr>
+  </w:style>
+  <w:style w:type="character" w:customStyle="1" w:styleId="FooterChar">
+    <w:name w:val="Footer Char"/>
+    <w:basedOn w:val="DefaultParagraphFont"/>
+    <w:link w:val="Footer"/>
+    <w:rsid w:val="005E021F"/>
+    <w:rPr>
+      <w:rFonts w:asciiTheme="majorBidi" w:hAnsiTheme="majorBidi"/>
+    </w:rPr>
+  </w:style>
+  <w:style w:type="character" w:styleId="PageNumber">
+    <w:name w:val="page number"/>
+    <w:basedOn w:val="DefaultParagraphFont"/>
+    <w:semiHidden/>
+    <w:unhideWhenUsed/>
+    <w:rsid w:val="005E021F"/>
+  </w:style>
+  <w:style w:type="paragraph" w:styleId="Header">
+    <w:name w:val="header"/>
+    <w:basedOn w:val="Normal"/>
+    <w:link w:val="HeaderChar"/>
+    <w:unhideWhenUsed/>
+    <w:rsid w:val="005E021F"/>
+    <w:pPr>
+      <w:tabs>
+        <w:tab w:val="center" w:pos="4680"/>
+        <w:tab w:val="right" w:pos="9360"/>
+      </w:tabs>
+      <w:spacing w:after="0"/>
+    </w:pPr>
+  </w:style>
+  <w:style w:type="character" w:customStyle="1" w:styleId="HeaderChar">
+    <w:name w:val="Header Char"/>
+    <w:basedOn w:val="DefaultParagraphFont"/>
+    <w:link w:val="Header"/>
+    <w:rsid w:val="005E021F"/>
+    <w:rPr>
+      <w:rFonts w:asciiTheme="majorBidi" w:hAnsiTheme="majorBidi"/>
+    </w:rPr>
+  </w:style>
 </w:styles>
 </file>
 

</xml_diff>